<commit_message>
hw 1, 2 done
</commit_message>
<xml_diff>
--- a/hw1/Hw1-111060005.docx
+++ b/hw1/Hw1-111060005.docx
@@ -946,8 +946,1545 @@
         <w:t>Sol:</w:t>
       </w:r>
     </w:p>
-    <w:p/>
-    <w:p/>
+    <w:p>
+      <w:pPr>
+        <w:rPr>
+          <w:rFonts w:hint="eastAsia"/>
+        </w:rPr>
+      </w:pPr>
+      <w:r>
+        <w:rPr>
+          <w:rFonts w:hint="eastAsia"/>
+        </w:rPr>
+        <w:t>(a)</w:t>
+      </w:r>
+    </w:p>
+    <w:tbl>
+      <w:tblPr>
+        <w:tblStyle w:val="a9"/>
+        <w:tblW w:w="8359" w:type="dxa"/>
+        <w:tblLook w:val="04A0" w:firstRow="1" w:lastRow="0" w:firstColumn="1" w:lastColumn="0" w:noHBand="0" w:noVBand="1"/>
+      </w:tblPr>
+      <w:tblGrid>
+        <w:gridCol w:w="2263"/>
+        <w:gridCol w:w="1885"/>
+        <w:gridCol w:w="2074"/>
+        <w:gridCol w:w="2137"/>
+      </w:tblGrid>
+      <w:tr>
+        <w:tc>
+          <w:tcPr>
+            <w:tcW w:w="2263" w:type="dxa"/>
+          </w:tcPr>
+          <w:p>
+            <w:pPr>
+              <w:rPr>
+                <w:rFonts w:hint="eastAsia"/>
+              </w:rPr>
+            </w:pPr>
+          </w:p>
+        </w:tc>
+        <w:tc>
+          <w:tcPr>
+            <w:tcW w:w="1885" w:type="dxa"/>
+          </w:tcPr>
+          <w:p>
+            <w:pPr>
+              <w:rPr>
+                <w:rFonts w:hint="eastAsia"/>
+              </w:rPr>
+            </w:pPr>
+            <w:r>
+              <w:rPr>
+                <w:rFonts w:hint="eastAsia"/>
+              </w:rPr>
+              <w:t>s/e</w:t>
+            </w:r>
+          </w:p>
+        </w:tc>
+        <w:tc>
+          <w:tcPr>
+            <w:tcW w:w="2074" w:type="dxa"/>
+          </w:tcPr>
+          <w:p>
+            <w:pPr>
+              <w:rPr>
+                <w:rFonts w:hint="eastAsia"/>
+              </w:rPr>
+            </w:pPr>
+            <w:r>
+              <w:t>F</w:t>
+            </w:r>
+            <w:r>
+              <w:rPr>
+                <w:rFonts w:hint="eastAsia"/>
+              </w:rPr>
+              <w:t>requency</w:t>
+            </w:r>
+          </w:p>
+        </w:tc>
+        <w:tc>
+          <w:tcPr>
+            <w:tcW w:w="2137" w:type="dxa"/>
+          </w:tcPr>
+          <w:p>
+            <w:pPr>
+              <w:rPr>
+                <w:rFonts w:hint="eastAsia"/>
+              </w:rPr>
+            </w:pPr>
+            <w:r>
+              <w:t>S</w:t>
+            </w:r>
+            <w:r>
+              <w:rPr>
+                <w:rFonts w:hint="eastAsia"/>
+              </w:rPr>
+              <w:t>ubtotal</w:t>
+            </w:r>
+          </w:p>
+        </w:tc>
+      </w:tr>
+      <w:tr>
+        <w:trPr>
+          <w:trHeight w:val="491"/>
+        </w:trPr>
+        <w:tc>
+          <w:tcPr>
+            <w:tcW w:w="2263" w:type="dxa"/>
+          </w:tcPr>
+          <w:p>
+            <w:pPr>
+              <w:rPr>
+                <w:rFonts w:hint="eastAsia"/>
+              </w:rPr>
+            </w:pPr>
+            <w:proofErr w:type="gramStart"/>
+            <w:r>
+              <w:t>for(</w:t>
+            </w:r>
+            <w:proofErr w:type="spellStart"/>
+            <w:proofErr w:type="gramEnd"/>
+            <w:r>
+              <w:t>i</w:t>
+            </w:r>
+            <w:proofErr w:type="spellEnd"/>
+            <w:r>
+              <w:t xml:space="preserve">=1; </w:t>
+            </w:r>
+            <w:proofErr w:type="spellStart"/>
+            <w:r>
+              <w:t>i</w:t>
+            </w:r>
+            <w:proofErr w:type="spellEnd"/>
+            <w:r>
+              <w:t xml:space="preserve">&lt;=n; </w:t>
+            </w:r>
+            <w:proofErr w:type="spellStart"/>
+            <w:r>
+              <w:t>i</w:t>
+            </w:r>
+            <w:proofErr w:type="spellEnd"/>
+            <w:r>
+              <w:t>++)</w:t>
+            </w:r>
+          </w:p>
+        </w:tc>
+        <w:tc>
+          <w:tcPr>
+            <w:tcW w:w="1885" w:type="dxa"/>
+          </w:tcPr>
+          <w:p>
+            <w:pPr>
+              <w:jc w:val="center"/>
+              <w:rPr>
+                <w:rFonts w:hint="eastAsia"/>
+              </w:rPr>
+            </w:pPr>
+            <w:r>
+              <w:rPr>
+                <w:rFonts w:hint="eastAsia"/>
+              </w:rPr>
+              <w:t>1</w:t>
+            </w:r>
+          </w:p>
+        </w:tc>
+        <w:tc>
+          <w:tcPr>
+            <w:tcW w:w="2074" w:type="dxa"/>
+          </w:tcPr>
+          <w:p>
+            <w:pPr>
+              <w:jc w:val="center"/>
+              <w:rPr>
+                <w:rFonts w:hint="eastAsia"/>
+              </w:rPr>
+            </w:pPr>
+            <m:oMathPara>
+              <m:oMath>
+                <m:r>
+                  <w:rPr>
+                    <w:rFonts w:ascii="Cambria Math" w:hAnsi="Cambria Math"/>
+                  </w:rPr>
+                  <m:t>n+1</m:t>
+                </m:r>
+              </m:oMath>
+            </m:oMathPara>
+          </w:p>
+        </w:tc>
+        <w:tc>
+          <w:tcPr>
+            <w:tcW w:w="2137" w:type="dxa"/>
+          </w:tcPr>
+          <w:p>
+            <w:pPr>
+              <w:jc w:val="center"/>
+              <w:rPr>
+                <w:rFonts w:hint="eastAsia"/>
+              </w:rPr>
+            </w:pPr>
+            <m:oMathPara>
+              <m:oMath>
+                <m:r>
+                  <w:rPr>
+                    <w:rFonts w:ascii="Cambria Math" w:hAnsi="Cambria Math"/>
+                  </w:rPr>
+                  <m:t>n+1</m:t>
+                </m:r>
+              </m:oMath>
+            </m:oMathPara>
+          </w:p>
+        </w:tc>
+      </w:tr>
+      <w:tr>
+        <w:tc>
+          <w:tcPr>
+            <w:tcW w:w="2263" w:type="dxa"/>
+          </w:tcPr>
+          <w:p>
+            <w:pPr>
+              <w:rPr>
+                <w:rFonts w:hint="eastAsia"/>
+              </w:rPr>
+            </w:pPr>
+            <w:proofErr w:type="gramStart"/>
+            <w:r>
+              <w:t>for(</w:t>
+            </w:r>
+            <w:proofErr w:type="gramEnd"/>
+            <w:r>
+              <w:t>j=1; j&lt;=</w:t>
+            </w:r>
+            <w:proofErr w:type="spellStart"/>
+            <w:r>
+              <w:t>i</w:t>
+            </w:r>
+            <w:proofErr w:type="spellEnd"/>
+            <w:r>
+              <w:t xml:space="preserve">; </w:t>
+            </w:r>
+            <w:proofErr w:type="spellStart"/>
+            <w:r>
+              <w:t>j++</w:t>
+            </w:r>
+            <w:proofErr w:type="spellEnd"/>
+            <w:r>
+              <w:t>)</w:t>
+            </w:r>
+          </w:p>
+        </w:tc>
+        <w:tc>
+          <w:tcPr>
+            <w:tcW w:w="1885" w:type="dxa"/>
+          </w:tcPr>
+          <w:p>
+            <w:pPr>
+              <w:jc w:val="center"/>
+              <w:rPr>
+                <w:rFonts w:hint="eastAsia"/>
+              </w:rPr>
+            </w:pPr>
+            <w:r>
+              <w:rPr>
+                <w:rFonts w:hint="eastAsia"/>
+              </w:rPr>
+              <w:t>1</w:t>
+            </w:r>
+          </w:p>
+        </w:tc>
+        <w:tc>
+          <w:tcPr>
+            <w:tcW w:w="2074" w:type="dxa"/>
+          </w:tcPr>
+          <w:p>
+            <w:pPr>
+              <w:jc w:val="center"/>
+              <w:rPr>
+                <w:rFonts w:hint="eastAsia"/>
+              </w:rPr>
+            </w:pPr>
+            <m:oMathPara>
+              <m:oMath>
+                <m:nary>
+                  <m:naryPr>
+                    <m:chr m:val="∑"/>
+                    <m:limLoc m:val="undOvr"/>
+                    <m:ctrlPr>
+                      <w:rPr>
+                        <w:rFonts w:ascii="Cambria Math" w:hAnsi="Cambria Math"/>
+                        <w:i/>
+                      </w:rPr>
+                    </m:ctrlPr>
+                  </m:naryPr>
+                  <m:sub>
+                    <m:r>
+                      <w:rPr>
+                        <w:rFonts w:ascii="Cambria Math" w:hAnsi="Cambria Math"/>
+                      </w:rPr>
+                      <m:t>j=1</m:t>
+                    </m:r>
+                  </m:sub>
+                  <m:sup>
+                    <m:r>
+                      <w:rPr>
+                        <w:rFonts w:ascii="Cambria Math" w:hAnsi="Cambria Math"/>
+                      </w:rPr>
+                      <m:t>n</m:t>
+                    </m:r>
+                  </m:sup>
+                  <m:e>
+                    <m:r>
+                      <w:rPr>
+                        <w:rFonts w:ascii="Cambria Math" w:hAnsi="Cambria Math"/>
+                      </w:rPr>
+                      <m:t>(j+1)</m:t>
+                    </m:r>
+                  </m:e>
+                </m:nary>
+              </m:oMath>
+            </m:oMathPara>
+          </w:p>
+        </w:tc>
+        <w:tc>
+          <w:tcPr>
+            <w:tcW w:w="2137" w:type="dxa"/>
+          </w:tcPr>
+          <w:p>
+            <w:pPr>
+              <w:jc w:val="center"/>
+              <w:rPr>
+                <w:rFonts w:hint="eastAsia"/>
+              </w:rPr>
+            </w:pPr>
+            <m:oMathPara>
+              <m:oMathParaPr>
+                <m:jc m:val="center"/>
+              </m:oMathParaPr>
+              <m:oMath>
+                <m:f>
+                  <m:fPr>
+                    <m:ctrlPr>
+                      <w:rPr>
+                        <w:rFonts w:ascii="Cambria Math" w:hAnsi="Cambria Math"/>
+                        <w:i/>
+                      </w:rPr>
+                    </m:ctrlPr>
+                  </m:fPr>
+                  <m:num>
+                    <m:sSup>
+                      <m:sSupPr>
+                        <m:ctrlPr>
+                          <w:rPr>
+                            <w:rFonts w:ascii="Cambria Math" w:hAnsi="Cambria Math"/>
+                            <w:i/>
+                          </w:rPr>
+                        </m:ctrlPr>
+                      </m:sSupPr>
+                      <m:e>
+                        <m:r>
+                          <w:rPr>
+                            <w:rFonts w:ascii="Cambria Math" w:hAnsi="Cambria Math"/>
+                          </w:rPr>
+                          <m:t>n</m:t>
+                        </m:r>
+                      </m:e>
+                      <m:sup>
+                        <m:r>
+                          <w:rPr>
+                            <w:rFonts w:ascii="Cambria Math" w:hAnsi="Cambria Math"/>
+                          </w:rPr>
+                          <m:t>2</m:t>
+                        </m:r>
+                      </m:sup>
+                    </m:sSup>
+                    <m:r>
+                      <w:rPr>
+                        <w:rFonts w:ascii="Cambria Math" w:hAnsi="Cambria Math"/>
+                      </w:rPr>
+                      <m:t>+3n</m:t>
+                    </m:r>
+                  </m:num>
+                  <m:den>
+                    <m:r>
+                      <w:rPr>
+                        <w:rFonts w:ascii="Cambria Math" w:hAnsi="Cambria Math"/>
+                      </w:rPr>
+                      <m:t>2</m:t>
+                    </m:r>
+                  </m:den>
+                </m:f>
+              </m:oMath>
+            </m:oMathPara>
+          </w:p>
+        </w:tc>
+      </w:tr>
+      <w:tr>
+        <w:tc>
+          <w:tcPr>
+            <w:tcW w:w="2263" w:type="dxa"/>
+          </w:tcPr>
+          <w:p>
+            <w:pPr>
+              <w:rPr>
+                <w:rFonts w:hint="eastAsia"/>
+              </w:rPr>
+            </w:pPr>
+            <w:proofErr w:type="gramStart"/>
+            <w:r>
+              <w:lastRenderedPageBreak/>
+              <w:t>for(</w:t>
+            </w:r>
+            <w:proofErr w:type="gramEnd"/>
+            <w:r>
+              <w:t>k=1; k&lt;=j;</w:t>
+            </w:r>
+            <w:r>
+              <w:rPr>
+                <w:rFonts w:hint="eastAsia"/>
+              </w:rPr>
+              <w:t xml:space="preserve"> </w:t>
+            </w:r>
+            <w:r>
+              <w:t>k++)</w:t>
+            </w:r>
+          </w:p>
+        </w:tc>
+        <w:tc>
+          <w:tcPr>
+            <w:tcW w:w="1885" w:type="dxa"/>
+          </w:tcPr>
+          <w:p>
+            <w:pPr>
+              <w:jc w:val="center"/>
+              <w:rPr>
+                <w:rFonts w:hint="eastAsia"/>
+              </w:rPr>
+            </w:pPr>
+            <w:r>
+              <w:rPr>
+                <w:rFonts w:hint="eastAsia"/>
+              </w:rPr>
+              <w:t>1</w:t>
+            </w:r>
+          </w:p>
+        </w:tc>
+        <w:tc>
+          <w:tcPr>
+            <w:tcW w:w="2074" w:type="dxa"/>
+          </w:tcPr>
+          <w:p>
+            <w:pPr>
+              <w:jc w:val="center"/>
+              <w:rPr>
+                <w:rFonts w:hint="eastAsia"/>
+              </w:rPr>
+            </w:pPr>
+            <m:oMathPara>
+              <m:oMath>
+                <m:nary>
+                  <m:naryPr>
+                    <m:chr m:val="∑"/>
+                    <m:limLoc m:val="undOvr"/>
+                    <m:ctrlPr>
+                      <w:rPr>
+                        <w:rFonts w:ascii="Cambria Math" w:hAnsi="Cambria Math"/>
+                        <w:i/>
+                      </w:rPr>
+                    </m:ctrlPr>
+                  </m:naryPr>
+                  <m:sub>
+                    <m:r>
+                      <w:rPr>
+                        <w:rFonts w:ascii="Cambria Math" w:hAnsi="Cambria Math"/>
+                      </w:rPr>
+                      <m:t>i=1</m:t>
+                    </m:r>
+                  </m:sub>
+                  <m:sup>
+                    <m:r>
+                      <w:rPr>
+                        <w:rFonts w:ascii="Cambria Math" w:hAnsi="Cambria Math"/>
+                      </w:rPr>
+                      <m:t>n</m:t>
+                    </m:r>
+                  </m:sup>
+                  <m:e>
+                    <m:nary>
+                      <m:naryPr>
+                        <m:chr m:val="∑"/>
+                        <m:limLoc m:val="undOvr"/>
+                        <m:ctrlPr>
+                          <w:rPr>
+                            <w:rFonts w:ascii="Cambria Math" w:hAnsi="Cambria Math"/>
+                            <w:i/>
+                          </w:rPr>
+                        </m:ctrlPr>
+                      </m:naryPr>
+                      <m:sub>
+                        <m:r>
+                          <w:rPr>
+                            <w:rFonts w:ascii="Cambria Math" w:hAnsi="Cambria Math"/>
+                          </w:rPr>
+                          <m:t>k</m:t>
+                        </m:r>
+                        <m:r>
+                          <w:rPr>
+                            <w:rFonts w:ascii="Cambria Math" w:hAnsi="Cambria Math"/>
+                          </w:rPr>
+                          <m:t>=1</m:t>
+                        </m:r>
+                      </m:sub>
+                      <m:sup>
+                        <m:r>
+                          <w:rPr>
+                            <w:rFonts w:ascii="Cambria Math" w:hAnsi="Cambria Math"/>
+                          </w:rPr>
+                          <m:t>i</m:t>
+                        </m:r>
+                      </m:sup>
+                      <m:e>
+                        <m:r>
+                          <w:rPr>
+                            <w:rFonts w:ascii="Cambria Math" w:hAnsi="Cambria Math"/>
+                          </w:rPr>
+                          <m:t>(</m:t>
+                        </m:r>
+                        <m:r>
+                          <w:rPr>
+                            <w:rFonts w:ascii="Cambria Math" w:hAnsi="Cambria Math"/>
+                          </w:rPr>
+                          <m:t>k</m:t>
+                        </m:r>
+                        <m:r>
+                          <w:rPr>
+                            <w:rFonts w:ascii="Cambria Math" w:hAnsi="Cambria Math"/>
+                          </w:rPr>
+                          <m:t>+1)</m:t>
+                        </m:r>
+                      </m:e>
+                    </m:nary>
+                  </m:e>
+                </m:nary>
+              </m:oMath>
+            </m:oMathPara>
+          </w:p>
+        </w:tc>
+        <w:tc>
+          <w:tcPr>
+            <w:tcW w:w="2137" w:type="dxa"/>
+          </w:tcPr>
+          <w:p>
+            <w:pPr>
+              <w:jc w:val="center"/>
+              <w:rPr>
+                <w:rFonts w:hint="eastAsia"/>
+              </w:rPr>
+            </w:pPr>
+            <m:oMathPara>
+              <m:oMath>
+                <m:f>
+                  <m:fPr>
+                    <m:ctrlPr>
+                      <w:rPr>
+                        <w:rFonts w:ascii="Cambria Math" w:hAnsi="Cambria Math"/>
+                        <w:i/>
+                      </w:rPr>
+                    </m:ctrlPr>
+                  </m:fPr>
+                  <m:num>
+                    <m:sSup>
+                      <m:sSupPr>
+                        <m:ctrlPr>
+                          <w:rPr>
+                            <w:rFonts w:ascii="Cambria Math" w:hAnsi="Cambria Math"/>
+                            <w:i/>
+                          </w:rPr>
+                        </m:ctrlPr>
+                      </m:sSupPr>
+                      <m:e>
+                        <m:sSup>
+                          <m:sSupPr>
+                            <m:ctrlPr>
+                              <w:rPr>
+                                <w:rFonts w:ascii="Cambria Math" w:hAnsi="Cambria Math"/>
+                                <w:i/>
+                              </w:rPr>
+                            </m:ctrlPr>
+                          </m:sSupPr>
+                          <m:e>
+                            <m:r>
+                              <w:rPr>
+                                <w:rFonts w:ascii="Cambria Math" w:hAnsi="Cambria Math"/>
+                              </w:rPr>
+                              <m:t>n</m:t>
+                            </m:r>
+                          </m:e>
+                          <m:sup>
+                            <m:r>
+                              <w:rPr>
+                                <w:rFonts w:ascii="Cambria Math" w:hAnsi="Cambria Math"/>
+                              </w:rPr>
+                              <m:t>3</m:t>
+                            </m:r>
+                          </m:sup>
+                        </m:sSup>
+                        <m:r>
+                          <w:rPr>
+                            <w:rFonts w:ascii="Cambria Math" w:hAnsi="Cambria Math"/>
+                          </w:rPr>
+                          <m:t>+6</m:t>
+                        </m:r>
+                        <m:r>
+                          <w:rPr>
+                            <w:rFonts w:ascii="Cambria Math" w:hAnsi="Cambria Math"/>
+                          </w:rPr>
+                          <m:t>n</m:t>
+                        </m:r>
+                      </m:e>
+                      <m:sup>
+                        <m:r>
+                          <w:rPr>
+                            <w:rFonts w:ascii="Cambria Math" w:hAnsi="Cambria Math"/>
+                          </w:rPr>
+                          <m:t>2</m:t>
+                        </m:r>
+                      </m:sup>
+                    </m:sSup>
+                    <m:r>
+                      <w:rPr>
+                        <w:rFonts w:ascii="Cambria Math" w:hAnsi="Cambria Math"/>
+                      </w:rPr>
+                      <m:t>+</m:t>
+                    </m:r>
+                    <m:r>
+                      <w:rPr>
+                        <w:rFonts w:ascii="Cambria Math" w:hAnsi="Cambria Math"/>
+                      </w:rPr>
+                      <m:t>5</m:t>
+                    </m:r>
+                    <m:r>
+                      <w:rPr>
+                        <w:rFonts w:ascii="Cambria Math" w:hAnsi="Cambria Math"/>
+                      </w:rPr>
+                      <m:t>n</m:t>
+                    </m:r>
+                  </m:num>
+                  <m:den>
+                    <m:r>
+                      <w:rPr>
+                        <w:rFonts w:ascii="Cambria Math" w:hAnsi="Cambria Math"/>
+                      </w:rPr>
+                      <m:t>6</m:t>
+                    </m:r>
+                  </m:den>
+                </m:f>
+              </m:oMath>
+            </m:oMathPara>
+          </w:p>
+        </w:tc>
+      </w:tr>
+      <w:tr>
+        <w:tc>
+          <w:tcPr>
+            <w:tcW w:w="2263" w:type="dxa"/>
+          </w:tcPr>
+          <w:p>
+            <w:pPr>
+              <w:rPr>
+                <w:rFonts w:hint="eastAsia"/>
+              </w:rPr>
+            </w:pPr>
+            <w:r>
+              <w:t>x++;</w:t>
+            </w:r>
+            <w:r>
+              <w:tab/>
+            </w:r>
+          </w:p>
+        </w:tc>
+        <w:tc>
+          <w:tcPr>
+            <w:tcW w:w="1885" w:type="dxa"/>
+          </w:tcPr>
+          <w:p>
+            <w:pPr>
+              <w:jc w:val="center"/>
+              <w:rPr>
+                <w:rFonts w:hint="eastAsia"/>
+              </w:rPr>
+            </w:pPr>
+            <w:r>
+              <w:rPr>
+                <w:rFonts w:hint="eastAsia"/>
+              </w:rPr>
+              <w:t>1</w:t>
+            </w:r>
+          </w:p>
+        </w:tc>
+        <w:tc>
+          <w:tcPr>
+            <w:tcW w:w="2074" w:type="dxa"/>
+          </w:tcPr>
+          <w:p>
+            <w:pPr>
+              <w:jc w:val="center"/>
+              <w:rPr>
+                <w:rFonts w:hint="eastAsia"/>
+              </w:rPr>
+            </w:pPr>
+            <m:oMathPara>
+              <m:oMath>
+                <m:nary>
+                  <m:naryPr>
+                    <m:chr m:val="∑"/>
+                    <m:limLoc m:val="undOvr"/>
+                    <m:ctrlPr>
+                      <w:rPr>
+                        <w:rFonts w:ascii="Cambria Math" w:hAnsi="Cambria Math"/>
+                        <w:i/>
+                      </w:rPr>
+                    </m:ctrlPr>
+                  </m:naryPr>
+                  <m:sub>
+                    <m:r>
+                      <w:rPr>
+                        <w:rFonts w:ascii="Cambria Math" w:hAnsi="Cambria Math"/>
+                      </w:rPr>
+                      <m:t>i=1</m:t>
+                    </m:r>
+                  </m:sub>
+                  <m:sup>
+                    <m:r>
+                      <w:rPr>
+                        <w:rFonts w:ascii="Cambria Math" w:hAnsi="Cambria Math"/>
+                      </w:rPr>
+                      <m:t>n</m:t>
+                    </m:r>
+                  </m:sup>
+                  <m:e>
+                    <m:nary>
+                      <m:naryPr>
+                        <m:chr m:val="∑"/>
+                        <m:limLoc m:val="undOvr"/>
+                        <m:ctrlPr>
+                          <w:rPr>
+                            <w:rFonts w:ascii="Cambria Math" w:hAnsi="Cambria Math"/>
+                            <w:i/>
+                          </w:rPr>
+                        </m:ctrlPr>
+                      </m:naryPr>
+                      <m:sub>
+                        <m:r>
+                          <w:rPr>
+                            <w:rFonts w:ascii="Cambria Math" w:hAnsi="Cambria Math"/>
+                          </w:rPr>
+                          <m:t>k=1</m:t>
+                        </m:r>
+                      </m:sub>
+                      <m:sup>
+                        <m:r>
+                          <w:rPr>
+                            <w:rFonts w:ascii="Cambria Math" w:hAnsi="Cambria Math"/>
+                          </w:rPr>
+                          <m:t>i</m:t>
+                        </m:r>
+                      </m:sup>
+                      <m:e>
+                        <m:r>
+                          <w:rPr>
+                            <w:rFonts w:ascii="Cambria Math" w:hAnsi="Cambria Math"/>
+                          </w:rPr>
+                          <m:t>k</m:t>
+                        </m:r>
+                      </m:e>
+                    </m:nary>
+                  </m:e>
+                </m:nary>
+              </m:oMath>
+            </m:oMathPara>
+          </w:p>
+        </w:tc>
+        <w:tc>
+          <w:tcPr>
+            <w:tcW w:w="2137" w:type="dxa"/>
+          </w:tcPr>
+          <w:p>
+            <w:pPr>
+              <w:jc w:val="center"/>
+              <w:rPr>
+                <w:rFonts w:hint="eastAsia"/>
+              </w:rPr>
+            </w:pPr>
+            <m:oMathPara>
+              <m:oMath>
+                <m:f>
+                  <m:fPr>
+                    <m:ctrlPr>
+                      <w:rPr>
+                        <w:rFonts w:ascii="Cambria Math" w:hAnsi="Cambria Math"/>
+                        <w:i/>
+                      </w:rPr>
+                    </m:ctrlPr>
+                  </m:fPr>
+                  <m:num>
+                    <m:sSup>
+                      <m:sSupPr>
+                        <m:ctrlPr>
+                          <w:rPr>
+                            <w:rFonts w:ascii="Cambria Math" w:hAnsi="Cambria Math"/>
+                            <w:i/>
+                          </w:rPr>
+                        </m:ctrlPr>
+                      </m:sSupPr>
+                      <m:e>
+                        <m:sSup>
+                          <m:sSupPr>
+                            <m:ctrlPr>
+                              <w:rPr>
+                                <w:rFonts w:ascii="Cambria Math" w:hAnsi="Cambria Math"/>
+                                <w:i/>
+                              </w:rPr>
+                            </m:ctrlPr>
+                          </m:sSupPr>
+                          <m:e>
+                            <m:r>
+                              <w:rPr>
+                                <w:rFonts w:ascii="Cambria Math" w:hAnsi="Cambria Math"/>
+                              </w:rPr>
+                              <m:t>n</m:t>
+                            </m:r>
+                          </m:e>
+                          <m:sup>
+                            <m:r>
+                              <w:rPr>
+                                <w:rFonts w:ascii="Cambria Math" w:hAnsi="Cambria Math"/>
+                              </w:rPr>
+                              <m:t>3</m:t>
+                            </m:r>
+                          </m:sup>
+                        </m:sSup>
+                        <m:r>
+                          <w:rPr>
+                            <w:rFonts w:ascii="Cambria Math" w:hAnsi="Cambria Math"/>
+                          </w:rPr>
+                          <m:t>+</m:t>
+                        </m:r>
+                        <m:r>
+                          <w:rPr>
+                            <w:rFonts w:ascii="Cambria Math" w:hAnsi="Cambria Math"/>
+                          </w:rPr>
+                          <m:t>3</m:t>
+                        </m:r>
+                        <m:r>
+                          <w:rPr>
+                            <w:rFonts w:ascii="Cambria Math" w:hAnsi="Cambria Math"/>
+                          </w:rPr>
+                          <m:t>n</m:t>
+                        </m:r>
+                      </m:e>
+                      <m:sup>
+                        <m:r>
+                          <w:rPr>
+                            <w:rFonts w:ascii="Cambria Math" w:hAnsi="Cambria Math"/>
+                          </w:rPr>
+                          <m:t>2</m:t>
+                        </m:r>
+                      </m:sup>
+                    </m:sSup>
+                    <m:r>
+                      <w:rPr>
+                        <w:rFonts w:ascii="Cambria Math" w:hAnsi="Cambria Math"/>
+                      </w:rPr>
+                      <m:t>+</m:t>
+                    </m:r>
+                    <m:r>
+                      <w:rPr>
+                        <w:rFonts w:ascii="Cambria Math" w:hAnsi="Cambria Math"/>
+                      </w:rPr>
+                      <m:t>2</m:t>
+                    </m:r>
+                    <m:r>
+                      <w:rPr>
+                        <w:rFonts w:ascii="Cambria Math" w:hAnsi="Cambria Math"/>
+                      </w:rPr>
+                      <m:t>n</m:t>
+                    </m:r>
+                  </m:num>
+                  <m:den>
+                    <m:r>
+                      <w:rPr>
+                        <w:rFonts w:ascii="Cambria Math" w:hAnsi="Cambria Math"/>
+                      </w:rPr>
+                      <m:t>6</m:t>
+                    </m:r>
+                  </m:den>
+                </m:f>
+              </m:oMath>
+            </m:oMathPara>
+          </w:p>
+        </w:tc>
+      </w:tr>
+      <w:tr>
+        <w:tc>
+          <w:tcPr>
+            <w:tcW w:w="2263" w:type="dxa"/>
+          </w:tcPr>
+          <w:p>
+            <w:r>
+              <w:rPr>
+                <w:rFonts w:hint="eastAsia"/>
+              </w:rPr>
+              <w:t>Total</w:t>
+            </w:r>
+          </w:p>
+        </w:tc>
+        <w:tc>
+          <w:tcPr>
+            <w:tcW w:w="6096" w:type="dxa"/>
+            <w:gridSpan w:val="3"/>
+          </w:tcPr>
+          <w:p>
+            <w:pPr>
+              <w:rPr>
+                <w:rFonts w:hint="eastAsia"/>
+              </w:rPr>
+            </w:pPr>
+            <m:oMathPara>
+              <m:oMath>
+                <m:f>
+                  <m:fPr>
+                    <m:ctrlPr>
+                      <w:rPr>
+                        <w:rFonts w:ascii="Cambria Math" w:hAnsi="Cambria Math"/>
+                        <w:i/>
+                      </w:rPr>
+                    </m:ctrlPr>
+                  </m:fPr>
+                  <m:num>
+                    <m:sSup>
+                      <m:sSupPr>
+                        <m:ctrlPr>
+                          <w:rPr>
+                            <w:rFonts w:ascii="Cambria Math" w:hAnsi="Cambria Math"/>
+                            <w:i/>
+                          </w:rPr>
+                        </m:ctrlPr>
+                      </m:sSupPr>
+                      <m:e>
+                        <m:sSup>
+                          <m:sSupPr>
+                            <m:ctrlPr>
+                              <w:rPr>
+                                <w:rFonts w:ascii="Cambria Math" w:hAnsi="Cambria Math"/>
+                                <w:i/>
+                              </w:rPr>
+                            </m:ctrlPr>
+                          </m:sSupPr>
+                          <m:e>
+                            <m:r>
+                              <w:rPr>
+                                <w:rFonts w:ascii="Cambria Math" w:hAnsi="Cambria Math"/>
+                              </w:rPr>
+                              <m:t>n</m:t>
+                            </m:r>
+                          </m:e>
+                          <m:sup>
+                            <m:r>
+                              <w:rPr>
+                                <w:rFonts w:ascii="Cambria Math" w:hAnsi="Cambria Math"/>
+                              </w:rPr>
+                              <m:t>3</m:t>
+                            </m:r>
+                          </m:sup>
+                        </m:sSup>
+                        <m:r>
+                          <w:rPr>
+                            <w:rFonts w:ascii="Cambria Math" w:hAnsi="Cambria Math"/>
+                          </w:rPr>
+                          <m:t>+</m:t>
+                        </m:r>
+                        <m:r>
+                          <w:rPr>
+                            <w:rFonts w:ascii="Cambria Math" w:hAnsi="Cambria Math"/>
+                          </w:rPr>
+                          <m:t>6</m:t>
+                        </m:r>
+                        <m:r>
+                          <w:rPr>
+                            <w:rFonts w:ascii="Cambria Math" w:hAnsi="Cambria Math"/>
+                          </w:rPr>
+                          <m:t>n</m:t>
+                        </m:r>
+                      </m:e>
+                      <m:sup>
+                        <m:r>
+                          <w:rPr>
+                            <w:rFonts w:ascii="Cambria Math" w:hAnsi="Cambria Math"/>
+                          </w:rPr>
+                          <m:t>2</m:t>
+                        </m:r>
+                      </m:sup>
+                    </m:sSup>
+                    <m:r>
+                      <w:rPr>
+                        <w:rFonts w:ascii="Cambria Math" w:hAnsi="Cambria Math"/>
+                      </w:rPr>
+                      <m:t>+</m:t>
+                    </m:r>
+                    <m:r>
+                      <w:rPr>
+                        <w:rFonts w:ascii="Cambria Math" w:hAnsi="Cambria Math"/>
+                      </w:rPr>
+                      <m:t>11</m:t>
+                    </m:r>
+                    <m:r>
+                      <w:rPr>
+                        <w:rFonts w:ascii="Cambria Math" w:hAnsi="Cambria Math"/>
+                      </w:rPr>
+                      <m:t>n</m:t>
+                    </m:r>
+                    <m:r>
+                      <w:rPr>
+                        <w:rFonts w:ascii="Cambria Math" w:hAnsi="Cambria Math"/>
+                      </w:rPr>
+                      <m:t>+3</m:t>
+                    </m:r>
+                  </m:num>
+                  <m:den>
+                    <m:r>
+                      <w:rPr>
+                        <w:rFonts w:ascii="Cambria Math" w:hAnsi="Cambria Math"/>
+                      </w:rPr>
+                      <m:t>3</m:t>
+                    </m:r>
+                  </m:den>
+                </m:f>
+              </m:oMath>
+            </m:oMathPara>
+          </w:p>
+        </w:tc>
+      </w:tr>
+    </w:tbl>
+    <w:p>
+      <w:pPr>
+        <w:rPr>
+          <w:rFonts w:hint="eastAsia"/>
+        </w:rPr>
+      </w:pPr>
+    </w:p>
+    <w:p>
+      <w:r>
+        <w:rPr>
+          <w:rFonts w:hint="eastAsia"/>
+        </w:rPr>
+        <w:t>(b)</w:t>
+      </w:r>
+    </w:p>
+    <w:tbl>
+      <w:tblPr>
+        <w:tblStyle w:val="a9"/>
+        <w:tblW w:w="8359" w:type="dxa"/>
+        <w:tblLook w:val="04A0" w:firstRow="1" w:lastRow="0" w:firstColumn="1" w:lastColumn="0" w:noHBand="0" w:noVBand="1"/>
+      </w:tblPr>
+      <w:tblGrid>
+        <w:gridCol w:w="1980"/>
+        <w:gridCol w:w="2168"/>
+        <w:gridCol w:w="2074"/>
+        <w:gridCol w:w="2137"/>
+      </w:tblGrid>
+      <w:tr>
+        <w:tc>
+          <w:tcPr>
+            <w:tcW w:w="1980" w:type="dxa"/>
+          </w:tcPr>
+          <w:p>
+            <w:pPr>
+              <w:rPr>
+                <w:rFonts w:hint="eastAsia"/>
+              </w:rPr>
+            </w:pPr>
+            <w:bookmarkStart w:id="0" w:name="_Hlk161788916"/>
+          </w:p>
+        </w:tc>
+        <w:tc>
+          <w:tcPr>
+            <w:tcW w:w="2168" w:type="dxa"/>
+          </w:tcPr>
+          <w:p>
+            <w:pPr>
+              <w:rPr>
+                <w:rFonts w:hint="eastAsia"/>
+              </w:rPr>
+            </w:pPr>
+            <w:r>
+              <w:rPr>
+                <w:rFonts w:hint="eastAsia"/>
+              </w:rPr>
+              <w:t>s/e</w:t>
+            </w:r>
+          </w:p>
+        </w:tc>
+        <w:tc>
+          <w:tcPr>
+            <w:tcW w:w="2074" w:type="dxa"/>
+          </w:tcPr>
+          <w:p>
+            <w:pPr>
+              <w:rPr>
+                <w:rFonts w:hint="eastAsia"/>
+              </w:rPr>
+            </w:pPr>
+            <w:r>
+              <w:t>F</w:t>
+            </w:r>
+            <w:r>
+              <w:rPr>
+                <w:rFonts w:hint="eastAsia"/>
+              </w:rPr>
+              <w:t>requency</w:t>
+            </w:r>
+          </w:p>
+        </w:tc>
+        <w:tc>
+          <w:tcPr>
+            <w:tcW w:w="2137" w:type="dxa"/>
+          </w:tcPr>
+          <w:p>
+            <w:pPr>
+              <w:rPr>
+                <w:rFonts w:hint="eastAsia"/>
+              </w:rPr>
+            </w:pPr>
+            <w:r>
+              <w:t>S</w:t>
+            </w:r>
+            <w:r>
+              <w:rPr>
+                <w:rFonts w:hint="eastAsia"/>
+              </w:rPr>
+              <w:t>ubtotal</w:t>
+            </w:r>
+          </w:p>
+        </w:tc>
+      </w:tr>
+      <w:tr>
+        <w:tc>
+          <w:tcPr>
+            <w:tcW w:w="1980" w:type="dxa"/>
+          </w:tcPr>
+          <w:p>
+            <w:pPr>
+              <w:rPr>
+                <w:rFonts w:hint="eastAsia"/>
+              </w:rPr>
+            </w:pPr>
+            <w:proofErr w:type="spellStart"/>
+            <w:r>
+              <w:t>i</w:t>
+            </w:r>
+            <w:proofErr w:type="spellEnd"/>
+            <w:r>
+              <w:t>=1</w:t>
+            </w:r>
+          </w:p>
+        </w:tc>
+        <w:tc>
+          <w:tcPr>
+            <w:tcW w:w="2168" w:type="dxa"/>
+          </w:tcPr>
+          <w:p>
+            <w:pPr>
+              <w:jc w:val="center"/>
+              <w:rPr>
+                <w:rFonts w:hint="eastAsia"/>
+              </w:rPr>
+            </w:pPr>
+            <w:r>
+              <w:rPr>
+                <w:rFonts w:hint="eastAsia"/>
+              </w:rPr>
+              <w:t>1</w:t>
+            </w:r>
+          </w:p>
+        </w:tc>
+        <w:tc>
+          <w:tcPr>
+            <w:tcW w:w="2074" w:type="dxa"/>
+          </w:tcPr>
+          <w:p>
+            <w:pPr>
+              <w:jc w:val="center"/>
+              <w:rPr>
+                <w:rFonts w:hint="eastAsia"/>
+              </w:rPr>
+            </w:pPr>
+            <w:r>
+              <w:rPr>
+                <w:rFonts w:hint="eastAsia"/>
+              </w:rPr>
+              <w:t>1</w:t>
+            </w:r>
+          </w:p>
+        </w:tc>
+        <w:tc>
+          <w:tcPr>
+            <w:tcW w:w="2137" w:type="dxa"/>
+          </w:tcPr>
+          <w:p>
+            <w:pPr>
+              <w:jc w:val="center"/>
+              <w:rPr>
+                <w:rFonts w:hint="eastAsia"/>
+              </w:rPr>
+            </w:pPr>
+            <w:r>
+              <w:rPr>
+                <w:rFonts w:hint="eastAsia"/>
+              </w:rPr>
+              <w:t>1</w:t>
+            </w:r>
+          </w:p>
+        </w:tc>
+      </w:tr>
+      <w:tr>
+        <w:tc>
+          <w:tcPr>
+            <w:tcW w:w="1980" w:type="dxa"/>
+          </w:tcPr>
+          <w:p>
+            <w:pPr>
+              <w:rPr>
+                <w:rFonts w:hint="eastAsia"/>
+              </w:rPr>
+            </w:pPr>
+            <w:r>
+              <w:t>while(</w:t>
+            </w:r>
+            <w:proofErr w:type="spellStart"/>
+            <w:r>
+              <w:t>i</w:t>
+            </w:r>
+            <w:proofErr w:type="spellEnd"/>
+            <w:r>
+              <w:t>&lt;=n</w:t>
+            </w:r>
+            <w:r>
+              <w:rPr>
+                <w:rFonts w:hint="eastAsia"/>
+              </w:rPr>
+              <w:t>)</w:t>
+            </w:r>
+          </w:p>
+        </w:tc>
+        <w:tc>
+          <w:tcPr>
+            <w:tcW w:w="2168" w:type="dxa"/>
+          </w:tcPr>
+          <w:p>
+            <w:pPr>
+              <w:jc w:val="center"/>
+              <w:rPr>
+                <w:rFonts w:hint="eastAsia"/>
+              </w:rPr>
+            </w:pPr>
+            <w:r>
+              <w:rPr>
+                <w:rFonts w:hint="eastAsia"/>
+              </w:rPr>
+              <w:t>1</w:t>
+            </w:r>
+          </w:p>
+        </w:tc>
+        <w:tc>
+          <w:tcPr>
+            <w:tcW w:w="2074" w:type="dxa"/>
+          </w:tcPr>
+          <w:p>
+            <w:pPr>
+              <w:jc w:val="center"/>
+              <w:rPr>
+                <w:rFonts w:hint="eastAsia"/>
+              </w:rPr>
+            </w:pPr>
+            <m:oMathPara>
+              <m:oMath>
+                <m:r>
+                  <w:rPr>
+                    <w:rFonts w:ascii="Cambria Math" w:hAnsi="Cambria Math"/>
+                  </w:rPr>
+                  <m:t>n+1</m:t>
+                </m:r>
+              </m:oMath>
+            </m:oMathPara>
+          </w:p>
+        </w:tc>
+        <w:tc>
+          <w:tcPr>
+            <w:tcW w:w="2137" w:type="dxa"/>
+          </w:tcPr>
+          <w:p>
+            <w:pPr>
+              <w:jc w:val="center"/>
+              <w:rPr>
+                <w:rFonts w:hint="eastAsia"/>
+              </w:rPr>
+            </w:pPr>
+            <m:oMathPara>
+              <m:oMath>
+                <m:r>
+                  <w:rPr>
+                    <w:rFonts w:ascii="Cambria Math" w:hAnsi="Cambria Math"/>
+                  </w:rPr>
+                  <m:t>n+1</m:t>
+                </m:r>
+              </m:oMath>
+            </m:oMathPara>
+          </w:p>
+        </w:tc>
+      </w:tr>
+      <w:tr>
+        <w:tc>
+          <w:tcPr>
+            <w:tcW w:w="1980" w:type="dxa"/>
+          </w:tcPr>
+          <w:p>
+            <w:pPr>
+              <w:rPr>
+                <w:rFonts w:hint="eastAsia"/>
+              </w:rPr>
+            </w:pPr>
+            <w:r>
+              <w:t>x++;</w:t>
+            </w:r>
+          </w:p>
+        </w:tc>
+        <w:tc>
+          <w:tcPr>
+            <w:tcW w:w="2168" w:type="dxa"/>
+          </w:tcPr>
+          <w:p>
+            <w:pPr>
+              <w:jc w:val="center"/>
+              <w:rPr>
+                <w:rFonts w:hint="eastAsia"/>
+              </w:rPr>
+            </w:pPr>
+            <w:r>
+              <w:rPr>
+                <w:rFonts w:hint="eastAsia"/>
+              </w:rPr>
+              <w:t>1</w:t>
+            </w:r>
+          </w:p>
+        </w:tc>
+        <w:tc>
+          <w:tcPr>
+            <w:tcW w:w="2074" w:type="dxa"/>
+          </w:tcPr>
+          <w:p>
+            <w:pPr>
+              <w:jc w:val="center"/>
+              <w:rPr>
+                <w:rFonts w:hint="eastAsia"/>
+              </w:rPr>
+            </w:pPr>
+            <m:oMathPara>
+              <m:oMath>
+                <m:r>
+                  <w:rPr>
+                    <w:rFonts w:ascii="Cambria Math" w:hAnsi="Cambria Math"/>
+                  </w:rPr>
+                  <m:t>n</m:t>
+                </m:r>
+              </m:oMath>
+            </m:oMathPara>
+          </w:p>
+        </w:tc>
+        <w:tc>
+          <w:tcPr>
+            <w:tcW w:w="2137" w:type="dxa"/>
+          </w:tcPr>
+          <w:p>
+            <w:pPr>
+              <w:jc w:val="center"/>
+              <w:rPr>
+                <w:rFonts w:hint="eastAsia"/>
+              </w:rPr>
+            </w:pPr>
+            <m:oMathPara>
+              <m:oMath>
+                <m:r>
+                  <w:rPr>
+                    <w:rFonts w:ascii="Cambria Math" w:hAnsi="Cambria Math"/>
+                  </w:rPr>
+                  <m:t>n</m:t>
+                </m:r>
+              </m:oMath>
+            </m:oMathPara>
+          </w:p>
+        </w:tc>
+      </w:tr>
+      <w:tr>
+        <w:tc>
+          <w:tcPr>
+            <w:tcW w:w="1980" w:type="dxa"/>
+          </w:tcPr>
+          <w:p>
+            <w:pPr>
+              <w:rPr>
+                <w:rFonts w:hint="eastAsia"/>
+              </w:rPr>
+            </w:pPr>
+            <w:proofErr w:type="spellStart"/>
+            <w:r>
+              <w:t>i</w:t>
+            </w:r>
+            <w:proofErr w:type="spellEnd"/>
+            <w:r>
+              <w:rPr>
+                <w:rFonts w:hint="eastAsia"/>
+              </w:rPr>
+              <w:t>+</w:t>
+            </w:r>
+            <w:r>
+              <w:t>+;</w:t>
+            </w:r>
+          </w:p>
+        </w:tc>
+        <w:tc>
+          <w:tcPr>
+            <w:tcW w:w="2168" w:type="dxa"/>
+          </w:tcPr>
+          <w:p>
+            <w:pPr>
+              <w:jc w:val="center"/>
+              <w:rPr>
+                <w:rFonts w:hint="eastAsia"/>
+              </w:rPr>
+            </w:pPr>
+            <w:r>
+              <w:rPr>
+                <w:rFonts w:hint="eastAsia"/>
+              </w:rPr>
+              <w:t>1</w:t>
+            </w:r>
+          </w:p>
+        </w:tc>
+        <w:tc>
+          <w:tcPr>
+            <w:tcW w:w="2074" w:type="dxa"/>
+          </w:tcPr>
+          <w:p>
+            <w:pPr>
+              <w:jc w:val="center"/>
+              <w:rPr>
+                <w:rFonts w:hint="eastAsia"/>
+              </w:rPr>
+            </w:pPr>
+            <m:oMathPara>
+              <m:oMath>
+                <m:r>
+                  <w:rPr>
+                    <w:rFonts w:ascii="Cambria Math" w:hAnsi="Cambria Math"/>
+                  </w:rPr>
+                  <m:t>n</m:t>
+                </m:r>
+              </m:oMath>
+            </m:oMathPara>
+          </w:p>
+        </w:tc>
+        <w:tc>
+          <w:tcPr>
+            <w:tcW w:w="2137" w:type="dxa"/>
+          </w:tcPr>
+          <w:p>
+            <w:pPr>
+              <w:jc w:val="center"/>
+              <w:rPr>
+                <w:rFonts w:hint="eastAsia"/>
+              </w:rPr>
+            </w:pPr>
+            <m:oMathPara>
+              <m:oMath>
+                <m:r>
+                  <w:rPr>
+                    <w:rFonts w:ascii="Cambria Math" w:hAnsi="Cambria Math"/>
+                  </w:rPr>
+                  <m:t>n</m:t>
+                </m:r>
+              </m:oMath>
+            </m:oMathPara>
+          </w:p>
+        </w:tc>
+      </w:tr>
+      <w:bookmarkEnd w:id="0"/>
+      <w:tr>
+        <w:tc>
+          <w:tcPr>
+            <w:tcW w:w="1980" w:type="dxa"/>
+          </w:tcPr>
+          <w:p>
+            <w:r>
+              <w:rPr>
+                <w:rFonts w:hint="eastAsia"/>
+              </w:rPr>
+              <w:t>Total</w:t>
+            </w:r>
+          </w:p>
+        </w:tc>
+        <w:tc>
+          <w:tcPr>
+            <w:tcW w:w="6379" w:type="dxa"/>
+            <w:gridSpan w:val="3"/>
+          </w:tcPr>
+          <w:p>
+            <w:pPr>
+              <w:jc w:val="center"/>
+              <w:rPr>
+                <w:rFonts w:hint="eastAsia"/>
+              </w:rPr>
+            </w:pPr>
+            <m:oMathPara>
+              <m:oMath>
+                <m:r>
+                  <w:rPr>
+                    <w:rFonts w:ascii="Cambria Math" w:hAnsi="Cambria Math"/>
+                  </w:rPr>
+                  <m:t>3n+2</m:t>
+                </m:r>
+              </m:oMath>
+            </m:oMathPara>
+          </w:p>
+        </w:tc>
+      </w:tr>
+    </w:tbl>
+    <w:p>
+      <w:pPr>
+        <w:rPr>
+          <w:rFonts w:hint="eastAsia"/>
+        </w:rPr>
+      </w:pPr>
+    </w:p>
     <w:p/>
     <w:p>
       <w:pPr>
@@ -1030,7 +2567,6 @@
       </w:r>
       <w:proofErr w:type="gramStart"/>
       <w:r>
-        <w:lastRenderedPageBreak/>
         <w:t>counts..</w:t>
       </w:r>
       <w:proofErr w:type="gramEnd"/>
@@ -1242,14 +2778,2009 @@
         <w:t>Sol:</w:t>
       </w:r>
     </w:p>
-    <w:p/>
-    <w:p/>
-    <w:p/>
+    <w:p>
+      <w:pPr>
+        <w:rPr>
+          <w:rFonts w:hint="eastAsia"/>
+        </w:rPr>
+      </w:pPr>
+      <w:r>
+        <w:rPr>
+          <w:rFonts w:hint="eastAsia"/>
+        </w:rPr>
+        <w:t>(a)</w:t>
+      </w:r>
+    </w:p>
+    <w:tbl>
+      <w:tblPr>
+        <w:tblStyle w:val="a9"/>
+        <w:tblW w:w="8359" w:type="dxa"/>
+        <w:tblLook w:val="04A0" w:firstRow="1" w:lastRow="0" w:firstColumn="1" w:lastColumn="0" w:noHBand="0" w:noVBand="1"/>
+      </w:tblPr>
+      <w:tblGrid>
+        <w:gridCol w:w="2830"/>
+        <w:gridCol w:w="1843"/>
+        <w:gridCol w:w="2126"/>
+        <w:gridCol w:w="1560"/>
+      </w:tblGrid>
+      <w:tr>
+        <w:tc>
+          <w:tcPr>
+            <w:tcW w:w="2830" w:type="dxa"/>
+          </w:tcPr>
+          <w:p>
+            <w:pPr>
+              <w:rPr>
+                <w:rFonts w:hint="eastAsia"/>
+              </w:rPr>
+            </w:pPr>
+          </w:p>
+        </w:tc>
+        <w:tc>
+          <w:tcPr>
+            <w:tcW w:w="1843" w:type="dxa"/>
+          </w:tcPr>
+          <w:p>
+            <w:pPr>
+              <w:rPr>
+                <w:rFonts w:hint="eastAsia"/>
+              </w:rPr>
+            </w:pPr>
+            <w:r>
+              <w:rPr>
+                <w:rFonts w:hint="eastAsia"/>
+              </w:rPr>
+              <w:t>s/e</w:t>
+            </w:r>
+          </w:p>
+        </w:tc>
+        <w:tc>
+          <w:tcPr>
+            <w:tcW w:w="2126" w:type="dxa"/>
+          </w:tcPr>
+          <w:p>
+            <w:pPr>
+              <w:rPr>
+                <w:rFonts w:hint="eastAsia"/>
+              </w:rPr>
+            </w:pPr>
+            <w:r>
+              <w:t>F</w:t>
+            </w:r>
+            <w:r>
+              <w:rPr>
+                <w:rFonts w:hint="eastAsia"/>
+              </w:rPr>
+              <w:t>requency</w:t>
+            </w:r>
+          </w:p>
+        </w:tc>
+        <w:tc>
+          <w:tcPr>
+            <w:tcW w:w="1560" w:type="dxa"/>
+          </w:tcPr>
+          <w:p>
+            <w:pPr>
+              <w:rPr>
+                <w:rFonts w:hint="eastAsia"/>
+              </w:rPr>
+            </w:pPr>
+            <w:r>
+              <w:t>S</w:t>
+            </w:r>
+            <w:r>
+              <w:rPr>
+                <w:rFonts w:hint="eastAsia"/>
+              </w:rPr>
+              <w:t>ubtotal</w:t>
+            </w:r>
+          </w:p>
+        </w:tc>
+      </w:tr>
+      <w:tr>
+        <w:tc>
+          <w:tcPr>
+            <w:tcW w:w="2830" w:type="dxa"/>
+          </w:tcPr>
+          <w:p>
+            <w:pPr>
+              <w:rPr>
+                <w:rFonts w:hint="eastAsia"/>
+              </w:rPr>
+            </w:pPr>
+            <w:r>
+              <w:t>{</w:t>
+            </w:r>
+          </w:p>
+        </w:tc>
+        <w:tc>
+          <w:tcPr>
+            <w:tcW w:w="1843" w:type="dxa"/>
+          </w:tcPr>
+          <w:p>
+            <w:pPr>
+              <w:jc w:val="center"/>
+              <w:rPr>
+                <w:rFonts w:hint="eastAsia"/>
+              </w:rPr>
+            </w:pPr>
+            <w:r>
+              <w:rPr>
+                <w:rFonts w:hint="eastAsia"/>
+              </w:rPr>
+              <w:t>0</w:t>
+            </w:r>
+          </w:p>
+        </w:tc>
+        <w:tc>
+          <w:tcPr>
+            <w:tcW w:w="2126" w:type="dxa"/>
+          </w:tcPr>
+          <w:p>
+            <w:pPr>
+              <w:jc w:val="center"/>
+              <w:rPr>
+                <w:rFonts w:hint="eastAsia"/>
+              </w:rPr>
+            </w:pPr>
+          </w:p>
+        </w:tc>
+        <w:tc>
+          <w:tcPr>
+            <w:tcW w:w="1560" w:type="dxa"/>
+          </w:tcPr>
+          <w:p>
+            <w:pPr>
+              <w:jc w:val="center"/>
+              <w:rPr>
+                <w:rFonts w:hint="eastAsia"/>
+              </w:rPr>
+            </w:pPr>
+            <w:r>
+              <w:rPr>
+                <w:rFonts w:hint="eastAsia"/>
+              </w:rPr>
+              <w:t>0</w:t>
+            </w:r>
+          </w:p>
+        </w:tc>
+      </w:tr>
+      <w:tr>
+        <w:tc>
+          <w:tcPr>
+            <w:tcW w:w="2830" w:type="dxa"/>
+          </w:tcPr>
+          <w:p>
+            <w:pPr>
+              <w:rPr>
+                <w:rFonts w:hint="eastAsia"/>
+              </w:rPr>
+            </w:pPr>
+            <w:proofErr w:type="gramStart"/>
+            <w:r>
+              <w:t>for(</w:t>
+            </w:r>
+            <w:proofErr w:type="gramEnd"/>
+            <w:r>
+              <w:t xml:space="preserve">int </w:t>
+            </w:r>
+            <w:proofErr w:type="spellStart"/>
+            <w:r>
+              <w:t>i</w:t>
+            </w:r>
+            <w:proofErr w:type="spellEnd"/>
+            <w:r>
+              <w:t>=0;i&lt;</w:t>
+            </w:r>
+            <w:proofErr w:type="spellStart"/>
+            <w:r>
+              <w:t>m;i</w:t>
+            </w:r>
+            <w:proofErr w:type="spellEnd"/>
+            <w:r>
+              <w:t>++)</w:t>
+            </w:r>
+          </w:p>
+        </w:tc>
+        <w:tc>
+          <w:tcPr>
+            <w:tcW w:w="1843" w:type="dxa"/>
+          </w:tcPr>
+          <w:p>
+            <w:pPr>
+              <w:jc w:val="center"/>
+              <w:rPr>
+                <w:rFonts w:hint="eastAsia"/>
+              </w:rPr>
+            </w:pPr>
+            <w:r>
+              <w:rPr>
+                <w:rFonts w:hint="eastAsia"/>
+              </w:rPr>
+              <w:t>1</w:t>
+            </w:r>
+          </w:p>
+        </w:tc>
+        <w:tc>
+          <w:tcPr>
+            <w:tcW w:w="2126" w:type="dxa"/>
+          </w:tcPr>
+          <w:p>
+            <w:pPr>
+              <w:jc w:val="center"/>
+              <w:rPr>
+                <w:rFonts w:hint="eastAsia"/>
+              </w:rPr>
+            </w:pPr>
+            <m:oMathPara>
+              <m:oMath>
+                <m:r>
+                  <w:rPr>
+                    <w:rFonts w:ascii="Cambria Math" w:hAnsi="Cambria Math"/>
+                  </w:rPr>
+                  <m:t>m</m:t>
+                </m:r>
+                <m:r>
+                  <w:rPr>
+                    <w:rFonts w:ascii="Cambria Math" w:hAnsi="Cambria Math"/>
+                  </w:rPr>
+                  <m:t>+1</m:t>
+                </m:r>
+              </m:oMath>
+            </m:oMathPara>
+          </w:p>
+        </w:tc>
+        <w:tc>
+          <w:tcPr>
+            <w:tcW w:w="1560" w:type="dxa"/>
+          </w:tcPr>
+          <w:p>
+            <w:pPr>
+              <w:jc w:val="center"/>
+              <w:rPr>
+                <w:rFonts w:hint="eastAsia"/>
+              </w:rPr>
+            </w:pPr>
+            <m:oMathPara>
+              <m:oMath>
+                <m:r>
+                  <w:rPr>
+                    <w:rFonts w:ascii="Cambria Math" w:hAnsi="Cambria Math"/>
+                  </w:rPr>
+                  <m:t>m+1</m:t>
+                </m:r>
+              </m:oMath>
+            </m:oMathPara>
+          </w:p>
+        </w:tc>
+      </w:tr>
+      <w:tr>
+        <w:tc>
+          <w:tcPr>
+            <w:tcW w:w="2830" w:type="dxa"/>
+          </w:tcPr>
+          <w:p>
+            <w:pPr>
+              <w:rPr>
+                <w:rFonts w:hint="eastAsia"/>
+              </w:rPr>
+            </w:pPr>
+            <w:proofErr w:type="gramStart"/>
+            <w:r>
+              <w:lastRenderedPageBreak/>
+              <w:t>for(</w:t>
+            </w:r>
+            <w:proofErr w:type="gramEnd"/>
+            <w:r>
+              <w:t xml:space="preserve">int j=0; j&lt;p; </w:t>
+            </w:r>
+            <w:proofErr w:type="spellStart"/>
+            <w:r>
+              <w:t>j++</w:t>
+            </w:r>
+            <w:proofErr w:type="spellEnd"/>
+            <w:r>
+              <w:t>)</w:t>
+            </w:r>
+          </w:p>
+        </w:tc>
+        <w:tc>
+          <w:tcPr>
+            <w:tcW w:w="1843" w:type="dxa"/>
+          </w:tcPr>
+          <w:p>
+            <w:pPr>
+              <w:rPr>
+                <w:rFonts w:hint="eastAsia"/>
+              </w:rPr>
+            </w:pPr>
+            <w:r>
+              <w:rPr>
+                <w:rFonts w:hint="eastAsia"/>
+              </w:rPr>
+              <w:t>1</w:t>
+            </w:r>
+          </w:p>
+        </w:tc>
+        <w:tc>
+          <w:tcPr>
+            <w:tcW w:w="2126" w:type="dxa"/>
+          </w:tcPr>
+          <w:p>
+            <w:pPr>
+              <w:rPr>
+                <w:rFonts w:hint="eastAsia"/>
+              </w:rPr>
+            </w:pPr>
+            <m:oMathPara>
+              <m:oMath>
+                <m:r>
+                  <w:rPr>
+                    <w:rFonts w:ascii="Cambria Math" w:hAnsi="Cambria Math"/>
+                  </w:rPr>
+                  <m:t>m(p</m:t>
+                </m:r>
+                <m:r>
+                  <w:rPr>
+                    <w:rFonts w:ascii="Cambria Math" w:hAnsi="Cambria Math"/>
+                  </w:rPr>
+                  <m:t>+1</m:t>
+                </m:r>
+                <m:r>
+                  <w:rPr>
+                    <w:rFonts w:ascii="Cambria Math" w:hAnsi="Cambria Math"/>
+                  </w:rPr>
+                  <m:t>)</m:t>
+                </m:r>
+              </m:oMath>
+            </m:oMathPara>
+          </w:p>
+        </w:tc>
+        <w:tc>
+          <w:tcPr>
+            <w:tcW w:w="1560" w:type="dxa"/>
+          </w:tcPr>
+          <w:p>
+            <w:pPr>
+              <w:rPr>
+                <w:rFonts w:hint="eastAsia"/>
+              </w:rPr>
+            </w:pPr>
+            <m:oMathPara>
+              <m:oMath>
+                <m:r>
+                  <w:rPr>
+                    <w:rFonts w:ascii="Cambria Math" w:hAnsi="Cambria Math"/>
+                  </w:rPr>
+                  <m:t>m(p+1)</m:t>
+                </m:r>
+              </m:oMath>
+            </m:oMathPara>
+          </w:p>
+        </w:tc>
+      </w:tr>
+      <w:tr>
+        <w:tc>
+          <w:tcPr>
+            <w:tcW w:w="2830" w:type="dxa"/>
+          </w:tcPr>
+          <w:p>
+            <w:pPr>
+              <w:rPr>
+                <w:rFonts w:hint="eastAsia"/>
+              </w:rPr>
+            </w:pPr>
+            <w:r>
+              <w:t>{</w:t>
+            </w:r>
+          </w:p>
+        </w:tc>
+        <w:tc>
+          <w:tcPr>
+            <w:tcW w:w="1843" w:type="dxa"/>
+          </w:tcPr>
+          <w:p>
+            <w:pPr>
+              <w:jc w:val="center"/>
+              <w:rPr>
+                <w:rFonts w:hint="eastAsia"/>
+              </w:rPr>
+            </w:pPr>
+            <w:r>
+              <w:rPr>
+                <w:rFonts w:hint="eastAsia"/>
+              </w:rPr>
+              <w:t>0</w:t>
+            </w:r>
+          </w:p>
+        </w:tc>
+        <w:tc>
+          <w:tcPr>
+            <w:tcW w:w="2126" w:type="dxa"/>
+          </w:tcPr>
+          <w:p>
+            <w:pPr>
+              <w:jc w:val="center"/>
+              <w:rPr>
+                <w:rFonts w:hint="eastAsia"/>
+              </w:rPr>
+            </w:pPr>
+          </w:p>
+        </w:tc>
+        <w:tc>
+          <w:tcPr>
+            <w:tcW w:w="1560" w:type="dxa"/>
+          </w:tcPr>
+          <w:p>
+            <w:pPr>
+              <w:jc w:val="center"/>
+              <w:rPr>
+                <w:rFonts w:hint="eastAsia"/>
+              </w:rPr>
+            </w:pPr>
+            <w:r>
+              <w:rPr>
+                <w:rFonts w:hint="eastAsia"/>
+              </w:rPr>
+              <w:t>0</w:t>
+            </w:r>
+          </w:p>
+        </w:tc>
+      </w:tr>
+      <w:tr>
+        <w:tc>
+          <w:tcPr>
+            <w:tcW w:w="2830" w:type="dxa"/>
+          </w:tcPr>
+          <w:p>
+            <w:pPr>
+              <w:rPr>
+                <w:rFonts w:hint="eastAsia"/>
+              </w:rPr>
+            </w:pPr>
+            <w:r>
+              <w:t>c[</w:t>
+            </w:r>
+            <w:proofErr w:type="spellStart"/>
+            <w:r>
+              <w:t>i</w:t>
+            </w:r>
+            <w:proofErr w:type="spellEnd"/>
+            <w:r>
+              <w:t>][j] = 0;</w:t>
+            </w:r>
+          </w:p>
+        </w:tc>
+        <w:tc>
+          <w:tcPr>
+            <w:tcW w:w="1843" w:type="dxa"/>
+          </w:tcPr>
+          <w:p>
+            <w:pPr>
+              <w:jc w:val="center"/>
+              <w:rPr>
+                <w:rFonts w:hint="eastAsia"/>
+              </w:rPr>
+            </w:pPr>
+            <w:r>
+              <w:rPr>
+                <w:rFonts w:hint="eastAsia"/>
+              </w:rPr>
+              <w:t>1</w:t>
+            </w:r>
+          </w:p>
+        </w:tc>
+        <w:tc>
+          <w:tcPr>
+            <w:tcW w:w="2126" w:type="dxa"/>
+          </w:tcPr>
+          <w:p>
+            <w:pPr>
+              <w:jc w:val="center"/>
+              <w:rPr>
+                <w:rFonts w:hint="eastAsia"/>
+              </w:rPr>
+            </w:pPr>
+            <m:oMathPara>
+              <m:oMath>
+                <m:r>
+                  <w:rPr>
+                    <w:rFonts w:ascii="Cambria Math" w:hAnsi="Cambria Math"/>
+                  </w:rPr>
+                  <m:t>mp</m:t>
+                </m:r>
+              </m:oMath>
+            </m:oMathPara>
+          </w:p>
+        </w:tc>
+        <w:tc>
+          <w:tcPr>
+            <w:tcW w:w="1560" w:type="dxa"/>
+          </w:tcPr>
+          <w:p>
+            <w:pPr>
+              <w:jc w:val="center"/>
+              <w:rPr>
+                <w:rFonts w:hint="eastAsia"/>
+              </w:rPr>
+            </w:pPr>
+            <m:oMathPara>
+              <m:oMath>
+                <m:r>
+                  <w:rPr>
+                    <w:rFonts w:ascii="Cambria Math" w:hAnsi="Cambria Math"/>
+                  </w:rPr>
+                  <m:t>mp</m:t>
+                </m:r>
+              </m:oMath>
+            </m:oMathPara>
+          </w:p>
+        </w:tc>
+      </w:tr>
+      <w:tr>
+        <w:tc>
+          <w:tcPr>
+            <w:tcW w:w="2830" w:type="dxa"/>
+          </w:tcPr>
+          <w:p>
+            <w:pPr>
+              <w:rPr>
+                <w:rFonts w:hint="eastAsia"/>
+              </w:rPr>
+            </w:pPr>
+            <w:proofErr w:type="gramStart"/>
+            <w:r>
+              <w:t>for(</w:t>
+            </w:r>
+            <w:proofErr w:type="gramEnd"/>
+            <w:r>
+              <w:t>int k=0;k&lt;</w:t>
+            </w:r>
+            <w:proofErr w:type="spellStart"/>
+            <w:r>
+              <w:t>n;k</w:t>
+            </w:r>
+            <w:proofErr w:type="spellEnd"/>
+            <w:r>
+              <w:t>++)</w:t>
+            </w:r>
+          </w:p>
+        </w:tc>
+        <w:tc>
+          <w:tcPr>
+            <w:tcW w:w="1843" w:type="dxa"/>
+          </w:tcPr>
+          <w:p>
+            <w:pPr>
+              <w:jc w:val="center"/>
+              <w:rPr>
+                <w:rFonts w:hint="eastAsia"/>
+              </w:rPr>
+            </w:pPr>
+            <w:r>
+              <w:rPr>
+                <w:rFonts w:hint="eastAsia"/>
+              </w:rPr>
+              <w:t>1</w:t>
+            </w:r>
+          </w:p>
+        </w:tc>
+        <w:tc>
+          <w:tcPr>
+            <w:tcW w:w="2126" w:type="dxa"/>
+          </w:tcPr>
+          <w:p>
+            <w:pPr>
+              <w:jc w:val="center"/>
+              <w:rPr>
+                <w:rFonts w:hint="eastAsia"/>
+              </w:rPr>
+            </w:pPr>
+            <m:oMathPara>
+              <m:oMath>
+                <m:r>
+                  <w:rPr>
+                    <w:rFonts w:ascii="Cambria Math" w:hAnsi="Cambria Math"/>
+                  </w:rPr>
+                  <m:t>mp(n+1)</m:t>
+                </m:r>
+              </m:oMath>
+            </m:oMathPara>
+          </w:p>
+        </w:tc>
+        <w:tc>
+          <w:tcPr>
+            <w:tcW w:w="1560" w:type="dxa"/>
+          </w:tcPr>
+          <w:p>
+            <w:pPr>
+              <w:jc w:val="center"/>
+              <w:rPr>
+                <w:rFonts w:hint="eastAsia"/>
+              </w:rPr>
+            </w:pPr>
+            <m:oMathPara>
+              <m:oMath>
+                <m:r>
+                  <w:rPr>
+                    <w:rFonts w:ascii="Cambria Math" w:hAnsi="Cambria Math"/>
+                  </w:rPr>
+                  <m:t>mp(n+1)</m:t>
+                </m:r>
+              </m:oMath>
+            </m:oMathPara>
+          </w:p>
+        </w:tc>
+      </w:tr>
+      <w:tr>
+        <w:tc>
+          <w:tcPr>
+            <w:tcW w:w="2830" w:type="dxa"/>
+          </w:tcPr>
+          <w:p>
+            <w:r>
+              <w:t>c[</w:t>
+            </w:r>
+            <w:proofErr w:type="spellStart"/>
+            <w:r>
+              <w:t>i</w:t>
+            </w:r>
+            <w:proofErr w:type="spellEnd"/>
+            <w:r>
+              <w:t>][j] += a[</w:t>
+            </w:r>
+            <w:proofErr w:type="spellStart"/>
+            <w:r>
+              <w:t>i</w:t>
+            </w:r>
+            <w:proofErr w:type="spellEnd"/>
+            <w:r>
+              <w:t>][k] * b[k][j];</w:t>
+            </w:r>
+          </w:p>
+        </w:tc>
+        <w:tc>
+          <w:tcPr>
+            <w:tcW w:w="1843" w:type="dxa"/>
+          </w:tcPr>
+          <w:p>
+            <w:pPr>
+              <w:jc w:val="center"/>
+              <w:rPr>
+                <w:rFonts w:hint="eastAsia"/>
+              </w:rPr>
+            </w:pPr>
+            <w:r>
+              <w:rPr>
+                <w:rFonts w:hint="eastAsia"/>
+              </w:rPr>
+              <w:t>1</w:t>
+            </w:r>
+          </w:p>
+        </w:tc>
+        <w:tc>
+          <w:tcPr>
+            <w:tcW w:w="2126" w:type="dxa"/>
+          </w:tcPr>
+          <w:p>
+            <w:pPr>
+              <w:jc w:val="center"/>
+              <w:rPr>
+                <w:rFonts w:hint="eastAsia"/>
+              </w:rPr>
+            </w:pPr>
+            <m:oMathPara>
+              <m:oMath>
+                <m:r>
+                  <w:rPr>
+                    <w:rFonts w:ascii="Cambria Math" w:hAnsi="Cambria Math"/>
+                  </w:rPr>
+                  <m:t>mpn</m:t>
+                </m:r>
+              </m:oMath>
+            </m:oMathPara>
+          </w:p>
+        </w:tc>
+        <w:tc>
+          <w:tcPr>
+            <w:tcW w:w="1560" w:type="dxa"/>
+          </w:tcPr>
+          <w:p>
+            <w:pPr>
+              <w:jc w:val="center"/>
+              <w:rPr>
+                <w:rFonts w:hint="eastAsia"/>
+              </w:rPr>
+            </w:pPr>
+            <m:oMathPara>
+              <m:oMath>
+                <m:r>
+                  <w:rPr>
+                    <w:rFonts w:ascii="Cambria Math" w:hAnsi="Cambria Math"/>
+                  </w:rPr>
+                  <m:t>mpn</m:t>
+                </m:r>
+              </m:oMath>
+            </m:oMathPara>
+          </w:p>
+        </w:tc>
+      </w:tr>
+      <w:tr>
+        <w:tc>
+          <w:tcPr>
+            <w:tcW w:w="2830" w:type="dxa"/>
+          </w:tcPr>
+          <w:p>
+            <w:r>
+              <w:t>}</w:t>
+            </w:r>
+          </w:p>
+        </w:tc>
+        <w:tc>
+          <w:tcPr>
+            <w:tcW w:w="1843" w:type="dxa"/>
+          </w:tcPr>
+          <w:p>
+            <w:pPr>
+              <w:jc w:val="center"/>
+              <w:rPr>
+                <w:rFonts w:hint="eastAsia"/>
+              </w:rPr>
+            </w:pPr>
+            <w:r>
+              <w:rPr>
+                <w:rFonts w:hint="eastAsia"/>
+              </w:rPr>
+              <w:t>0</w:t>
+            </w:r>
+          </w:p>
+        </w:tc>
+        <w:tc>
+          <w:tcPr>
+            <w:tcW w:w="2126" w:type="dxa"/>
+          </w:tcPr>
+          <w:p>
+            <w:pPr>
+              <w:jc w:val="center"/>
+              <w:rPr>
+                <w:rFonts w:hint="eastAsia"/>
+              </w:rPr>
+            </w:pPr>
+          </w:p>
+        </w:tc>
+        <w:tc>
+          <w:tcPr>
+            <w:tcW w:w="1560" w:type="dxa"/>
+          </w:tcPr>
+          <w:p>
+            <w:pPr>
+              <w:jc w:val="center"/>
+              <w:rPr>
+                <w:rFonts w:hint="eastAsia"/>
+              </w:rPr>
+            </w:pPr>
+            <w:r>
+              <w:rPr>
+                <w:rFonts w:hint="eastAsia"/>
+              </w:rPr>
+              <w:t>0</w:t>
+            </w:r>
+          </w:p>
+        </w:tc>
+      </w:tr>
+      <w:tr>
+        <w:tc>
+          <w:tcPr>
+            <w:tcW w:w="2830" w:type="dxa"/>
+          </w:tcPr>
+          <w:p>
+            <w:pPr>
+              <w:rPr>
+                <w:rFonts w:hint="eastAsia"/>
+              </w:rPr>
+            </w:pPr>
+            <w:r>
+              <w:t>}</w:t>
+            </w:r>
+          </w:p>
+        </w:tc>
+        <w:tc>
+          <w:tcPr>
+            <w:tcW w:w="1843" w:type="dxa"/>
+          </w:tcPr>
+          <w:p>
+            <w:pPr>
+              <w:jc w:val="center"/>
+              <w:rPr>
+                <w:rFonts w:hint="eastAsia"/>
+              </w:rPr>
+            </w:pPr>
+            <w:r>
+              <w:rPr>
+                <w:rFonts w:hint="eastAsia"/>
+              </w:rPr>
+              <w:t>0</w:t>
+            </w:r>
+          </w:p>
+        </w:tc>
+        <w:tc>
+          <w:tcPr>
+            <w:tcW w:w="2126" w:type="dxa"/>
+          </w:tcPr>
+          <w:p>
+            <w:pPr>
+              <w:jc w:val="center"/>
+              <w:rPr>
+                <w:rFonts w:hint="eastAsia"/>
+              </w:rPr>
+            </w:pPr>
+          </w:p>
+        </w:tc>
+        <w:tc>
+          <w:tcPr>
+            <w:tcW w:w="1560" w:type="dxa"/>
+          </w:tcPr>
+          <w:p>
+            <w:pPr>
+              <w:jc w:val="center"/>
+              <w:rPr>
+                <w:rFonts w:hint="eastAsia"/>
+              </w:rPr>
+            </w:pPr>
+            <w:r>
+              <w:rPr>
+                <w:rFonts w:hint="eastAsia"/>
+              </w:rPr>
+              <w:t>0</w:t>
+            </w:r>
+          </w:p>
+        </w:tc>
+      </w:tr>
+      <w:tr>
+        <w:tc>
+          <w:tcPr>
+            <w:tcW w:w="2830" w:type="dxa"/>
+          </w:tcPr>
+          <w:p>
+            <w:r>
+              <w:rPr>
+                <w:rFonts w:hint="eastAsia"/>
+              </w:rPr>
+              <w:t>Total</w:t>
+            </w:r>
+          </w:p>
+        </w:tc>
+        <w:tc>
+          <w:tcPr>
+            <w:tcW w:w="5529" w:type="dxa"/>
+            <w:gridSpan w:val="3"/>
+          </w:tcPr>
+          <w:p>
+            <w:pPr>
+              <w:jc w:val="center"/>
+              <w:rPr>
+                <w:rFonts w:hint="eastAsia"/>
+              </w:rPr>
+            </w:pPr>
+            <m:oMathPara>
+              <m:oMath>
+                <m:r>
+                  <w:rPr>
+                    <w:rFonts w:ascii="Cambria Math" w:hAnsi="Cambria Math"/>
+                  </w:rPr>
+                  <m:t>2mpn+3mp+2m+1</m:t>
+                </m:r>
+              </m:oMath>
+            </m:oMathPara>
+          </w:p>
+        </w:tc>
+      </w:tr>
+    </w:tbl>
+    <w:p>
+      <w:pPr>
+        <w:rPr>
+          <w:rFonts w:hint="eastAsia"/>
+        </w:rPr>
+      </w:pPr>
+    </w:p>
     <w:p>
       <w:pPr>
         <w:autoSpaceDE w:val="0"/>
         <w:autoSpaceDN w:val="0"/>
         <w:rPr>
+          <w:szCs w:val="24"/>
+        </w:rPr>
+      </w:pPr>
+      <w:r>
+        <w:rPr>
+          <w:rFonts w:hint="eastAsia"/>
+          <w:szCs w:val="24"/>
+        </w:rPr>
+        <w:t>(b)</w:t>
+      </w:r>
+    </w:p>
+    <w:tbl>
+      <w:tblPr>
+        <w:tblStyle w:val="a9"/>
+        <w:tblW w:w="8359" w:type="dxa"/>
+        <w:tblLook w:val="04A0" w:firstRow="1" w:lastRow="0" w:firstColumn="1" w:lastColumn="0" w:noHBand="0" w:noVBand="1"/>
+      </w:tblPr>
+      <w:tblGrid>
+        <w:gridCol w:w="2830"/>
+        <w:gridCol w:w="1843"/>
+        <w:gridCol w:w="2126"/>
+        <w:gridCol w:w="1560"/>
+      </w:tblGrid>
+      <w:tr>
+        <w:tc>
+          <w:tcPr>
+            <w:tcW w:w="2830" w:type="dxa"/>
+          </w:tcPr>
+          <w:p>
+            <w:pPr>
+              <w:rPr>
+                <w:rFonts w:hint="eastAsia"/>
+              </w:rPr>
+            </w:pPr>
+          </w:p>
+        </w:tc>
+        <w:tc>
+          <w:tcPr>
+            <w:tcW w:w="1843" w:type="dxa"/>
+          </w:tcPr>
+          <w:p>
+            <w:pPr>
+              <w:rPr>
+                <w:rFonts w:hint="eastAsia"/>
+              </w:rPr>
+            </w:pPr>
+            <w:r>
+              <w:rPr>
+                <w:rFonts w:hint="eastAsia"/>
+              </w:rPr>
+              <w:t>s/e</w:t>
+            </w:r>
+          </w:p>
+        </w:tc>
+        <w:tc>
+          <w:tcPr>
+            <w:tcW w:w="2126" w:type="dxa"/>
+          </w:tcPr>
+          <w:p>
+            <w:pPr>
+              <w:rPr>
+                <w:rFonts w:hint="eastAsia"/>
+              </w:rPr>
+            </w:pPr>
+            <w:r>
+              <w:t>F</w:t>
+            </w:r>
+            <w:r>
+              <w:rPr>
+                <w:rFonts w:hint="eastAsia"/>
+              </w:rPr>
+              <w:t>requency</w:t>
+            </w:r>
+          </w:p>
+        </w:tc>
+        <w:tc>
+          <w:tcPr>
+            <w:tcW w:w="1560" w:type="dxa"/>
+          </w:tcPr>
+          <w:p>
+            <w:pPr>
+              <w:rPr>
+                <w:rFonts w:hint="eastAsia"/>
+              </w:rPr>
+            </w:pPr>
+            <w:r>
+              <w:t>S</w:t>
+            </w:r>
+            <w:r>
+              <w:rPr>
+                <w:rFonts w:hint="eastAsia"/>
+              </w:rPr>
+              <w:t>ubtotal</w:t>
+            </w:r>
+          </w:p>
+        </w:tc>
+      </w:tr>
+      <w:tr>
+        <w:tc>
+          <w:tcPr>
+            <w:tcW w:w="2830" w:type="dxa"/>
+          </w:tcPr>
+          <w:p>
+            <w:pPr>
+              <w:rPr>
+                <w:rFonts w:hint="eastAsia"/>
+              </w:rPr>
+            </w:pPr>
+            <w:r>
+              <w:t>{</w:t>
+            </w:r>
+          </w:p>
+        </w:tc>
+        <w:tc>
+          <w:tcPr>
+            <w:tcW w:w="1843" w:type="dxa"/>
+          </w:tcPr>
+          <w:p>
+            <w:pPr>
+              <w:jc w:val="center"/>
+              <w:rPr>
+                <w:rFonts w:hint="eastAsia"/>
+              </w:rPr>
+            </w:pPr>
+            <w:r>
+              <w:rPr>
+                <w:rFonts w:hint="eastAsia"/>
+              </w:rPr>
+              <w:t>0</w:t>
+            </w:r>
+          </w:p>
+        </w:tc>
+        <w:tc>
+          <w:tcPr>
+            <w:tcW w:w="2126" w:type="dxa"/>
+          </w:tcPr>
+          <w:p>
+            <w:pPr>
+              <w:jc w:val="center"/>
+              <w:rPr>
+                <w:rFonts w:hint="eastAsia"/>
+              </w:rPr>
+            </w:pPr>
+          </w:p>
+        </w:tc>
+        <w:tc>
+          <w:tcPr>
+            <w:tcW w:w="1560" w:type="dxa"/>
+          </w:tcPr>
+          <w:p>
+            <w:pPr>
+              <w:jc w:val="center"/>
+              <w:rPr>
+                <w:rFonts w:hint="eastAsia"/>
+              </w:rPr>
+            </w:pPr>
+            <w:r>
+              <w:rPr>
+                <w:rFonts w:hint="eastAsia"/>
+              </w:rPr>
+              <w:t>0</w:t>
+            </w:r>
+          </w:p>
+        </w:tc>
+      </w:tr>
+      <w:tr>
+        <w:tc>
+          <w:tcPr>
+            <w:tcW w:w="2830" w:type="dxa"/>
+          </w:tcPr>
+          <w:p>
+            <w:pPr>
+              <w:rPr>
+                <w:rFonts w:hint="eastAsia"/>
+              </w:rPr>
+            </w:pPr>
+            <w:proofErr w:type="gramStart"/>
+            <w:r>
+              <w:t>for(</w:t>
+            </w:r>
+            <w:proofErr w:type="gramEnd"/>
+            <w:r>
+              <w:t xml:space="preserve">int </w:t>
+            </w:r>
+            <w:proofErr w:type="spellStart"/>
+            <w:r>
+              <w:t>i</w:t>
+            </w:r>
+            <w:proofErr w:type="spellEnd"/>
+            <w:r>
+              <w:t>=0;i&lt;</w:t>
+            </w:r>
+            <w:proofErr w:type="spellStart"/>
+            <w:r>
+              <w:t>m;i</w:t>
+            </w:r>
+            <w:proofErr w:type="spellEnd"/>
+            <w:r>
+              <w:t>++)</w:t>
+            </w:r>
+          </w:p>
+        </w:tc>
+        <w:tc>
+          <w:tcPr>
+            <w:tcW w:w="1843" w:type="dxa"/>
+          </w:tcPr>
+          <w:p>
+            <w:pPr>
+              <w:jc w:val="center"/>
+              <w:rPr>
+                <w:rFonts w:hint="eastAsia"/>
+              </w:rPr>
+            </w:pPr>
+            <w:r>
+              <w:rPr>
+                <w:rFonts w:hint="eastAsia"/>
+              </w:rPr>
+              <w:t>1</w:t>
+            </w:r>
+          </w:p>
+        </w:tc>
+        <w:tc>
+          <w:tcPr>
+            <w:tcW w:w="2126" w:type="dxa"/>
+          </w:tcPr>
+          <w:p>
+            <w:pPr>
+              <w:jc w:val="center"/>
+              <w:rPr>
+                <w:rFonts w:hint="eastAsia"/>
+              </w:rPr>
+            </w:pPr>
+            <m:oMathPara>
+              <m:oMath>
+                <m:r>
+                  <m:rPr>
+                    <m:sty m:val="p"/>
+                  </m:rPr>
+                  <w:rPr>
+                    <w:rFonts w:ascii="Cambria Math" w:hAnsi="Cambria Math"/>
+                  </w:rPr>
+                  <m:t>Θ</m:t>
+                </m:r>
+                <m:r>
+                  <m:rPr>
+                    <m:sty m:val="p"/>
+                  </m:rPr>
+                  <w:rPr>
+                    <w:rFonts w:ascii="Cambria Math" w:hAnsi="Cambria Math"/>
+                  </w:rPr>
+                  <m:t>(</m:t>
+                </m:r>
+                <m:r>
+                  <w:rPr>
+                    <w:rFonts w:ascii="Cambria Math" w:hAnsi="Cambria Math"/>
+                  </w:rPr>
+                  <m:t>m)</m:t>
+                </m:r>
+              </m:oMath>
+            </m:oMathPara>
+          </w:p>
+        </w:tc>
+        <w:tc>
+          <w:tcPr>
+            <w:tcW w:w="1560" w:type="dxa"/>
+          </w:tcPr>
+          <w:p>
+            <w:pPr>
+              <w:jc w:val="center"/>
+              <w:rPr>
+                <w:rFonts w:hint="eastAsia"/>
+              </w:rPr>
+            </w:pPr>
+            <m:oMathPara>
+              <m:oMath>
+                <m:r>
+                  <m:rPr>
+                    <m:sty m:val="p"/>
+                  </m:rPr>
+                  <w:rPr>
+                    <w:rFonts w:ascii="Cambria Math" w:hAnsi="Cambria Math"/>
+                  </w:rPr>
+                  <m:t>Θ</m:t>
+                </m:r>
+                <m:r>
+                  <m:rPr>
+                    <m:sty m:val="p"/>
+                  </m:rPr>
+                  <w:rPr>
+                    <w:rFonts w:ascii="Cambria Math" w:hAnsi="Cambria Math"/>
+                  </w:rPr>
+                  <m:t>(</m:t>
+                </m:r>
+                <m:r>
+                  <w:rPr>
+                    <w:rFonts w:ascii="Cambria Math" w:hAnsi="Cambria Math"/>
+                  </w:rPr>
+                  <m:t>m)</m:t>
+                </m:r>
+              </m:oMath>
+            </m:oMathPara>
+          </w:p>
+        </w:tc>
+      </w:tr>
+      <w:tr>
+        <w:tc>
+          <w:tcPr>
+            <w:tcW w:w="2830" w:type="dxa"/>
+          </w:tcPr>
+          <w:p>
+            <w:pPr>
+              <w:rPr>
+                <w:rFonts w:hint="eastAsia"/>
+              </w:rPr>
+            </w:pPr>
+            <w:proofErr w:type="gramStart"/>
+            <w:r>
+              <w:t>for(</w:t>
+            </w:r>
+            <w:proofErr w:type="gramEnd"/>
+            <w:r>
+              <w:t xml:space="preserve">int j=0; j&lt;p; </w:t>
+            </w:r>
+            <w:proofErr w:type="spellStart"/>
+            <w:r>
+              <w:t>j++</w:t>
+            </w:r>
+            <w:proofErr w:type="spellEnd"/>
+            <w:r>
+              <w:t>)</w:t>
+            </w:r>
+          </w:p>
+        </w:tc>
+        <w:tc>
+          <w:tcPr>
+            <w:tcW w:w="1843" w:type="dxa"/>
+          </w:tcPr>
+          <w:p>
+            <w:pPr>
+              <w:jc w:val="center"/>
+              <w:rPr>
+                <w:rFonts w:hint="eastAsia"/>
+              </w:rPr>
+            </w:pPr>
+            <w:r>
+              <w:rPr>
+                <w:rFonts w:hint="eastAsia"/>
+              </w:rPr>
+              <w:t>1</w:t>
+            </w:r>
+          </w:p>
+        </w:tc>
+        <w:tc>
+          <w:tcPr>
+            <w:tcW w:w="2126" w:type="dxa"/>
+          </w:tcPr>
+          <w:p>
+            <w:pPr>
+              <w:jc w:val="center"/>
+              <w:rPr>
+                <w:rFonts w:hint="eastAsia"/>
+              </w:rPr>
+            </w:pPr>
+            <m:oMathPara>
+              <m:oMath>
+                <m:r>
+                  <m:rPr>
+                    <m:sty m:val="p"/>
+                  </m:rPr>
+                  <w:rPr>
+                    <w:rFonts w:ascii="Cambria Math" w:hAnsi="Cambria Math"/>
+                  </w:rPr>
+                  <m:t>Θ</m:t>
+                </m:r>
+                <m:r>
+                  <m:rPr>
+                    <m:sty m:val="p"/>
+                  </m:rPr>
+                  <w:rPr>
+                    <w:rFonts w:ascii="Cambria Math" w:hAnsi="Cambria Math"/>
+                  </w:rPr>
+                  <m:t>(</m:t>
+                </m:r>
+                <m:r>
+                  <w:rPr>
+                    <w:rFonts w:ascii="Cambria Math" w:hAnsi="Cambria Math"/>
+                  </w:rPr>
+                  <m:t>mp)</m:t>
+                </m:r>
+              </m:oMath>
+            </m:oMathPara>
+          </w:p>
+        </w:tc>
+        <w:tc>
+          <w:tcPr>
+            <w:tcW w:w="1560" w:type="dxa"/>
+          </w:tcPr>
+          <w:p>
+            <w:pPr>
+              <w:jc w:val="center"/>
+              <w:rPr>
+                <w:rFonts w:hint="eastAsia"/>
+              </w:rPr>
+            </w:pPr>
+            <m:oMathPara>
+              <m:oMath>
+                <m:r>
+                  <m:rPr>
+                    <m:sty m:val="p"/>
+                  </m:rPr>
+                  <w:rPr>
+                    <w:rFonts w:ascii="Cambria Math" w:hAnsi="Cambria Math"/>
+                  </w:rPr>
+                  <m:t>Θ</m:t>
+                </m:r>
+                <m:r>
+                  <m:rPr>
+                    <m:sty m:val="p"/>
+                  </m:rPr>
+                  <w:rPr>
+                    <w:rFonts w:ascii="Cambria Math" w:hAnsi="Cambria Math"/>
+                  </w:rPr>
+                  <m:t>(</m:t>
+                </m:r>
+                <m:r>
+                  <w:rPr>
+                    <w:rFonts w:ascii="Cambria Math" w:hAnsi="Cambria Math"/>
+                  </w:rPr>
+                  <m:t>mp)</m:t>
+                </m:r>
+              </m:oMath>
+            </m:oMathPara>
+          </w:p>
+        </w:tc>
+      </w:tr>
+      <w:tr>
+        <w:tc>
+          <w:tcPr>
+            <w:tcW w:w="2830" w:type="dxa"/>
+          </w:tcPr>
+          <w:p>
+            <w:pPr>
+              <w:rPr>
+                <w:rFonts w:hint="eastAsia"/>
+              </w:rPr>
+            </w:pPr>
+            <w:r>
+              <w:t>{</w:t>
+            </w:r>
+          </w:p>
+        </w:tc>
+        <w:tc>
+          <w:tcPr>
+            <w:tcW w:w="1843" w:type="dxa"/>
+          </w:tcPr>
+          <w:p>
+            <w:pPr>
+              <w:jc w:val="center"/>
+              <w:rPr>
+                <w:rFonts w:hint="eastAsia"/>
+              </w:rPr>
+            </w:pPr>
+            <w:r>
+              <w:rPr>
+                <w:rFonts w:hint="eastAsia"/>
+              </w:rPr>
+              <w:t>0</w:t>
+            </w:r>
+          </w:p>
+        </w:tc>
+        <w:tc>
+          <w:tcPr>
+            <w:tcW w:w="2126" w:type="dxa"/>
+          </w:tcPr>
+          <w:p>
+            <w:pPr>
+              <w:jc w:val="center"/>
+              <w:rPr>
+                <w:rFonts w:hint="eastAsia"/>
+              </w:rPr>
+            </w:pPr>
+          </w:p>
+        </w:tc>
+        <w:tc>
+          <w:tcPr>
+            <w:tcW w:w="1560" w:type="dxa"/>
+          </w:tcPr>
+          <w:p>
+            <w:pPr>
+              <w:jc w:val="center"/>
+              <w:rPr>
+                <w:rFonts w:hint="eastAsia"/>
+              </w:rPr>
+            </w:pPr>
+            <w:r>
+              <w:rPr>
+                <w:rFonts w:hint="eastAsia"/>
+              </w:rPr>
+              <w:t>0</w:t>
+            </w:r>
+          </w:p>
+        </w:tc>
+      </w:tr>
+      <w:tr>
+        <w:tc>
+          <w:tcPr>
+            <w:tcW w:w="2830" w:type="dxa"/>
+          </w:tcPr>
+          <w:p>
+            <w:pPr>
+              <w:rPr>
+                <w:rFonts w:hint="eastAsia"/>
+              </w:rPr>
+            </w:pPr>
+            <w:r>
+              <w:t>c[</w:t>
+            </w:r>
+            <w:proofErr w:type="spellStart"/>
+            <w:r>
+              <w:t>i</w:t>
+            </w:r>
+            <w:proofErr w:type="spellEnd"/>
+            <w:r>
+              <w:t>][j] = 0;</w:t>
+            </w:r>
+          </w:p>
+        </w:tc>
+        <w:tc>
+          <w:tcPr>
+            <w:tcW w:w="1843" w:type="dxa"/>
+          </w:tcPr>
+          <w:p>
+            <w:pPr>
+              <w:jc w:val="center"/>
+              <w:rPr>
+                <w:rFonts w:hint="eastAsia"/>
+              </w:rPr>
+            </w:pPr>
+            <w:r>
+              <w:rPr>
+                <w:rFonts w:hint="eastAsia"/>
+              </w:rPr>
+              <w:t>1</w:t>
+            </w:r>
+          </w:p>
+        </w:tc>
+        <w:tc>
+          <w:tcPr>
+            <w:tcW w:w="2126" w:type="dxa"/>
+          </w:tcPr>
+          <w:p>
+            <w:pPr>
+              <w:jc w:val="center"/>
+              <w:rPr>
+                <w:rFonts w:hint="eastAsia"/>
+              </w:rPr>
+            </w:pPr>
+            <m:oMathPara>
+              <m:oMath>
+                <m:r>
+                  <m:rPr>
+                    <m:sty m:val="p"/>
+                  </m:rPr>
+                  <w:rPr>
+                    <w:rFonts w:ascii="Cambria Math" w:hAnsi="Cambria Math"/>
+                  </w:rPr>
+                  <m:t>Θ</m:t>
+                </m:r>
+                <m:r>
+                  <m:rPr>
+                    <m:sty m:val="p"/>
+                  </m:rPr>
+                  <w:rPr>
+                    <w:rFonts w:ascii="Cambria Math" w:hAnsi="Cambria Math"/>
+                  </w:rPr>
+                  <m:t>(</m:t>
+                </m:r>
+                <m:r>
+                  <w:rPr>
+                    <w:rFonts w:ascii="Cambria Math" w:hAnsi="Cambria Math"/>
+                  </w:rPr>
+                  <m:t>mp)</m:t>
+                </m:r>
+              </m:oMath>
+            </m:oMathPara>
+          </w:p>
+        </w:tc>
+        <w:tc>
+          <w:tcPr>
+            <w:tcW w:w="1560" w:type="dxa"/>
+          </w:tcPr>
+          <w:p>
+            <w:pPr>
+              <w:jc w:val="center"/>
+              <w:rPr>
+                <w:rFonts w:hint="eastAsia"/>
+              </w:rPr>
+            </w:pPr>
+            <m:oMathPara>
+              <m:oMath>
+                <m:r>
+                  <m:rPr>
+                    <m:sty m:val="p"/>
+                  </m:rPr>
+                  <w:rPr>
+                    <w:rFonts w:ascii="Cambria Math" w:hAnsi="Cambria Math"/>
+                  </w:rPr>
+                  <m:t>Θ</m:t>
+                </m:r>
+                <m:r>
+                  <m:rPr>
+                    <m:sty m:val="p"/>
+                  </m:rPr>
+                  <w:rPr>
+                    <w:rFonts w:ascii="Cambria Math" w:hAnsi="Cambria Math"/>
+                  </w:rPr>
+                  <m:t>(</m:t>
+                </m:r>
+                <m:r>
+                  <w:rPr>
+                    <w:rFonts w:ascii="Cambria Math" w:hAnsi="Cambria Math"/>
+                  </w:rPr>
+                  <m:t>mp)</m:t>
+                </m:r>
+              </m:oMath>
+            </m:oMathPara>
+          </w:p>
+        </w:tc>
+      </w:tr>
+      <w:tr>
+        <w:tc>
+          <w:tcPr>
+            <w:tcW w:w="2830" w:type="dxa"/>
+          </w:tcPr>
+          <w:p>
+            <w:pPr>
+              <w:rPr>
+                <w:rFonts w:hint="eastAsia"/>
+              </w:rPr>
+            </w:pPr>
+            <w:proofErr w:type="gramStart"/>
+            <w:r>
+              <w:t>for(</w:t>
+            </w:r>
+            <w:proofErr w:type="gramEnd"/>
+            <w:r>
+              <w:t>int k=0;k&lt;</w:t>
+            </w:r>
+            <w:proofErr w:type="spellStart"/>
+            <w:r>
+              <w:t>n;k</w:t>
+            </w:r>
+            <w:proofErr w:type="spellEnd"/>
+            <w:r>
+              <w:t>++)</w:t>
+            </w:r>
+          </w:p>
+        </w:tc>
+        <w:tc>
+          <w:tcPr>
+            <w:tcW w:w="1843" w:type="dxa"/>
+          </w:tcPr>
+          <w:p>
+            <w:pPr>
+              <w:jc w:val="center"/>
+              <w:rPr>
+                <w:rFonts w:hint="eastAsia"/>
+              </w:rPr>
+            </w:pPr>
+            <w:r>
+              <w:rPr>
+                <w:rFonts w:hint="eastAsia"/>
+              </w:rPr>
+              <w:t>1</w:t>
+            </w:r>
+          </w:p>
+        </w:tc>
+        <w:tc>
+          <w:tcPr>
+            <w:tcW w:w="2126" w:type="dxa"/>
+          </w:tcPr>
+          <w:p>
+            <w:pPr>
+              <w:jc w:val="center"/>
+              <w:rPr>
+                <w:rFonts w:hint="eastAsia"/>
+              </w:rPr>
+            </w:pPr>
+            <m:oMathPara>
+              <m:oMath>
+                <m:r>
+                  <m:rPr>
+                    <m:sty m:val="p"/>
+                  </m:rPr>
+                  <w:rPr>
+                    <w:rFonts w:ascii="Cambria Math" w:hAnsi="Cambria Math"/>
+                  </w:rPr>
+                  <m:t>Θ</m:t>
+                </m:r>
+                <m:r>
+                  <m:rPr>
+                    <m:sty m:val="p"/>
+                  </m:rPr>
+                  <w:rPr>
+                    <w:rFonts w:ascii="Cambria Math" w:hAnsi="Cambria Math"/>
+                  </w:rPr>
+                  <m:t>(</m:t>
+                </m:r>
+                <m:r>
+                  <w:rPr>
+                    <w:rFonts w:ascii="Cambria Math" w:hAnsi="Cambria Math"/>
+                  </w:rPr>
+                  <m:t>mpn)</m:t>
+                </m:r>
+              </m:oMath>
+            </m:oMathPara>
+          </w:p>
+        </w:tc>
+        <w:tc>
+          <w:tcPr>
+            <w:tcW w:w="1560" w:type="dxa"/>
+          </w:tcPr>
+          <w:p>
+            <w:pPr>
+              <w:jc w:val="center"/>
+              <w:rPr>
+                <w:rFonts w:hint="eastAsia"/>
+              </w:rPr>
+            </w:pPr>
+            <m:oMathPara>
+              <m:oMath>
+                <m:r>
+                  <m:rPr>
+                    <m:sty m:val="p"/>
+                  </m:rPr>
+                  <w:rPr>
+                    <w:rFonts w:ascii="Cambria Math" w:hAnsi="Cambria Math"/>
+                  </w:rPr>
+                  <m:t>Θ</m:t>
+                </m:r>
+                <m:r>
+                  <m:rPr>
+                    <m:sty m:val="p"/>
+                  </m:rPr>
+                  <w:rPr>
+                    <w:rFonts w:ascii="Cambria Math" w:hAnsi="Cambria Math"/>
+                  </w:rPr>
+                  <m:t>(</m:t>
+                </m:r>
+                <m:r>
+                  <w:rPr>
+                    <w:rFonts w:ascii="Cambria Math" w:hAnsi="Cambria Math"/>
+                  </w:rPr>
+                  <m:t>mpn)</m:t>
+                </m:r>
+              </m:oMath>
+            </m:oMathPara>
+          </w:p>
+        </w:tc>
+      </w:tr>
+      <w:tr>
+        <w:tc>
+          <w:tcPr>
+            <w:tcW w:w="2830" w:type="dxa"/>
+          </w:tcPr>
+          <w:p>
+            <w:r>
+              <w:t>c[</w:t>
+            </w:r>
+            <w:proofErr w:type="spellStart"/>
+            <w:r>
+              <w:t>i</w:t>
+            </w:r>
+            <w:proofErr w:type="spellEnd"/>
+            <w:r>
+              <w:t>][j] += a[</w:t>
+            </w:r>
+            <w:proofErr w:type="spellStart"/>
+            <w:r>
+              <w:t>i</w:t>
+            </w:r>
+            <w:proofErr w:type="spellEnd"/>
+            <w:r>
+              <w:t>][k] * b[k][j];</w:t>
+            </w:r>
+          </w:p>
+        </w:tc>
+        <w:tc>
+          <w:tcPr>
+            <w:tcW w:w="1843" w:type="dxa"/>
+          </w:tcPr>
+          <w:p>
+            <w:pPr>
+              <w:jc w:val="center"/>
+              <w:rPr>
+                <w:rFonts w:hint="eastAsia"/>
+              </w:rPr>
+            </w:pPr>
+            <w:r>
+              <w:rPr>
+                <w:rFonts w:hint="eastAsia"/>
+              </w:rPr>
+              <w:t>1</w:t>
+            </w:r>
+          </w:p>
+        </w:tc>
+        <w:tc>
+          <w:tcPr>
+            <w:tcW w:w="2126" w:type="dxa"/>
+          </w:tcPr>
+          <w:p>
+            <w:pPr>
+              <w:jc w:val="center"/>
+              <w:rPr>
+                <w:rFonts w:hint="eastAsia"/>
+              </w:rPr>
+            </w:pPr>
+            <m:oMathPara>
+              <m:oMath>
+                <m:r>
+                  <m:rPr>
+                    <m:sty m:val="p"/>
+                  </m:rPr>
+                  <w:rPr>
+                    <w:rFonts w:ascii="Cambria Math" w:hAnsi="Cambria Math"/>
+                  </w:rPr>
+                  <m:t>Θ</m:t>
+                </m:r>
+                <m:r>
+                  <m:rPr>
+                    <m:sty m:val="p"/>
+                  </m:rPr>
+                  <w:rPr>
+                    <w:rFonts w:ascii="Cambria Math" w:hAnsi="Cambria Math"/>
+                  </w:rPr>
+                  <m:t>(</m:t>
+                </m:r>
+                <m:r>
+                  <w:rPr>
+                    <w:rFonts w:ascii="Cambria Math" w:hAnsi="Cambria Math"/>
+                  </w:rPr>
+                  <m:t>mpn)</m:t>
+                </m:r>
+              </m:oMath>
+            </m:oMathPara>
+          </w:p>
+        </w:tc>
+        <w:tc>
+          <w:tcPr>
+            <w:tcW w:w="1560" w:type="dxa"/>
+          </w:tcPr>
+          <w:p>
+            <w:pPr>
+              <w:jc w:val="center"/>
+              <w:rPr>
+                <w:rFonts w:hint="eastAsia"/>
+              </w:rPr>
+            </w:pPr>
+            <m:oMathPara>
+              <m:oMath>
+                <m:r>
+                  <m:rPr>
+                    <m:sty m:val="p"/>
+                  </m:rPr>
+                  <w:rPr>
+                    <w:rFonts w:ascii="Cambria Math" w:hAnsi="Cambria Math"/>
+                  </w:rPr>
+                  <m:t>Θ</m:t>
+                </m:r>
+                <m:r>
+                  <m:rPr>
+                    <m:sty m:val="p"/>
+                  </m:rPr>
+                  <w:rPr>
+                    <w:rFonts w:ascii="Cambria Math" w:hAnsi="Cambria Math"/>
+                  </w:rPr>
+                  <m:t>(</m:t>
+                </m:r>
+                <m:r>
+                  <w:rPr>
+                    <w:rFonts w:ascii="Cambria Math" w:hAnsi="Cambria Math"/>
+                  </w:rPr>
+                  <m:t>mpn)</m:t>
+                </m:r>
+              </m:oMath>
+            </m:oMathPara>
+          </w:p>
+        </w:tc>
+      </w:tr>
+      <w:tr>
+        <w:tc>
+          <w:tcPr>
+            <w:tcW w:w="2830" w:type="dxa"/>
+          </w:tcPr>
+          <w:p>
+            <w:r>
+              <w:t>}</w:t>
+            </w:r>
+          </w:p>
+        </w:tc>
+        <w:tc>
+          <w:tcPr>
+            <w:tcW w:w="1843" w:type="dxa"/>
+          </w:tcPr>
+          <w:p>
+            <w:pPr>
+              <w:jc w:val="center"/>
+              <w:rPr>
+                <w:rFonts w:hint="eastAsia"/>
+              </w:rPr>
+            </w:pPr>
+            <w:r>
+              <w:rPr>
+                <w:rFonts w:hint="eastAsia"/>
+              </w:rPr>
+              <w:t>0</w:t>
+            </w:r>
+          </w:p>
+        </w:tc>
+        <w:tc>
+          <w:tcPr>
+            <w:tcW w:w="2126" w:type="dxa"/>
+          </w:tcPr>
+          <w:p>
+            <w:pPr>
+              <w:jc w:val="center"/>
+              <w:rPr>
+                <w:rFonts w:hint="eastAsia"/>
+              </w:rPr>
+            </w:pPr>
+          </w:p>
+        </w:tc>
+        <w:tc>
+          <w:tcPr>
+            <w:tcW w:w="1560" w:type="dxa"/>
+          </w:tcPr>
+          <w:p>
+            <w:pPr>
+              <w:jc w:val="center"/>
+              <w:rPr>
+                <w:rFonts w:hint="eastAsia"/>
+              </w:rPr>
+            </w:pPr>
+            <w:r>
+              <w:rPr>
+                <w:rFonts w:hint="eastAsia"/>
+              </w:rPr>
+              <w:t>0</w:t>
+            </w:r>
+          </w:p>
+        </w:tc>
+      </w:tr>
+      <w:tr>
+        <w:tc>
+          <w:tcPr>
+            <w:tcW w:w="2830" w:type="dxa"/>
+          </w:tcPr>
+          <w:p>
+            <w:pPr>
+              <w:rPr>
+                <w:rFonts w:hint="eastAsia"/>
+              </w:rPr>
+            </w:pPr>
+            <w:r>
+              <w:t>}</w:t>
+            </w:r>
+          </w:p>
+        </w:tc>
+        <w:tc>
+          <w:tcPr>
+            <w:tcW w:w="1843" w:type="dxa"/>
+          </w:tcPr>
+          <w:p>
+            <w:pPr>
+              <w:jc w:val="center"/>
+              <w:rPr>
+                <w:rFonts w:hint="eastAsia"/>
+              </w:rPr>
+            </w:pPr>
+            <w:r>
+              <w:rPr>
+                <w:rFonts w:hint="eastAsia"/>
+              </w:rPr>
+              <w:t>0</w:t>
+            </w:r>
+          </w:p>
+        </w:tc>
+        <w:tc>
+          <w:tcPr>
+            <w:tcW w:w="2126" w:type="dxa"/>
+          </w:tcPr>
+          <w:p>
+            <w:pPr>
+              <w:jc w:val="center"/>
+              <w:rPr>
+                <w:rFonts w:hint="eastAsia"/>
+              </w:rPr>
+            </w:pPr>
+          </w:p>
+        </w:tc>
+        <w:tc>
+          <w:tcPr>
+            <w:tcW w:w="1560" w:type="dxa"/>
+          </w:tcPr>
+          <w:p>
+            <w:pPr>
+              <w:jc w:val="center"/>
+              <w:rPr>
+                <w:rFonts w:hint="eastAsia"/>
+              </w:rPr>
+            </w:pPr>
+            <w:r>
+              <w:rPr>
+                <w:rFonts w:hint="eastAsia"/>
+              </w:rPr>
+              <w:t>0</w:t>
+            </w:r>
+          </w:p>
+        </w:tc>
+      </w:tr>
+      <w:tr>
+        <w:tc>
+          <w:tcPr>
+            <w:tcW w:w="2830" w:type="dxa"/>
+          </w:tcPr>
+          <w:p>
+            <w:r>
+              <w:rPr>
+                <w:rFonts w:hint="eastAsia"/>
+              </w:rPr>
+              <w:t>Total</w:t>
+            </w:r>
+          </w:p>
+        </w:tc>
+        <w:tc>
+          <w:tcPr>
+            <w:tcW w:w="5529" w:type="dxa"/>
+            <w:gridSpan w:val="3"/>
+          </w:tcPr>
+          <w:p>
+            <w:pPr>
+              <w:jc w:val="center"/>
+              <w:rPr>
+                <w:rFonts w:hint="eastAsia"/>
+              </w:rPr>
+            </w:pPr>
+            <m:oMathPara>
+              <m:oMath>
+                <m:r>
+                  <m:rPr>
+                    <m:sty m:val="p"/>
+                  </m:rPr>
+                  <w:rPr>
+                    <w:rFonts w:ascii="Cambria Math" w:hAnsi="Cambria Math"/>
+                  </w:rPr>
+                  <m:t>Θ</m:t>
+                </m:r>
+                <m:r>
+                  <m:rPr>
+                    <m:sty m:val="p"/>
+                  </m:rPr>
+                  <w:rPr>
+                    <w:rFonts w:ascii="Cambria Math" w:hAnsi="Cambria Math"/>
+                  </w:rPr>
+                  <m:t>(</m:t>
+                </m:r>
+                <m:r>
+                  <w:rPr>
+                    <w:rFonts w:ascii="Cambria Math" w:hAnsi="Cambria Math"/>
+                  </w:rPr>
+                  <m:t>mpn)</m:t>
+                </m:r>
+              </m:oMath>
+            </m:oMathPara>
+          </w:p>
+        </w:tc>
+      </w:tr>
+    </w:tbl>
+    <w:p>
+      <w:pPr>
+        <w:autoSpaceDE w:val="0"/>
+        <w:autoSpaceDN w:val="0"/>
+        <w:rPr>
+          <w:szCs w:val="24"/>
+        </w:rPr>
+      </w:pPr>
+    </w:p>
+    <w:p>
+      <w:pPr>
+        <w:autoSpaceDE w:val="0"/>
+        <w:autoSpaceDN w:val="0"/>
+        <w:rPr>
+          <w:rFonts w:hint="eastAsia"/>
           <w:szCs w:val="24"/>
         </w:rPr>
       </w:pPr>
@@ -1998,6 +5529,7 @@
         <w:ind w:leftChars="177" w:left="425"/>
       </w:pPr>
       <w:r>
+        <w:lastRenderedPageBreak/>
         <w:t xml:space="preserve">int </w:t>
       </w:r>
       <w:proofErr w:type="gramStart"/>
@@ -2083,7 +5615,6 @@
         <w:rPr>
           <w:szCs w:val="24"/>
         </w:rPr>
-        <w:lastRenderedPageBreak/>
         <w:t>}</w:t>
       </w:r>
     </w:p>
@@ -2613,7 +6144,15 @@
           <w:rFonts w:ascii="NimbusRomNo9L-Regu" w:hAnsi="NimbusRomNo9L-Regu" w:cs="NimbusRomNo9L-Regu"/>
           <w:szCs w:val="24"/>
         </w:rPr>
-        <w:t xml:space="preserve">sorted array, describe an algorithm to search as efficiently as possible for an object based on a key. You may describe your algorithm in English, pseudocode, and/or C++ code, </w:t>
+        <w:t xml:space="preserve">sorted array, describe an algorithm to search as efficiently as possible for an object based on a key. You may </w:t>
+      </w:r>
+      <w:r>
+        <w:rPr>
+          <w:rFonts w:ascii="NimbusRomNo9L-Regu" w:hAnsi="NimbusRomNo9L-Regu" w:cs="NimbusRomNo9L-Regu"/>
+          <w:szCs w:val="24"/>
+        </w:rPr>
+        <w:lastRenderedPageBreak/>
+        <w:t xml:space="preserve">describe your algorithm in English, pseudocode, and/or C++ code, </w:t>
       </w:r>
       <w:proofErr w:type="gramStart"/>
       <w:r>
@@ -8074,7 +11613,14 @@
         <w:rPr>
           <w:szCs w:val="24"/>
         </w:rPr>
-        <w:t xml:space="preserve"> in the lower band of </w:t>
+        <w:t xml:space="preserve"> in the lower </w:t>
+      </w:r>
+      <w:r>
+        <w:rPr>
+          <w:szCs w:val="24"/>
+        </w:rPr>
+        <w:lastRenderedPageBreak/>
+        <w:t xml:space="preserve">band of </w:t>
       </w:r>
       <w:proofErr w:type="spellStart"/>
       <w:proofErr w:type="gramStart"/>
@@ -8147,6 +11693,56 @@
     <w:p>
       <w:pPr>
         <w:rPr>
+          <w:szCs w:val="24"/>
+        </w:rPr>
+      </w:pPr>
+    </w:p>
+    <w:p>
+      <w:pPr>
+        <w:rPr>
+          <w:szCs w:val="24"/>
+        </w:rPr>
+      </w:pPr>
+    </w:p>
+    <w:p>
+      <w:pPr>
+        <w:rPr>
+          <w:szCs w:val="24"/>
+        </w:rPr>
+      </w:pPr>
+    </w:p>
+    <w:p>
+      <w:pPr>
+        <w:rPr>
+          <w:szCs w:val="24"/>
+        </w:rPr>
+      </w:pPr>
+    </w:p>
+    <w:p>
+      <w:pPr>
+        <w:rPr>
+          <w:szCs w:val="24"/>
+        </w:rPr>
+      </w:pPr>
+    </w:p>
+    <w:p>
+      <w:pPr>
+        <w:rPr>
+          <w:szCs w:val="24"/>
+        </w:rPr>
+      </w:pPr>
+    </w:p>
+    <w:p>
+      <w:pPr>
+        <w:rPr>
+          <w:szCs w:val="24"/>
+        </w:rPr>
+      </w:pPr>
+    </w:p>
+    <w:p>
+      <w:pPr>
+        <w:rPr>
+          <w:rFonts w:hint="eastAsia"/>
           <w:szCs w:val="24"/>
         </w:rPr>
       </w:pPr>
@@ -8167,7 +11763,6 @@
         <w:rPr>
           <w:szCs w:val="24"/>
         </w:rPr>
-        <w:lastRenderedPageBreak/>
         <w:t>(</w:t>
       </w:r>
       <w:r>
@@ -8252,7 +11847,35 @@
         <w:rPr>
           <w:szCs w:val="24"/>
         </w:rPr>
-        <w:t>all the nonzero terms lie in a band made up of a-1 diagonals below the main diagonal, the main diagonal, and b-1 above the main diagonal as shown below.</w:t>
+        <w:t>all the nonzero terms l</w:t>
+      </w:r>
+      <w:r>
+        <w:rPr>
+          <w:rFonts w:hint="eastAsia"/>
+          <w:szCs w:val="24"/>
+        </w:rPr>
+        <w:t xml:space="preserve"> </w:t>
+      </w:r>
+      <w:r>
+        <w:rPr>
+          <w:rFonts w:hint="eastAsia"/>
+          <w:szCs w:val="24"/>
+        </w:rPr>
+        <w:t xml:space="preserve"> </w:t>
+      </w:r>
+      <w:proofErr w:type="spellStart"/>
+      <w:r>
+        <w:rPr>
+          <w:szCs w:val="24"/>
+        </w:rPr>
+        <w:t>ie</w:t>
+      </w:r>
+      <w:proofErr w:type="spellEnd"/>
+      <w:r>
+        <w:rPr>
+          <w:szCs w:val="24"/>
+        </w:rPr>
+        <w:t xml:space="preserve"> in a band made up of a-1 diagonals below the main diagonal, the main diagonal, and b-1 above the main diagonal as shown below.</w:t>
       </w:r>
     </w:p>
     <w:p>
@@ -11837,6 +15460,7 @@
         <w:rPr>
           <w:szCs w:val="24"/>
         </w:rPr>
+        <w:lastRenderedPageBreak/>
         <w:t>Please describe the</w:t>
       </w:r>
       <w:r>
@@ -15917,6 +19541,95 @@
     </w:lvl>
   </w:abstractNum>
   <w:abstractNum w:abstractNumId="23" w15:restartNumberingAfterBreak="0">
+    <w:nsid w:val="696E7428"/>
+    <w:multiLevelType w:val="hybridMultilevel"/>
+    <w:tmpl w:val="593007FC"/>
+    <w:lvl w:ilvl="0" w:tplc="FFFFFFFF">
+      <w:start w:val="1"/>
+      <w:numFmt w:val="decimal"/>
+      <w:lvlText w:val="%1"/>
+      <w:lvlJc w:val="left"/>
+      <w:pPr>
+        <w:ind w:left="720" w:hanging="360"/>
+      </w:pPr>
+      <w:rPr>
+        <w:rFonts w:hint="default"/>
+      </w:rPr>
+    </w:lvl>
+    <w:lvl w:ilvl="1" w:tplc="FFFFFFFF">
+      <w:start w:val="1"/>
+      <w:numFmt w:val="ideographTraditional"/>
+      <w:lvlText w:val="%2、"/>
+      <w:lvlJc w:val="left"/>
+      <w:pPr>
+        <w:ind w:left="1320" w:hanging="480"/>
+      </w:pPr>
+    </w:lvl>
+    <w:lvl w:ilvl="2" w:tplc="FFFFFFFF" w:tentative="1">
+      <w:start w:val="1"/>
+      <w:numFmt w:val="lowerRoman"/>
+      <w:lvlText w:val="%3."/>
+      <w:lvlJc w:val="right"/>
+      <w:pPr>
+        <w:ind w:left="1800" w:hanging="480"/>
+      </w:pPr>
+    </w:lvl>
+    <w:lvl w:ilvl="3" w:tplc="FFFFFFFF" w:tentative="1">
+      <w:start w:val="1"/>
+      <w:numFmt w:val="decimal"/>
+      <w:lvlText w:val="%4."/>
+      <w:lvlJc w:val="left"/>
+      <w:pPr>
+        <w:ind w:left="2280" w:hanging="480"/>
+      </w:pPr>
+    </w:lvl>
+    <w:lvl w:ilvl="4" w:tplc="FFFFFFFF" w:tentative="1">
+      <w:start w:val="1"/>
+      <w:numFmt w:val="ideographTraditional"/>
+      <w:lvlText w:val="%5、"/>
+      <w:lvlJc w:val="left"/>
+      <w:pPr>
+        <w:ind w:left="2760" w:hanging="480"/>
+      </w:pPr>
+    </w:lvl>
+    <w:lvl w:ilvl="5" w:tplc="FFFFFFFF" w:tentative="1">
+      <w:start w:val="1"/>
+      <w:numFmt w:val="lowerRoman"/>
+      <w:lvlText w:val="%6."/>
+      <w:lvlJc w:val="right"/>
+      <w:pPr>
+        <w:ind w:left="3240" w:hanging="480"/>
+      </w:pPr>
+    </w:lvl>
+    <w:lvl w:ilvl="6" w:tplc="FFFFFFFF" w:tentative="1">
+      <w:start w:val="1"/>
+      <w:numFmt w:val="decimal"/>
+      <w:lvlText w:val="%7."/>
+      <w:lvlJc w:val="left"/>
+      <w:pPr>
+        <w:ind w:left="3720" w:hanging="480"/>
+      </w:pPr>
+    </w:lvl>
+    <w:lvl w:ilvl="7" w:tplc="FFFFFFFF" w:tentative="1">
+      <w:start w:val="1"/>
+      <w:numFmt w:val="ideographTraditional"/>
+      <w:lvlText w:val="%8、"/>
+      <w:lvlJc w:val="left"/>
+      <w:pPr>
+        <w:ind w:left="4200" w:hanging="480"/>
+      </w:pPr>
+    </w:lvl>
+    <w:lvl w:ilvl="8" w:tplc="FFFFFFFF" w:tentative="1">
+      <w:start w:val="1"/>
+      <w:numFmt w:val="lowerRoman"/>
+      <w:lvlText w:val="%9."/>
+      <w:lvlJc w:val="right"/>
+      <w:pPr>
+        <w:ind w:left="4680" w:hanging="480"/>
+      </w:pPr>
+    </w:lvl>
+  </w:abstractNum>
+  <w:abstractNum w:abstractNumId="24" w15:restartNumberingAfterBreak="0">
     <w:nsid w:val="7C947F29"/>
     <w:multiLevelType w:val="hybridMultilevel"/>
     <w:tmpl w:val="01AECC94"/>
@@ -16006,7 +19719,7 @@
     </w:lvl>
   </w:abstractNum>
   <w:num w:numId="1" w16cid:durableId="397478041">
-    <w:abstractNumId w:val="23"/>
+    <w:abstractNumId w:val="24"/>
   </w:num>
   <w:num w:numId="2" w16cid:durableId="582222230">
     <w:abstractNumId w:val="13"/>
@@ -16076,6 +19789,9 @@
   </w:num>
   <w:num w:numId="24" w16cid:durableId="1153983955">
     <w:abstractNumId w:val="19"/>
+  </w:num>
+  <w:num w:numId="25" w16cid:durableId="2087453579">
+    <w:abstractNumId w:val="23"/>
   </w:num>
 </w:numbering>
 </file>
@@ -16475,7 +20191,7 @@
   <w:style w:type="paragraph" w:default="1" w:styleId="a">
     <w:name w:val="Normal"/>
     <w:qFormat/>
-    <w:rsid w:val="00D74875"/>
+    <w:rsid w:val="000C526B"/>
     <w:pPr>
       <w:widowControl w:val="0"/>
       <w:adjustRightInd w:val="0"/>

</xml_diff>

<commit_message>
hw1 3, 4abc done
</commit_message>
<xml_diff>
--- a/hw1/Hw1-111060005.docx
+++ b/hw1/Hw1-111060005.docx
@@ -947,11 +947,6 @@
       </w:r>
     </w:p>
     <w:p>
-      <w:pPr>
-        <w:rPr>
-          <w:rFonts w:hint="eastAsia"/>
-        </w:rPr>
-      </w:pPr>
       <w:r>
         <w:rPr>
           <w:rFonts w:hint="eastAsia"/>
@@ -976,24 +971,13 @@
           <w:tcPr>
             <w:tcW w:w="2263" w:type="dxa"/>
           </w:tcPr>
-          <w:p>
-            <w:pPr>
-              <w:rPr>
-                <w:rFonts w:hint="eastAsia"/>
-              </w:rPr>
-            </w:pPr>
-          </w:p>
+          <w:p/>
         </w:tc>
         <w:tc>
           <w:tcPr>
             <w:tcW w:w="1885" w:type="dxa"/>
           </w:tcPr>
           <w:p>
-            <w:pPr>
-              <w:rPr>
-                <w:rFonts w:hint="eastAsia"/>
-              </w:rPr>
-            </w:pPr>
             <w:r>
               <w:rPr>
                 <w:rFonts w:hint="eastAsia"/>
@@ -1007,11 +991,6 @@
             <w:tcW w:w="2074" w:type="dxa"/>
           </w:tcPr>
           <w:p>
-            <w:pPr>
-              <w:rPr>
-                <w:rFonts w:hint="eastAsia"/>
-              </w:rPr>
-            </w:pPr>
             <w:r>
               <w:t>F</w:t>
             </w:r>
@@ -1028,11 +1007,6 @@
             <w:tcW w:w="2137" w:type="dxa"/>
           </w:tcPr>
           <w:p>
-            <w:pPr>
-              <w:rPr>
-                <w:rFonts w:hint="eastAsia"/>
-              </w:rPr>
-            </w:pPr>
             <w:r>
               <w:t>S</w:t>
             </w:r>
@@ -1054,11 +1028,6 @@
             <w:tcW w:w="2263" w:type="dxa"/>
           </w:tcPr>
           <w:p>
-            <w:pPr>
-              <w:rPr>
-                <w:rFonts w:hint="eastAsia"/>
-              </w:rPr>
-            </w:pPr>
             <w:proofErr w:type="gramStart"/>
             <w:r>
               <w:t>for(</w:t>
@@ -1097,9 +1066,6 @@
           <w:p>
             <w:pPr>
               <w:jc w:val="center"/>
-              <w:rPr>
-                <w:rFonts w:hint="eastAsia"/>
-              </w:rPr>
             </w:pPr>
             <w:r>
               <w:rPr>
@@ -1116,9 +1082,6 @@
           <w:p>
             <w:pPr>
               <w:jc w:val="center"/>
-              <w:rPr>
-                <w:rFonts w:hint="eastAsia"/>
-              </w:rPr>
             </w:pPr>
             <m:oMathPara>
               <m:oMath>
@@ -1139,9 +1102,6 @@
           <w:p>
             <w:pPr>
               <w:jc w:val="center"/>
-              <w:rPr>
-                <w:rFonts w:hint="eastAsia"/>
-              </w:rPr>
             </w:pPr>
             <m:oMathPara>
               <m:oMath>
@@ -1162,11 +1122,6 @@
             <w:tcW w:w="2263" w:type="dxa"/>
           </w:tcPr>
           <w:p>
-            <w:pPr>
-              <w:rPr>
-                <w:rFonts w:hint="eastAsia"/>
-              </w:rPr>
-            </w:pPr>
             <w:proofErr w:type="gramStart"/>
             <w:r>
               <w:t>for(</w:t>
@@ -1200,9 +1155,6 @@
           <w:p>
             <w:pPr>
               <w:jc w:val="center"/>
-              <w:rPr>
-                <w:rFonts w:hint="eastAsia"/>
-              </w:rPr>
             </w:pPr>
             <w:r>
               <w:rPr>
@@ -1219,9 +1171,6 @@
           <w:p>
             <w:pPr>
               <w:jc w:val="center"/>
-              <w:rPr>
-                <w:rFonts w:hint="eastAsia"/>
-              </w:rPr>
             </w:pPr>
             <m:oMathPara>
               <m:oMath>
@@ -1272,9 +1221,6 @@
           <w:p>
             <w:pPr>
               <w:jc w:val="center"/>
-              <w:rPr>
-                <w:rFonts w:hint="eastAsia"/>
-              </w:rPr>
             </w:pPr>
             <m:oMathPara>
               <m:oMathParaPr>
@@ -1344,11 +1290,6 @@
             <w:tcW w:w="2263" w:type="dxa"/>
           </w:tcPr>
           <w:p>
-            <w:pPr>
-              <w:rPr>
-                <w:rFonts w:hint="eastAsia"/>
-              </w:rPr>
-            </w:pPr>
             <w:proofErr w:type="gramStart"/>
             <w:r>
               <w:lastRenderedPageBreak/>
@@ -1376,9 +1317,6 @@
           <w:p>
             <w:pPr>
               <w:jc w:val="center"/>
-              <w:rPr>
-                <w:rFonts w:hint="eastAsia"/>
-              </w:rPr>
             </w:pPr>
             <w:r>
               <w:rPr>
@@ -1395,9 +1333,6 @@
           <w:p>
             <w:pPr>
               <w:jc w:val="center"/>
-              <w:rPr>
-                <w:rFonts w:hint="eastAsia"/>
-              </w:rPr>
             </w:pPr>
             <m:oMathPara>
               <m:oMath>
@@ -1445,13 +1380,7 @@
                           <w:rPr>
                             <w:rFonts w:ascii="Cambria Math" w:hAnsi="Cambria Math"/>
                           </w:rPr>
-                          <m:t>k</m:t>
-                        </m:r>
-                        <m:r>
-                          <w:rPr>
-                            <w:rFonts w:ascii="Cambria Math" w:hAnsi="Cambria Math"/>
-                          </w:rPr>
-                          <m:t>=1</m:t>
+                          <m:t>k=1</m:t>
                         </m:r>
                       </m:sub>
                       <m:sup>
@@ -1467,19 +1396,7 @@
                           <w:rPr>
                             <w:rFonts w:ascii="Cambria Math" w:hAnsi="Cambria Math"/>
                           </w:rPr>
-                          <m:t>(</m:t>
-                        </m:r>
-                        <m:r>
-                          <w:rPr>
-                            <w:rFonts w:ascii="Cambria Math" w:hAnsi="Cambria Math"/>
-                          </w:rPr>
-                          <m:t>k</m:t>
-                        </m:r>
-                        <m:r>
-                          <w:rPr>
-                            <w:rFonts w:ascii="Cambria Math" w:hAnsi="Cambria Math"/>
-                          </w:rPr>
-                          <m:t>+1)</m:t>
+                          <m:t>(k+1)</m:t>
                         </m:r>
                       </m:e>
                     </m:nary>
@@ -1496,9 +1413,6 @@
           <w:p>
             <w:pPr>
               <w:jc w:val="center"/>
-              <w:rPr>
-                <w:rFonts w:hint="eastAsia"/>
-              </w:rPr>
             </w:pPr>
             <m:oMathPara>
               <m:oMath>
@@ -1552,13 +1466,7 @@
                           <w:rPr>
                             <w:rFonts w:ascii="Cambria Math" w:hAnsi="Cambria Math"/>
                           </w:rPr>
-                          <m:t>+6</m:t>
-                        </m:r>
-                        <m:r>
-                          <w:rPr>
-                            <w:rFonts w:ascii="Cambria Math" w:hAnsi="Cambria Math"/>
-                          </w:rPr>
-                          <m:t>n</m:t>
+                          <m:t>+6n</m:t>
                         </m:r>
                       </m:e>
                       <m:sup>
@@ -1574,19 +1482,7 @@
                       <w:rPr>
                         <w:rFonts w:ascii="Cambria Math" w:hAnsi="Cambria Math"/>
                       </w:rPr>
-                      <m:t>+</m:t>
-                    </m:r>
-                    <m:r>
-                      <w:rPr>
-                        <w:rFonts w:ascii="Cambria Math" w:hAnsi="Cambria Math"/>
-                      </w:rPr>
-                      <m:t>5</m:t>
-                    </m:r>
-                    <m:r>
-                      <w:rPr>
-                        <w:rFonts w:ascii="Cambria Math" w:hAnsi="Cambria Math"/>
-                      </w:rPr>
-                      <m:t>n</m:t>
+                      <m:t>+5n</m:t>
                     </m:r>
                   </m:num>
                   <m:den>
@@ -1609,11 +1505,6 @@
             <w:tcW w:w="2263" w:type="dxa"/>
           </w:tcPr>
           <w:p>
-            <w:pPr>
-              <w:rPr>
-                <w:rFonts w:hint="eastAsia"/>
-              </w:rPr>
-            </w:pPr>
             <w:r>
               <w:t>x++;</w:t>
             </w:r>
@@ -1629,9 +1520,6 @@
           <w:p>
             <w:pPr>
               <w:jc w:val="center"/>
-              <w:rPr>
-                <w:rFonts w:hint="eastAsia"/>
-              </w:rPr>
             </w:pPr>
             <w:r>
               <w:rPr>
@@ -1648,9 +1536,6 @@
           <w:p>
             <w:pPr>
               <w:jc w:val="center"/>
-              <w:rPr>
-                <w:rFonts w:hint="eastAsia"/>
-              </w:rPr>
             </w:pPr>
             <m:oMathPara>
               <m:oMath>
@@ -1731,9 +1616,6 @@
           <w:p>
             <w:pPr>
               <w:jc w:val="center"/>
-              <w:rPr>
-                <w:rFonts w:hint="eastAsia"/>
-              </w:rPr>
             </w:pPr>
             <m:oMathPara>
               <m:oMath>
@@ -1787,19 +1669,7 @@
                           <w:rPr>
                             <w:rFonts w:ascii="Cambria Math" w:hAnsi="Cambria Math"/>
                           </w:rPr>
-                          <m:t>+</m:t>
-                        </m:r>
-                        <m:r>
-                          <w:rPr>
-                            <w:rFonts w:ascii="Cambria Math" w:hAnsi="Cambria Math"/>
-                          </w:rPr>
-                          <m:t>3</m:t>
-                        </m:r>
-                        <m:r>
-                          <w:rPr>
-                            <w:rFonts w:ascii="Cambria Math" w:hAnsi="Cambria Math"/>
-                          </w:rPr>
-                          <m:t>n</m:t>
+                          <m:t>+3n</m:t>
                         </m:r>
                       </m:e>
                       <m:sup>
@@ -1815,19 +1685,7 @@
                       <w:rPr>
                         <w:rFonts w:ascii="Cambria Math" w:hAnsi="Cambria Math"/>
                       </w:rPr>
-                      <m:t>+</m:t>
-                    </m:r>
-                    <m:r>
-                      <w:rPr>
-                        <w:rFonts w:ascii="Cambria Math" w:hAnsi="Cambria Math"/>
-                      </w:rPr>
-                      <m:t>2</m:t>
-                    </m:r>
-                    <m:r>
-                      <w:rPr>
-                        <w:rFonts w:ascii="Cambria Math" w:hAnsi="Cambria Math"/>
-                      </w:rPr>
-                      <m:t>n</m:t>
+                      <m:t>+2n</m:t>
                     </m:r>
                   </m:num>
                   <m:den>
@@ -1864,11 +1722,6 @@
             <w:gridSpan w:val="3"/>
           </w:tcPr>
           <w:p>
-            <w:pPr>
-              <w:rPr>
-                <w:rFonts w:hint="eastAsia"/>
-              </w:rPr>
-            </w:pPr>
             <m:oMathPara>
               <m:oMath>
                 <m:f>
@@ -1921,19 +1774,7 @@
                           <w:rPr>
                             <w:rFonts w:ascii="Cambria Math" w:hAnsi="Cambria Math"/>
                           </w:rPr>
-                          <m:t>+</m:t>
-                        </m:r>
-                        <m:r>
-                          <w:rPr>
-                            <w:rFonts w:ascii="Cambria Math" w:hAnsi="Cambria Math"/>
-                          </w:rPr>
-                          <m:t>6</m:t>
-                        </m:r>
-                        <m:r>
-                          <w:rPr>
-                            <w:rFonts w:ascii="Cambria Math" w:hAnsi="Cambria Math"/>
-                          </w:rPr>
-                          <m:t>n</m:t>
+                          <m:t>+6n</m:t>
                         </m:r>
                       </m:e>
                       <m:sup>
@@ -1949,25 +1790,7 @@
                       <w:rPr>
                         <w:rFonts w:ascii="Cambria Math" w:hAnsi="Cambria Math"/>
                       </w:rPr>
-                      <m:t>+</m:t>
-                    </m:r>
-                    <m:r>
-                      <w:rPr>
-                        <w:rFonts w:ascii="Cambria Math" w:hAnsi="Cambria Math"/>
-                      </w:rPr>
-                      <m:t>11</m:t>
-                    </m:r>
-                    <m:r>
-                      <w:rPr>
-                        <w:rFonts w:ascii="Cambria Math" w:hAnsi="Cambria Math"/>
-                      </w:rPr>
-                      <m:t>n</m:t>
-                    </m:r>
-                    <m:r>
-                      <w:rPr>
-                        <w:rFonts w:ascii="Cambria Math" w:hAnsi="Cambria Math"/>
-                      </w:rPr>
-                      <m:t>+3</m:t>
+                      <m:t>+11n+3</m:t>
                     </m:r>
                   </m:num>
                   <m:den>
@@ -1985,13 +1808,7 @@
         </w:tc>
       </w:tr>
     </w:tbl>
-    <w:p>
-      <w:pPr>
-        <w:rPr>
-          <w:rFonts w:hint="eastAsia"/>
-        </w:rPr>
-      </w:pPr>
-    </w:p>
+    <w:p/>
     <w:p>
       <w:r>
         <w:rPr>
@@ -2018,11 +1835,6 @@
             <w:tcW w:w="1980" w:type="dxa"/>
           </w:tcPr>
           <w:p>
-            <w:pPr>
-              <w:rPr>
-                <w:rFonts w:hint="eastAsia"/>
-              </w:rPr>
-            </w:pPr>
             <w:bookmarkStart w:id="0" w:name="_Hlk161788916"/>
           </w:p>
         </w:tc>
@@ -2031,11 +1843,6 @@
             <w:tcW w:w="2168" w:type="dxa"/>
           </w:tcPr>
           <w:p>
-            <w:pPr>
-              <w:rPr>
-                <w:rFonts w:hint="eastAsia"/>
-              </w:rPr>
-            </w:pPr>
             <w:r>
               <w:rPr>
                 <w:rFonts w:hint="eastAsia"/>
@@ -2049,11 +1856,6 @@
             <w:tcW w:w="2074" w:type="dxa"/>
           </w:tcPr>
           <w:p>
-            <w:pPr>
-              <w:rPr>
-                <w:rFonts w:hint="eastAsia"/>
-              </w:rPr>
-            </w:pPr>
             <w:r>
               <w:t>F</w:t>
             </w:r>
@@ -2070,11 +1872,6 @@
             <w:tcW w:w="2137" w:type="dxa"/>
           </w:tcPr>
           <w:p>
-            <w:pPr>
-              <w:rPr>
-                <w:rFonts w:hint="eastAsia"/>
-              </w:rPr>
-            </w:pPr>
             <w:r>
               <w:t>S</w:t>
             </w:r>
@@ -2093,11 +1890,6 @@
             <w:tcW w:w="1980" w:type="dxa"/>
           </w:tcPr>
           <w:p>
-            <w:pPr>
-              <w:rPr>
-                <w:rFonts w:hint="eastAsia"/>
-              </w:rPr>
-            </w:pPr>
             <w:proofErr w:type="spellStart"/>
             <w:r>
               <w:t>i</w:t>
@@ -2115,9 +1907,6 @@
           <w:p>
             <w:pPr>
               <w:jc w:val="center"/>
-              <w:rPr>
-                <w:rFonts w:hint="eastAsia"/>
-              </w:rPr>
             </w:pPr>
             <w:r>
               <w:rPr>
@@ -2134,9 +1923,6 @@
           <w:p>
             <w:pPr>
               <w:jc w:val="center"/>
-              <w:rPr>
-                <w:rFonts w:hint="eastAsia"/>
-              </w:rPr>
             </w:pPr>
             <w:r>
               <w:rPr>
@@ -2153,9 +1939,6 @@
           <w:p>
             <w:pPr>
               <w:jc w:val="center"/>
-              <w:rPr>
-                <w:rFonts w:hint="eastAsia"/>
-              </w:rPr>
             </w:pPr>
             <w:r>
               <w:rPr>
@@ -2172,11 +1955,6 @@
             <w:tcW w:w="1980" w:type="dxa"/>
           </w:tcPr>
           <w:p>
-            <w:pPr>
-              <w:rPr>
-                <w:rFonts w:hint="eastAsia"/>
-              </w:rPr>
-            </w:pPr>
             <w:r>
               <w:t>while(</w:t>
             </w:r>
@@ -2203,9 +1981,6 @@
           <w:p>
             <w:pPr>
               <w:jc w:val="center"/>
-              <w:rPr>
-                <w:rFonts w:hint="eastAsia"/>
-              </w:rPr>
             </w:pPr>
             <w:r>
               <w:rPr>
@@ -2222,9 +1997,6 @@
           <w:p>
             <w:pPr>
               <w:jc w:val="center"/>
-              <w:rPr>
-                <w:rFonts w:hint="eastAsia"/>
-              </w:rPr>
             </w:pPr>
             <m:oMathPara>
               <m:oMath>
@@ -2245,9 +2017,6 @@
           <w:p>
             <w:pPr>
               <w:jc w:val="center"/>
-              <w:rPr>
-                <w:rFonts w:hint="eastAsia"/>
-              </w:rPr>
             </w:pPr>
             <m:oMathPara>
               <m:oMath>
@@ -2268,11 +2037,6 @@
             <w:tcW w:w="1980" w:type="dxa"/>
           </w:tcPr>
           <w:p>
-            <w:pPr>
-              <w:rPr>
-                <w:rFonts w:hint="eastAsia"/>
-              </w:rPr>
-            </w:pPr>
             <w:r>
               <w:t>x++;</w:t>
             </w:r>
@@ -2285,9 +2049,6 @@
           <w:p>
             <w:pPr>
               <w:jc w:val="center"/>
-              <w:rPr>
-                <w:rFonts w:hint="eastAsia"/>
-              </w:rPr>
             </w:pPr>
             <w:r>
               <w:rPr>
@@ -2304,9 +2065,6 @@
           <w:p>
             <w:pPr>
               <w:jc w:val="center"/>
-              <w:rPr>
-                <w:rFonts w:hint="eastAsia"/>
-              </w:rPr>
             </w:pPr>
             <m:oMathPara>
               <m:oMath>
@@ -2327,9 +2085,6 @@
           <w:p>
             <w:pPr>
               <w:jc w:val="center"/>
-              <w:rPr>
-                <w:rFonts w:hint="eastAsia"/>
-              </w:rPr>
             </w:pPr>
             <m:oMathPara>
               <m:oMath>
@@ -2350,11 +2105,6 @@
             <w:tcW w:w="1980" w:type="dxa"/>
           </w:tcPr>
           <w:p>
-            <w:pPr>
-              <w:rPr>
-                <w:rFonts w:hint="eastAsia"/>
-              </w:rPr>
-            </w:pPr>
             <w:proofErr w:type="spellStart"/>
             <w:r>
               <w:t>i</w:t>
@@ -2378,9 +2128,6 @@
           <w:p>
             <w:pPr>
               <w:jc w:val="center"/>
-              <w:rPr>
-                <w:rFonts w:hint="eastAsia"/>
-              </w:rPr>
             </w:pPr>
             <w:r>
               <w:rPr>
@@ -2397,9 +2144,6 @@
           <w:p>
             <w:pPr>
               <w:jc w:val="center"/>
-              <w:rPr>
-                <w:rFonts w:hint="eastAsia"/>
-              </w:rPr>
             </w:pPr>
             <m:oMathPara>
               <m:oMath>
@@ -2420,9 +2164,6 @@
           <w:p>
             <w:pPr>
               <w:jc w:val="center"/>
-              <w:rPr>
-                <w:rFonts w:hint="eastAsia"/>
-              </w:rPr>
             </w:pPr>
             <m:oMathPara>
               <m:oMath>
@@ -2460,9 +2201,6 @@
           <w:p>
             <w:pPr>
               <w:jc w:val="center"/>
-              <w:rPr>
-                <w:rFonts w:hint="eastAsia"/>
-              </w:rPr>
             </w:pPr>
             <m:oMathPara>
               <m:oMath>
@@ -2478,13 +2216,7 @@
         </w:tc>
       </w:tr>
     </w:tbl>
-    <w:p>
-      <w:pPr>
-        <w:rPr>
-          <w:rFonts w:hint="eastAsia"/>
-        </w:rPr>
-      </w:pPr>
-    </w:p>
+    <w:p/>
     <w:p/>
     <w:p>
       <w:pPr>
@@ -2779,11 +2511,6 @@
       </w:r>
     </w:p>
     <w:p>
-      <w:pPr>
-        <w:rPr>
-          <w:rFonts w:hint="eastAsia"/>
-        </w:rPr>
-      </w:pPr>
       <w:r>
         <w:rPr>
           <w:rFonts w:hint="eastAsia"/>
@@ -2808,24 +2535,13 @@
           <w:tcPr>
             <w:tcW w:w="2830" w:type="dxa"/>
           </w:tcPr>
-          <w:p>
-            <w:pPr>
-              <w:rPr>
-                <w:rFonts w:hint="eastAsia"/>
-              </w:rPr>
-            </w:pPr>
-          </w:p>
+          <w:p/>
         </w:tc>
         <w:tc>
           <w:tcPr>
             <w:tcW w:w="1843" w:type="dxa"/>
           </w:tcPr>
           <w:p>
-            <w:pPr>
-              <w:rPr>
-                <w:rFonts w:hint="eastAsia"/>
-              </w:rPr>
-            </w:pPr>
             <w:r>
               <w:rPr>
                 <w:rFonts w:hint="eastAsia"/>
@@ -2839,11 +2555,6 @@
             <w:tcW w:w="2126" w:type="dxa"/>
           </w:tcPr>
           <w:p>
-            <w:pPr>
-              <w:rPr>
-                <w:rFonts w:hint="eastAsia"/>
-              </w:rPr>
-            </w:pPr>
             <w:r>
               <w:t>F</w:t>
             </w:r>
@@ -2860,11 +2571,6 @@
             <w:tcW w:w="1560" w:type="dxa"/>
           </w:tcPr>
           <w:p>
-            <w:pPr>
-              <w:rPr>
-                <w:rFonts w:hint="eastAsia"/>
-              </w:rPr>
-            </w:pPr>
             <w:r>
               <w:t>S</w:t>
             </w:r>
@@ -2883,11 +2589,6 @@
             <w:tcW w:w="2830" w:type="dxa"/>
           </w:tcPr>
           <w:p>
-            <w:pPr>
-              <w:rPr>
-                <w:rFonts w:hint="eastAsia"/>
-              </w:rPr>
-            </w:pPr>
             <w:r>
               <w:t>{</w:t>
             </w:r>
@@ -2900,9 +2601,6 @@
           <w:p>
             <w:pPr>
               <w:jc w:val="center"/>
-              <w:rPr>
-                <w:rFonts w:hint="eastAsia"/>
-              </w:rPr>
             </w:pPr>
             <w:r>
               <w:rPr>
@@ -2919,10 +2617,13 @@
           <w:p>
             <w:pPr>
               <w:jc w:val="center"/>
-              <w:rPr>
-                <w:rFonts w:hint="eastAsia"/>
-              </w:rPr>
-            </w:pPr>
+            </w:pPr>
+            <w:r>
+              <w:rPr>
+                <w:rFonts w:hint="eastAsia"/>
+              </w:rPr>
+              <w:t>1</w:t>
+            </w:r>
           </w:p>
         </w:tc>
         <w:tc>
@@ -2932,9 +2633,6 @@
           <w:p>
             <w:pPr>
               <w:jc w:val="center"/>
-              <w:rPr>
-                <w:rFonts w:hint="eastAsia"/>
-              </w:rPr>
             </w:pPr>
             <w:r>
               <w:rPr>
@@ -2951,11 +2649,6 @@
             <w:tcW w:w="2830" w:type="dxa"/>
           </w:tcPr>
           <w:p>
-            <w:pPr>
-              <w:rPr>
-                <w:rFonts w:hint="eastAsia"/>
-              </w:rPr>
-            </w:pPr>
             <w:proofErr w:type="gramStart"/>
             <w:r>
               <w:t>for(</w:t>
@@ -2989,9 +2682,6 @@
           <w:p>
             <w:pPr>
               <w:jc w:val="center"/>
-              <w:rPr>
-                <w:rFonts w:hint="eastAsia"/>
-              </w:rPr>
             </w:pPr>
             <w:r>
               <w:rPr>
@@ -3008,38 +2698,6 @@
           <w:p>
             <w:pPr>
               <w:jc w:val="center"/>
-              <w:rPr>
-                <w:rFonts w:hint="eastAsia"/>
-              </w:rPr>
-            </w:pPr>
-            <m:oMathPara>
-              <m:oMath>
-                <m:r>
-                  <w:rPr>
-                    <w:rFonts w:ascii="Cambria Math" w:hAnsi="Cambria Math"/>
-                  </w:rPr>
-                  <m:t>m</m:t>
-                </m:r>
-                <m:r>
-                  <w:rPr>
-                    <w:rFonts w:ascii="Cambria Math" w:hAnsi="Cambria Math"/>
-                  </w:rPr>
-                  <m:t>+1</m:t>
-                </m:r>
-              </m:oMath>
-            </m:oMathPara>
-          </w:p>
-        </w:tc>
-        <w:tc>
-          <w:tcPr>
-            <w:tcW w:w="1560" w:type="dxa"/>
-          </w:tcPr>
-          <w:p>
-            <w:pPr>
-              <w:jc w:val="center"/>
-              <w:rPr>
-                <w:rFonts w:hint="eastAsia"/>
-              </w:rPr>
             </w:pPr>
             <m:oMathPara>
               <m:oMath>
@@ -3053,64 +2711,13 @@
             </m:oMathPara>
           </w:p>
         </w:tc>
-      </w:tr>
-      <w:tr>
-        <w:tc>
-          <w:tcPr>
-            <w:tcW w:w="2830" w:type="dxa"/>
-          </w:tcPr>
-          <w:p>
-            <w:pPr>
-              <w:rPr>
-                <w:rFonts w:hint="eastAsia"/>
-              </w:rPr>
-            </w:pPr>
-            <w:proofErr w:type="gramStart"/>
-            <w:r>
-              <w:lastRenderedPageBreak/>
-              <w:t>for(</w:t>
-            </w:r>
-            <w:proofErr w:type="gramEnd"/>
-            <w:r>
-              <w:t xml:space="preserve">int j=0; j&lt;p; </w:t>
-            </w:r>
-            <w:proofErr w:type="spellStart"/>
-            <w:r>
-              <w:t>j++</w:t>
-            </w:r>
-            <w:proofErr w:type="spellEnd"/>
-            <w:r>
-              <w:t>)</w:t>
-            </w:r>
-          </w:p>
-        </w:tc>
-        <w:tc>
-          <w:tcPr>
-            <w:tcW w:w="1843" w:type="dxa"/>
-          </w:tcPr>
-          <w:p>
-            <w:pPr>
-              <w:rPr>
-                <w:rFonts w:hint="eastAsia"/>
-              </w:rPr>
-            </w:pPr>
-            <w:r>
-              <w:rPr>
-                <w:rFonts w:hint="eastAsia"/>
-              </w:rPr>
-              <w:t>1</w:t>
-            </w:r>
-          </w:p>
-        </w:tc>
-        <w:tc>
-          <w:tcPr>
-            <w:tcW w:w="2126" w:type="dxa"/>
-          </w:tcPr>
-          <w:p>
-            <w:pPr>
-              <w:rPr>
-                <w:rFonts w:hint="eastAsia"/>
-              </w:rPr>
+        <w:tc>
+          <w:tcPr>
+            <w:tcW w:w="1560" w:type="dxa"/>
+          </w:tcPr>
+          <w:p>
+            <w:pPr>
+              <w:jc w:val="center"/>
             </w:pPr>
             <m:oMathPara>
               <m:oMath>
@@ -3118,33 +2725,61 @@
                   <w:rPr>
                     <w:rFonts w:ascii="Cambria Math" w:hAnsi="Cambria Math"/>
                   </w:rPr>
-                  <m:t>m(p</m:t>
-                </m:r>
-                <m:r>
-                  <w:rPr>
-                    <w:rFonts w:ascii="Cambria Math" w:hAnsi="Cambria Math"/>
-                  </w:rPr>
-                  <m:t>+1</m:t>
-                </m:r>
-                <m:r>
-                  <w:rPr>
-                    <w:rFonts w:ascii="Cambria Math" w:hAnsi="Cambria Math"/>
-                  </w:rPr>
-                  <m:t>)</m:t>
+                  <m:t>m+1</m:t>
                 </m:r>
               </m:oMath>
             </m:oMathPara>
           </w:p>
         </w:tc>
-        <w:tc>
-          <w:tcPr>
-            <w:tcW w:w="1560" w:type="dxa"/>
-          </w:tcPr>
-          <w:p>
-            <w:pPr>
-              <w:rPr>
-                <w:rFonts w:hint="eastAsia"/>
-              </w:rPr>
+      </w:tr>
+      <w:tr>
+        <w:tc>
+          <w:tcPr>
+            <w:tcW w:w="2830" w:type="dxa"/>
+          </w:tcPr>
+          <w:p>
+            <w:proofErr w:type="gramStart"/>
+            <w:r>
+              <w:lastRenderedPageBreak/>
+              <w:t>for(</w:t>
+            </w:r>
+            <w:proofErr w:type="gramEnd"/>
+            <w:r>
+              <w:t xml:space="preserve">int j=0; j&lt;p; </w:t>
+            </w:r>
+            <w:proofErr w:type="spellStart"/>
+            <w:r>
+              <w:t>j++</w:t>
+            </w:r>
+            <w:proofErr w:type="spellEnd"/>
+            <w:r>
+              <w:t>)</w:t>
+            </w:r>
+          </w:p>
+        </w:tc>
+        <w:tc>
+          <w:tcPr>
+            <w:tcW w:w="1843" w:type="dxa"/>
+          </w:tcPr>
+          <w:p>
+            <w:pPr>
+              <w:jc w:val="center"/>
+            </w:pPr>
+            <w:r>
+              <w:rPr>
+                <w:rFonts w:hint="eastAsia"/>
+              </w:rPr>
+              <w:t>1</w:t>
+            </w:r>
+          </w:p>
+        </w:tc>
+        <w:tc>
+          <w:tcPr>
+            <w:tcW w:w="2126" w:type="dxa"/>
+          </w:tcPr>
+          <w:p>
+            <w:pPr>
+              <w:jc w:val="center"/>
             </w:pPr>
             <m:oMathPara>
               <m:oMath>
@@ -3158,6 +2793,26 @@
             </m:oMathPara>
           </w:p>
         </w:tc>
+        <w:tc>
+          <w:tcPr>
+            <w:tcW w:w="1560" w:type="dxa"/>
+          </w:tcPr>
+          <w:p>
+            <w:pPr>
+              <w:jc w:val="center"/>
+            </w:pPr>
+            <m:oMathPara>
+              <m:oMath>
+                <m:r>
+                  <w:rPr>
+                    <w:rFonts w:ascii="Cambria Math" w:hAnsi="Cambria Math"/>
+                  </w:rPr>
+                  <m:t>m(p+1)</m:t>
+                </m:r>
+              </m:oMath>
+            </m:oMathPara>
+          </w:p>
+        </w:tc>
       </w:tr>
       <w:tr>
         <w:tc>
@@ -3165,11 +2820,6 @@
             <w:tcW w:w="2830" w:type="dxa"/>
           </w:tcPr>
           <w:p>
-            <w:pPr>
-              <w:rPr>
-                <w:rFonts w:hint="eastAsia"/>
-              </w:rPr>
-            </w:pPr>
             <w:r>
               <w:t>{</w:t>
             </w:r>
@@ -3182,9 +2832,6 @@
           <w:p>
             <w:pPr>
               <w:jc w:val="center"/>
-              <w:rPr>
-                <w:rFonts w:hint="eastAsia"/>
-              </w:rPr>
             </w:pPr>
             <w:r>
               <w:rPr>
@@ -3201,10 +2848,13 @@
           <w:p>
             <w:pPr>
               <w:jc w:val="center"/>
-              <w:rPr>
-                <w:rFonts w:hint="eastAsia"/>
-              </w:rPr>
-            </w:pPr>
+            </w:pPr>
+            <w:r>
+              <w:rPr>
+                <w:rFonts w:hint="eastAsia"/>
+              </w:rPr>
+              <w:t>1</w:t>
+            </w:r>
           </w:p>
         </w:tc>
         <w:tc>
@@ -3214,9 +2864,6 @@
           <w:p>
             <w:pPr>
               <w:jc w:val="center"/>
-              <w:rPr>
-                <w:rFonts w:hint="eastAsia"/>
-              </w:rPr>
             </w:pPr>
             <w:r>
               <w:rPr>
@@ -3233,11 +2880,6 @@
             <w:tcW w:w="2830" w:type="dxa"/>
           </w:tcPr>
           <w:p>
-            <w:pPr>
-              <w:rPr>
-                <w:rFonts w:hint="eastAsia"/>
-              </w:rPr>
-            </w:pPr>
             <w:r>
               <w:t>c[</w:t>
             </w:r>
@@ -3258,9 +2900,6 @@
           <w:p>
             <w:pPr>
               <w:jc w:val="center"/>
-              <w:rPr>
-                <w:rFonts w:hint="eastAsia"/>
-              </w:rPr>
             </w:pPr>
             <w:r>
               <w:rPr>
@@ -3277,9 +2916,6 @@
           <w:p>
             <w:pPr>
               <w:jc w:val="center"/>
-              <w:rPr>
-                <w:rFonts w:hint="eastAsia"/>
-              </w:rPr>
             </w:pPr>
             <m:oMathPara>
               <m:oMath>
@@ -3300,9 +2936,6 @@
           <w:p>
             <w:pPr>
               <w:jc w:val="center"/>
-              <w:rPr>
-                <w:rFonts w:hint="eastAsia"/>
-              </w:rPr>
             </w:pPr>
             <m:oMathPara>
               <m:oMath>
@@ -3323,11 +2956,6 @@
             <w:tcW w:w="2830" w:type="dxa"/>
           </w:tcPr>
           <w:p>
-            <w:pPr>
-              <w:rPr>
-                <w:rFonts w:hint="eastAsia"/>
-              </w:rPr>
-            </w:pPr>
             <w:proofErr w:type="gramStart"/>
             <w:r>
               <w:t>for(</w:t>
@@ -3353,9 +2981,6 @@
           <w:p>
             <w:pPr>
               <w:jc w:val="center"/>
-              <w:rPr>
-                <w:rFonts w:hint="eastAsia"/>
-              </w:rPr>
             </w:pPr>
             <w:r>
               <w:rPr>
@@ -3372,9 +2997,6 @@
           <w:p>
             <w:pPr>
               <w:jc w:val="center"/>
-              <w:rPr>
-                <w:rFonts w:hint="eastAsia"/>
-              </w:rPr>
             </w:pPr>
             <m:oMathPara>
               <m:oMath>
@@ -3395,9 +3017,6 @@
           <w:p>
             <w:pPr>
               <w:jc w:val="center"/>
-              <w:rPr>
-                <w:rFonts w:hint="eastAsia"/>
-              </w:rPr>
             </w:pPr>
             <m:oMathPara>
               <m:oMath>
@@ -3446,9 +3065,6 @@
           <w:p>
             <w:pPr>
               <w:jc w:val="center"/>
-              <w:rPr>
-                <w:rFonts w:hint="eastAsia"/>
-              </w:rPr>
             </w:pPr>
             <w:r>
               <w:rPr>
@@ -3465,9 +3081,6 @@
           <w:p>
             <w:pPr>
               <w:jc w:val="center"/>
-              <w:rPr>
-                <w:rFonts w:hint="eastAsia"/>
-              </w:rPr>
             </w:pPr>
             <m:oMathPara>
               <m:oMath>
@@ -3488,9 +3101,6 @@
           <w:p>
             <w:pPr>
               <w:jc w:val="center"/>
-              <w:rPr>
-                <w:rFonts w:hint="eastAsia"/>
-              </w:rPr>
             </w:pPr>
             <m:oMathPara>
               <m:oMath>
@@ -3523,9 +3133,6 @@
           <w:p>
             <w:pPr>
               <w:jc w:val="center"/>
-              <w:rPr>
-                <w:rFonts w:hint="eastAsia"/>
-              </w:rPr>
             </w:pPr>
             <w:r>
               <w:rPr>
@@ -3542,10 +3149,13 @@
           <w:p>
             <w:pPr>
               <w:jc w:val="center"/>
-              <w:rPr>
-                <w:rFonts w:hint="eastAsia"/>
-              </w:rPr>
-            </w:pPr>
+            </w:pPr>
+            <w:r>
+              <w:rPr>
+                <w:rFonts w:hint="eastAsia"/>
+              </w:rPr>
+              <w:t>1</w:t>
+            </w:r>
           </w:p>
         </w:tc>
         <w:tc>
@@ -3555,9 +3165,6 @@
           <w:p>
             <w:pPr>
               <w:jc w:val="center"/>
-              <w:rPr>
-                <w:rFonts w:hint="eastAsia"/>
-              </w:rPr>
             </w:pPr>
             <w:r>
               <w:rPr>
@@ -3574,11 +3181,6 @@
             <w:tcW w:w="2830" w:type="dxa"/>
           </w:tcPr>
           <w:p>
-            <w:pPr>
-              <w:rPr>
-                <w:rFonts w:hint="eastAsia"/>
-              </w:rPr>
-            </w:pPr>
             <w:r>
               <w:t>}</w:t>
             </w:r>
@@ -3591,9 +3193,6 @@
           <w:p>
             <w:pPr>
               <w:jc w:val="center"/>
-              <w:rPr>
-                <w:rFonts w:hint="eastAsia"/>
-              </w:rPr>
             </w:pPr>
             <w:r>
               <w:rPr>
@@ -3610,10 +3209,13 @@
           <w:p>
             <w:pPr>
               <w:jc w:val="center"/>
-              <w:rPr>
-                <w:rFonts w:hint="eastAsia"/>
-              </w:rPr>
-            </w:pPr>
+            </w:pPr>
+            <w:r>
+              <w:rPr>
+                <w:rFonts w:hint="eastAsia"/>
+              </w:rPr>
+              <w:t>1</w:t>
+            </w:r>
           </w:p>
         </w:tc>
         <w:tc>
@@ -3623,9 +3225,6 @@
           <w:p>
             <w:pPr>
               <w:jc w:val="center"/>
-              <w:rPr>
-                <w:rFonts w:hint="eastAsia"/>
-              </w:rPr>
             </w:pPr>
             <w:r>
               <w:rPr>
@@ -3658,9 +3257,6 @@
           <w:p>
             <w:pPr>
               <w:jc w:val="center"/>
-              <w:rPr>
-                <w:rFonts w:hint="eastAsia"/>
-              </w:rPr>
             </w:pPr>
             <m:oMathPara>
               <m:oMath>
@@ -3676,13 +3272,7 @@
         </w:tc>
       </w:tr>
     </w:tbl>
-    <w:p>
-      <w:pPr>
-        <w:rPr>
-          <w:rFonts w:hint="eastAsia"/>
-        </w:rPr>
-      </w:pPr>
-    </w:p>
+    <w:p/>
     <w:p>
       <w:pPr>
         <w:autoSpaceDE w:val="0"/>
@@ -3716,24 +3306,13 @@
           <w:tcPr>
             <w:tcW w:w="2830" w:type="dxa"/>
           </w:tcPr>
-          <w:p>
-            <w:pPr>
-              <w:rPr>
-                <w:rFonts w:hint="eastAsia"/>
-              </w:rPr>
-            </w:pPr>
-          </w:p>
+          <w:p/>
         </w:tc>
         <w:tc>
           <w:tcPr>
             <w:tcW w:w="1843" w:type="dxa"/>
           </w:tcPr>
           <w:p>
-            <w:pPr>
-              <w:rPr>
-                <w:rFonts w:hint="eastAsia"/>
-              </w:rPr>
-            </w:pPr>
             <w:r>
               <w:rPr>
                 <w:rFonts w:hint="eastAsia"/>
@@ -3747,11 +3326,6 @@
             <w:tcW w:w="2126" w:type="dxa"/>
           </w:tcPr>
           <w:p>
-            <w:pPr>
-              <w:rPr>
-                <w:rFonts w:hint="eastAsia"/>
-              </w:rPr>
-            </w:pPr>
             <w:r>
               <w:t>F</w:t>
             </w:r>
@@ -3768,11 +3342,6 @@
             <w:tcW w:w="1560" w:type="dxa"/>
           </w:tcPr>
           <w:p>
-            <w:pPr>
-              <w:rPr>
-                <w:rFonts w:hint="eastAsia"/>
-              </w:rPr>
-            </w:pPr>
             <w:r>
               <w:t>S</w:t>
             </w:r>
@@ -3791,11 +3360,6 @@
             <w:tcW w:w="2830" w:type="dxa"/>
           </w:tcPr>
           <w:p>
-            <w:pPr>
-              <w:rPr>
-                <w:rFonts w:hint="eastAsia"/>
-              </w:rPr>
-            </w:pPr>
             <w:r>
               <w:t>{</w:t>
             </w:r>
@@ -3808,9 +3372,6 @@
           <w:p>
             <w:pPr>
               <w:jc w:val="center"/>
-              <w:rPr>
-                <w:rFonts w:hint="eastAsia"/>
-              </w:rPr>
             </w:pPr>
             <w:r>
               <w:rPr>
@@ -3827,10 +3388,13 @@
           <w:p>
             <w:pPr>
               <w:jc w:val="center"/>
-              <w:rPr>
-                <w:rFonts w:hint="eastAsia"/>
-              </w:rPr>
-            </w:pPr>
+            </w:pPr>
+            <w:r>
+              <w:rPr>
+                <w:rFonts w:hint="eastAsia"/>
+              </w:rPr>
+              <w:t>1</w:t>
+            </w:r>
           </w:p>
         </w:tc>
         <w:tc>
@@ -3840,9 +3404,6 @@
           <w:p>
             <w:pPr>
               <w:jc w:val="center"/>
-              <w:rPr>
-                <w:rFonts w:hint="eastAsia"/>
-              </w:rPr>
             </w:pPr>
             <w:r>
               <w:rPr>
@@ -3859,11 +3420,6 @@
             <w:tcW w:w="2830" w:type="dxa"/>
           </w:tcPr>
           <w:p>
-            <w:pPr>
-              <w:rPr>
-                <w:rFonts w:hint="eastAsia"/>
-              </w:rPr>
-            </w:pPr>
             <w:proofErr w:type="gramStart"/>
             <w:r>
               <w:t>for(</w:t>
@@ -3897,9 +3453,6 @@
           <w:p>
             <w:pPr>
               <w:jc w:val="center"/>
-              <w:rPr>
-                <w:rFonts w:hint="eastAsia"/>
-              </w:rPr>
             </w:pPr>
             <w:r>
               <w:rPr>
@@ -3916,9 +3469,6 @@
           <w:p>
             <w:pPr>
               <w:jc w:val="center"/>
-              <w:rPr>
-                <w:rFonts w:hint="eastAsia"/>
-              </w:rPr>
             </w:pPr>
             <m:oMathPara>
               <m:oMath>
@@ -3929,16 +3479,7 @@
                   <w:rPr>
                     <w:rFonts w:ascii="Cambria Math" w:hAnsi="Cambria Math"/>
                   </w:rPr>
-                  <m:t>Θ</m:t>
-                </m:r>
-                <m:r>
-                  <m:rPr>
-                    <m:sty m:val="p"/>
-                  </m:rPr>
-                  <w:rPr>
-                    <w:rFonts w:ascii="Cambria Math" w:hAnsi="Cambria Math"/>
-                  </w:rPr>
-                  <m:t>(</m:t>
+                  <m:t>Θ(</m:t>
                 </m:r>
                 <m:r>
                   <w:rPr>
@@ -3957,9 +3498,6 @@
           <w:p>
             <w:pPr>
               <w:jc w:val="center"/>
-              <w:rPr>
-                <w:rFonts w:hint="eastAsia"/>
-              </w:rPr>
             </w:pPr>
             <m:oMathPara>
               <m:oMath>
@@ -3970,16 +3508,7 @@
                   <w:rPr>
                     <w:rFonts w:ascii="Cambria Math" w:hAnsi="Cambria Math"/>
                   </w:rPr>
-                  <m:t>Θ</m:t>
-                </m:r>
-                <m:r>
-                  <m:rPr>
-                    <m:sty m:val="p"/>
-                  </m:rPr>
-                  <w:rPr>
-                    <w:rFonts w:ascii="Cambria Math" w:hAnsi="Cambria Math"/>
-                  </w:rPr>
-                  <m:t>(</m:t>
+                  <m:t>Θ(</m:t>
                 </m:r>
                 <m:r>
                   <w:rPr>
@@ -3998,11 +3527,6 @@
             <w:tcW w:w="2830" w:type="dxa"/>
           </w:tcPr>
           <w:p>
-            <w:pPr>
-              <w:rPr>
-                <w:rFonts w:hint="eastAsia"/>
-              </w:rPr>
-            </w:pPr>
             <w:proofErr w:type="gramStart"/>
             <w:r>
               <w:t>for(</w:t>
@@ -4028,9 +3552,6 @@
           <w:p>
             <w:pPr>
               <w:jc w:val="center"/>
-              <w:rPr>
-                <w:rFonts w:hint="eastAsia"/>
-              </w:rPr>
             </w:pPr>
             <w:r>
               <w:rPr>
@@ -4047,9 +3568,6 @@
           <w:p>
             <w:pPr>
               <w:jc w:val="center"/>
-              <w:rPr>
-                <w:rFonts w:hint="eastAsia"/>
-              </w:rPr>
             </w:pPr>
             <m:oMathPara>
               <m:oMath>
@@ -4060,16 +3578,7 @@
                   <w:rPr>
                     <w:rFonts w:ascii="Cambria Math" w:hAnsi="Cambria Math"/>
                   </w:rPr>
-                  <m:t>Θ</m:t>
-                </m:r>
-                <m:r>
-                  <m:rPr>
-                    <m:sty m:val="p"/>
-                  </m:rPr>
-                  <w:rPr>
-                    <w:rFonts w:ascii="Cambria Math" w:hAnsi="Cambria Math"/>
-                  </w:rPr>
-                  <m:t>(</m:t>
+                  <m:t>Θ(</m:t>
                 </m:r>
                 <m:r>
                   <w:rPr>
@@ -4088,9 +3597,6 @@
           <w:p>
             <w:pPr>
               <w:jc w:val="center"/>
-              <w:rPr>
-                <w:rFonts w:hint="eastAsia"/>
-              </w:rPr>
             </w:pPr>
             <m:oMathPara>
               <m:oMath>
@@ -4101,16 +3607,7 @@
                   <w:rPr>
                     <w:rFonts w:ascii="Cambria Math" w:hAnsi="Cambria Math"/>
                   </w:rPr>
-                  <m:t>Θ</m:t>
-                </m:r>
-                <m:r>
-                  <m:rPr>
-                    <m:sty m:val="p"/>
-                  </m:rPr>
-                  <w:rPr>
-                    <w:rFonts w:ascii="Cambria Math" w:hAnsi="Cambria Math"/>
-                  </w:rPr>
-                  <m:t>(</m:t>
+                  <m:t>Θ(</m:t>
                 </m:r>
                 <m:r>
                   <w:rPr>
@@ -4129,11 +3626,6 @@
             <w:tcW w:w="2830" w:type="dxa"/>
           </w:tcPr>
           <w:p>
-            <w:pPr>
-              <w:rPr>
-                <w:rFonts w:hint="eastAsia"/>
-              </w:rPr>
-            </w:pPr>
             <w:r>
               <w:t>{</w:t>
             </w:r>
@@ -4146,9 +3638,6 @@
           <w:p>
             <w:pPr>
               <w:jc w:val="center"/>
-              <w:rPr>
-                <w:rFonts w:hint="eastAsia"/>
-              </w:rPr>
             </w:pPr>
             <w:r>
               <w:rPr>
@@ -4165,10 +3654,13 @@
           <w:p>
             <w:pPr>
               <w:jc w:val="center"/>
-              <w:rPr>
-                <w:rFonts w:hint="eastAsia"/>
-              </w:rPr>
-            </w:pPr>
+            </w:pPr>
+            <w:r>
+              <w:rPr>
+                <w:rFonts w:hint="eastAsia"/>
+              </w:rPr>
+              <w:t>1</w:t>
+            </w:r>
           </w:p>
         </w:tc>
         <w:tc>
@@ -4178,9 +3670,6 @@
           <w:p>
             <w:pPr>
               <w:jc w:val="center"/>
-              <w:rPr>
-                <w:rFonts w:hint="eastAsia"/>
-              </w:rPr>
             </w:pPr>
             <w:r>
               <w:rPr>
@@ -4197,11 +3686,6 @@
             <w:tcW w:w="2830" w:type="dxa"/>
           </w:tcPr>
           <w:p>
-            <w:pPr>
-              <w:rPr>
-                <w:rFonts w:hint="eastAsia"/>
-              </w:rPr>
-            </w:pPr>
             <w:r>
               <w:t>c[</w:t>
             </w:r>
@@ -4222,9 +3706,6 @@
           <w:p>
             <w:pPr>
               <w:jc w:val="center"/>
-              <w:rPr>
-                <w:rFonts w:hint="eastAsia"/>
-              </w:rPr>
             </w:pPr>
             <w:r>
               <w:rPr>
@@ -4241,9 +3722,6 @@
           <w:p>
             <w:pPr>
               <w:jc w:val="center"/>
-              <w:rPr>
-                <w:rFonts w:hint="eastAsia"/>
-              </w:rPr>
             </w:pPr>
             <m:oMathPara>
               <m:oMath>
@@ -4254,16 +3732,7 @@
                   <w:rPr>
                     <w:rFonts w:ascii="Cambria Math" w:hAnsi="Cambria Math"/>
                   </w:rPr>
-                  <m:t>Θ</m:t>
-                </m:r>
-                <m:r>
-                  <m:rPr>
-                    <m:sty m:val="p"/>
-                  </m:rPr>
-                  <w:rPr>
-                    <w:rFonts w:ascii="Cambria Math" w:hAnsi="Cambria Math"/>
-                  </w:rPr>
-                  <m:t>(</m:t>
+                  <m:t>Θ(</m:t>
                 </m:r>
                 <m:r>
                   <w:rPr>
@@ -4282,9 +3751,6 @@
           <w:p>
             <w:pPr>
               <w:jc w:val="center"/>
-              <w:rPr>
-                <w:rFonts w:hint="eastAsia"/>
-              </w:rPr>
             </w:pPr>
             <m:oMathPara>
               <m:oMath>
@@ -4295,16 +3761,7 @@
                   <w:rPr>
                     <w:rFonts w:ascii="Cambria Math" w:hAnsi="Cambria Math"/>
                   </w:rPr>
-                  <m:t>Θ</m:t>
-                </m:r>
-                <m:r>
-                  <m:rPr>
-                    <m:sty m:val="p"/>
-                  </m:rPr>
-                  <w:rPr>
-                    <w:rFonts w:ascii="Cambria Math" w:hAnsi="Cambria Math"/>
-                  </w:rPr>
-                  <m:t>(</m:t>
+                  <m:t>Θ(</m:t>
                 </m:r>
                 <m:r>
                   <w:rPr>
@@ -4323,11 +3780,6 @@
             <w:tcW w:w="2830" w:type="dxa"/>
           </w:tcPr>
           <w:p>
-            <w:pPr>
-              <w:rPr>
-                <w:rFonts w:hint="eastAsia"/>
-              </w:rPr>
-            </w:pPr>
             <w:proofErr w:type="gramStart"/>
             <w:r>
               <w:t>for(</w:t>
@@ -4353,9 +3805,6 @@
           <w:p>
             <w:pPr>
               <w:jc w:val="center"/>
-              <w:rPr>
-                <w:rFonts w:hint="eastAsia"/>
-              </w:rPr>
             </w:pPr>
             <w:r>
               <w:rPr>
@@ -4372,9 +3821,6 @@
           <w:p>
             <w:pPr>
               <w:jc w:val="center"/>
-              <w:rPr>
-                <w:rFonts w:hint="eastAsia"/>
-              </w:rPr>
             </w:pPr>
             <m:oMathPara>
               <m:oMath>
@@ -4385,16 +3831,7 @@
                   <w:rPr>
                     <w:rFonts w:ascii="Cambria Math" w:hAnsi="Cambria Math"/>
                   </w:rPr>
-                  <m:t>Θ</m:t>
-                </m:r>
-                <m:r>
-                  <m:rPr>
-                    <m:sty m:val="p"/>
-                  </m:rPr>
-                  <w:rPr>
-                    <w:rFonts w:ascii="Cambria Math" w:hAnsi="Cambria Math"/>
-                  </w:rPr>
-                  <m:t>(</m:t>
+                  <m:t>Θ(</m:t>
                 </m:r>
                 <m:r>
                   <w:rPr>
@@ -4413,9 +3850,6 @@
           <w:p>
             <w:pPr>
               <w:jc w:val="center"/>
-              <w:rPr>
-                <w:rFonts w:hint="eastAsia"/>
-              </w:rPr>
             </w:pPr>
             <m:oMathPara>
               <m:oMath>
@@ -4426,16 +3860,7 @@
                   <w:rPr>
                     <w:rFonts w:ascii="Cambria Math" w:hAnsi="Cambria Math"/>
                   </w:rPr>
-                  <m:t>Θ</m:t>
-                </m:r>
-                <m:r>
-                  <m:rPr>
-                    <m:sty m:val="p"/>
-                  </m:rPr>
-                  <w:rPr>
-                    <w:rFonts w:ascii="Cambria Math" w:hAnsi="Cambria Math"/>
-                  </w:rPr>
-                  <m:t>(</m:t>
+                  <m:t>Θ(</m:t>
                 </m:r>
                 <m:r>
                   <w:rPr>
@@ -4482,9 +3907,6 @@
           <w:p>
             <w:pPr>
               <w:jc w:val="center"/>
-              <w:rPr>
-                <w:rFonts w:hint="eastAsia"/>
-              </w:rPr>
             </w:pPr>
             <w:r>
               <w:rPr>
@@ -4501,9 +3923,6 @@
           <w:p>
             <w:pPr>
               <w:jc w:val="center"/>
-              <w:rPr>
-                <w:rFonts w:hint="eastAsia"/>
-              </w:rPr>
             </w:pPr>
             <m:oMathPara>
               <m:oMath>
@@ -4514,16 +3933,7 @@
                   <w:rPr>
                     <w:rFonts w:ascii="Cambria Math" w:hAnsi="Cambria Math"/>
                   </w:rPr>
-                  <m:t>Θ</m:t>
-                </m:r>
-                <m:r>
-                  <m:rPr>
-                    <m:sty m:val="p"/>
-                  </m:rPr>
-                  <w:rPr>
-                    <w:rFonts w:ascii="Cambria Math" w:hAnsi="Cambria Math"/>
-                  </w:rPr>
-                  <m:t>(</m:t>
+                  <m:t>Θ(</m:t>
                 </m:r>
                 <m:r>
                   <w:rPr>
@@ -4542,9 +3952,6 @@
           <w:p>
             <w:pPr>
               <w:jc w:val="center"/>
-              <w:rPr>
-                <w:rFonts w:hint="eastAsia"/>
-              </w:rPr>
             </w:pPr>
             <m:oMathPara>
               <m:oMath>
@@ -4555,16 +3962,7 @@
                   <w:rPr>
                     <w:rFonts w:ascii="Cambria Math" w:hAnsi="Cambria Math"/>
                   </w:rPr>
-                  <m:t>Θ</m:t>
-                </m:r>
-                <m:r>
-                  <m:rPr>
-                    <m:sty m:val="p"/>
-                  </m:rPr>
-                  <w:rPr>
-                    <w:rFonts w:ascii="Cambria Math" w:hAnsi="Cambria Math"/>
-                  </w:rPr>
-                  <m:t>(</m:t>
+                  <m:t>Θ(</m:t>
                 </m:r>
                 <m:r>
                   <w:rPr>
@@ -4595,9 +3993,6 @@
           <w:p>
             <w:pPr>
               <w:jc w:val="center"/>
-              <w:rPr>
-                <w:rFonts w:hint="eastAsia"/>
-              </w:rPr>
             </w:pPr>
             <w:r>
               <w:rPr>
@@ -4614,10 +4009,13 @@
           <w:p>
             <w:pPr>
               <w:jc w:val="center"/>
-              <w:rPr>
-                <w:rFonts w:hint="eastAsia"/>
-              </w:rPr>
-            </w:pPr>
+            </w:pPr>
+            <w:r>
+              <w:rPr>
+                <w:rFonts w:hint="eastAsia"/>
+              </w:rPr>
+              <w:t>1</w:t>
+            </w:r>
           </w:p>
         </w:tc>
         <w:tc>
@@ -4627,9 +4025,6 @@
           <w:p>
             <w:pPr>
               <w:jc w:val="center"/>
-              <w:rPr>
-                <w:rFonts w:hint="eastAsia"/>
-              </w:rPr>
             </w:pPr>
             <w:r>
               <w:rPr>
@@ -4646,11 +4041,6 @@
             <w:tcW w:w="2830" w:type="dxa"/>
           </w:tcPr>
           <w:p>
-            <w:pPr>
-              <w:rPr>
-                <w:rFonts w:hint="eastAsia"/>
-              </w:rPr>
-            </w:pPr>
             <w:r>
               <w:t>}</w:t>
             </w:r>
@@ -4663,9 +4053,6 @@
           <w:p>
             <w:pPr>
               <w:jc w:val="center"/>
-              <w:rPr>
-                <w:rFonts w:hint="eastAsia"/>
-              </w:rPr>
             </w:pPr>
             <w:r>
               <w:rPr>
@@ -4682,10 +4069,13 @@
           <w:p>
             <w:pPr>
               <w:jc w:val="center"/>
-              <w:rPr>
-                <w:rFonts w:hint="eastAsia"/>
-              </w:rPr>
-            </w:pPr>
+            </w:pPr>
+            <w:r>
+              <w:rPr>
+                <w:rFonts w:hint="eastAsia"/>
+              </w:rPr>
+              <w:t>1</w:t>
+            </w:r>
           </w:p>
         </w:tc>
         <w:tc>
@@ -4695,9 +4085,6 @@
           <w:p>
             <w:pPr>
               <w:jc w:val="center"/>
-              <w:rPr>
-                <w:rFonts w:hint="eastAsia"/>
-              </w:rPr>
             </w:pPr>
             <w:r>
               <w:rPr>
@@ -4730,9 +4117,6 @@
           <w:p>
             <w:pPr>
               <w:jc w:val="center"/>
-              <w:rPr>
-                <w:rFonts w:hint="eastAsia"/>
-              </w:rPr>
             </w:pPr>
             <m:oMathPara>
               <m:oMath>
@@ -4743,16 +4127,7 @@
                   <w:rPr>
                     <w:rFonts w:ascii="Cambria Math" w:hAnsi="Cambria Math"/>
                   </w:rPr>
-                  <m:t>Θ</m:t>
-                </m:r>
-                <m:r>
-                  <m:rPr>
-                    <m:sty m:val="p"/>
-                  </m:rPr>
-                  <w:rPr>
-                    <w:rFonts w:ascii="Cambria Math" w:hAnsi="Cambria Math"/>
-                  </w:rPr>
-                  <m:t>(</m:t>
+                  <m:t>Θ(</m:t>
                 </m:r>
                 <m:r>
                   <w:rPr>
@@ -4780,7 +4155,6 @@
         <w:autoSpaceDE w:val="0"/>
         <w:autoSpaceDN w:val="0"/>
         <w:rPr>
-          <w:rFonts w:hint="eastAsia"/>
           <w:szCs w:val="24"/>
         </w:rPr>
       </w:pPr>
@@ -5221,11 +4595,19 @@
           <w:szCs w:val="24"/>
         </w:rPr>
       </w:pPr>
-      <w:r>
-        <w:rPr>
-          <w:szCs w:val="24"/>
-        </w:rPr>
-        <w:t xml:space="preserve">(d) </w:t>
+      <w:bookmarkStart w:id="1" w:name="_Hlk161851929"/>
+      <w:r>
+        <w:rPr>
+          <w:szCs w:val="24"/>
+        </w:rPr>
+        <w:t>(d)</w:t>
+      </w:r>
+      <w:bookmarkEnd w:id="1"/>
+      <w:r>
+        <w:rPr>
+          <w:szCs w:val="24"/>
+        </w:rPr>
+        <w:t xml:space="preserve"> </w:t>
       </w:r>
       <w:r>
         <w:rPr>
@@ -5463,9 +4845,494 @@
         <w:t>Sol:</w:t>
       </w:r>
     </w:p>
-    <w:p/>
-    <w:p/>
-    <w:p/>
+    <w:p>
+      <w:r>
+        <w:rPr>
+          <w:rFonts w:hint="eastAsia"/>
+        </w:rPr>
+        <w:t>(a)</w:t>
+      </w:r>
+      <w:r>
+        <w:rPr>
+          <w:rFonts w:ascii="Cambria Math" w:hAnsi="Cambria Math"/>
+          <w:i/>
+        </w:rPr>
+        <w:t xml:space="preserve"> </w:t>
+      </w:r>
+      <m:oMath>
+        <m:sSup>
+          <m:sSupPr>
+            <m:ctrlPr>
+              <w:rPr>
+                <w:rFonts w:ascii="Cambria Math" w:hAnsi="Cambria Math"/>
+                <w:i/>
+              </w:rPr>
+            </m:ctrlPr>
+          </m:sSupPr>
+          <m:e>
+            <m:r>
+              <w:rPr>
+                <w:rFonts w:ascii="Cambria Math" w:hAnsi="Cambria Math"/>
+              </w:rPr>
+              <m:t>2n</m:t>
+            </m:r>
+          </m:e>
+          <m:sup>
+            <m:r>
+              <w:rPr>
+                <w:rFonts w:ascii="Cambria Math" w:hAnsi="Cambria Math"/>
+              </w:rPr>
+              <m:t>2</m:t>
+            </m:r>
+          </m:sup>
+        </m:sSup>
+        <m:r>
+          <w:rPr>
+            <w:rFonts w:ascii="Cambria Math" w:hAnsi="Cambria Math"/>
+          </w:rPr>
+          <m:t>-3n=O(</m:t>
+        </m:r>
+        <m:sSup>
+          <m:sSupPr>
+            <m:ctrlPr>
+              <w:rPr>
+                <w:rFonts w:ascii="Cambria Math" w:hAnsi="Cambria Math"/>
+                <w:i/>
+              </w:rPr>
+            </m:ctrlPr>
+          </m:sSupPr>
+          <m:e>
+            <m:r>
+              <w:rPr>
+                <w:rFonts w:ascii="Cambria Math" w:hAnsi="Cambria Math"/>
+              </w:rPr>
+              <m:t>n</m:t>
+            </m:r>
+          </m:e>
+          <m:sup>
+            <m:r>
+              <w:rPr>
+                <w:rFonts w:ascii="Cambria Math" w:hAnsi="Cambria Math"/>
+              </w:rPr>
+              <m:t>2</m:t>
+            </m:r>
+          </m:sup>
+        </m:sSup>
+        <m:r>
+          <w:rPr>
+            <w:rFonts w:ascii="Cambria Math" w:hAnsi="Cambria Math"/>
+          </w:rPr>
+          <m:t>)</m:t>
+        </m:r>
+      </m:oMath>
+    </w:p>
+    <w:p>
+      <w:r>
+        <w:t>(b)</w:t>
+      </w:r>
+      <w:r>
+        <w:rPr>
+          <w:rFonts w:ascii="Cambria Math" w:hAnsi="Cambria Math"/>
+          <w:i/>
+        </w:rPr>
+        <w:t xml:space="preserve"> </w:t>
+      </w:r>
+      <m:oMath>
+        <m:r>
+          <w:rPr>
+            <w:rFonts w:ascii="Cambria Math" w:hAnsi="Cambria Math"/>
+          </w:rPr>
+          <m:t xml:space="preserve">n! + </m:t>
+        </m:r>
+        <m:sSup>
+          <m:sSupPr>
+            <m:ctrlPr>
+              <w:rPr>
+                <w:rFonts w:ascii="Cambria Math" w:hAnsi="Cambria Math"/>
+                <w:i/>
+              </w:rPr>
+            </m:ctrlPr>
+          </m:sSupPr>
+          <m:e>
+            <m:r>
+              <w:rPr>
+                <w:rFonts w:ascii="Cambria Math" w:hAnsi="Cambria Math"/>
+              </w:rPr>
+              <m:t>2</m:t>
+            </m:r>
+          </m:e>
+          <m:sup>
+            <m:r>
+              <w:rPr>
+                <w:rFonts w:ascii="Cambria Math" w:hAnsi="Cambria Math"/>
+              </w:rPr>
+              <m:t>n</m:t>
+            </m:r>
+          </m:sup>
+        </m:sSup>
+        <m:r>
+          <w:rPr>
+            <w:rFonts w:ascii="Cambria Math" w:hAnsi="Cambria Math"/>
+          </w:rPr>
+          <m:t>=O(n!)</m:t>
+        </m:r>
+      </m:oMath>
+    </w:p>
+    <w:p>
+      <w:r>
+        <w:t>(c)</w:t>
+      </w:r>
+      <w:r>
+        <w:rPr>
+          <w:rFonts w:ascii="Cambria Math" w:hAnsi="Cambria Math"/>
+          <w:i/>
+        </w:rPr>
+        <w:t xml:space="preserve"> </w:t>
+      </w:r>
+      <m:oMath>
+        <m:sSup>
+          <m:sSupPr>
+            <m:ctrlPr>
+              <w:rPr>
+                <w:rFonts w:ascii="Cambria Math" w:hAnsi="Cambria Math"/>
+                <w:i/>
+              </w:rPr>
+            </m:ctrlPr>
+          </m:sSupPr>
+          <m:e>
+            <m:r>
+              <w:rPr>
+                <w:rFonts w:ascii="Cambria Math" w:hAnsi="Cambria Math"/>
+              </w:rPr>
+              <m:t>5n</m:t>
+            </m:r>
+          </m:e>
+          <m:sup>
+            <m:r>
+              <w:rPr>
+                <w:rFonts w:ascii="Cambria Math" w:hAnsi="Cambria Math"/>
+              </w:rPr>
+              <m:t>2</m:t>
+            </m:r>
+          </m:sup>
+        </m:sSup>
+        <m:r>
+          <w:rPr>
+            <w:rFonts w:ascii="Cambria Math" w:hAnsi="Cambria Math"/>
+          </w:rPr>
+          <m:t xml:space="preserve">+n </m:t>
+        </m:r>
+        <m:r>
+          <m:rPr>
+            <m:sty m:val="p"/>
+          </m:rPr>
+          <w:rPr>
+            <w:rFonts w:ascii="Cambria Math" w:hAnsi="Cambria Math"/>
+          </w:rPr>
+          <m:t>log⁡</m:t>
+        </m:r>
+        <m:r>
+          <w:rPr>
+            <w:rFonts w:ascii="Cambria Math" w:hAnsi="Cambria Math"/>
+          </w:rPr>
+          <m:t>n=O(</m:t>
+        </m:r>
+        <m:sSup>
+          <m:sSupPr>
+            <m:ctrlPr>
+              <w:rPr>
+                <w:rFonts w:ascii="Cambria Math" w:hAnsi="Cambria Math"/>
+                <w:i/>
+              </w:rPr>
+            </m:ctrlPr>
+          </m:sSupPr>
+          <m:e>
+            <m:r>
+              <w:rPr>
+                <w:rFonts w:ascii="Cambria Math" w:hAnsi="Cambria Math"/>
+              </w:rPr>
+              <m:t>n</m:t>
+            </m:r>
+          </m:e>
+          <m:sup>
+            <m:r>
+              <w:rPr>
+                <w:rFonts w:ascii="Cambria Math" w:hAnsi="Cambria Math"/>
+              </w:rPr>
+              <m:t>2</m:t>
+            </m:r>
+          </m:sup>
+        </m:sSup>
+        <m:r>
+          <w:rPr>
+            <w:rFonts w:ascii="Cambria Math" w:hAnsi="Cambria Math"/>
+          </w:rPr>
+          <m:t>)</m:t>
+        </m:r>
+      </m:oMath>
+    </w:p>
+    <w:p>
+      <w:pPr>
+        <w:autoSpaceDE w:val="0"/>
+        <w:autoSpaceDN w:val="0"/>
+        <w:rPr>
+          <w:szCs w:val="24"/>
+        </w:rPr>
+      </w:pPr>
+      <w:r>
+        <w:rPr>
+          <w:szCs w:val="24"/>
+        </w:rPr>
+        <w:t>(d)</w:t>
+      </w:r>
+      <w:r>
+        <w:rPr>
+          <w:rFonts w:ascii="Cambria Math" w:hAnsi="Cambria Math"/>
+          <w:i/>
+        </w:rPr>
+        <w:t xml:space="preserve"> </w:t>
+      </w:r>
+      <m:oMath>
+        <m:sSup>
+          <m:sSupPr>
+            <m:ctrlPr>
+              <w:rPr>
+                <w:rFonts w:ascii="Cambria Math" w:hAnsi="Cambria Math"/>
+                <w:i/>
+              </w:rPr>
+            </m:ctrlPr>
+          </m:sSupPr>
+          <m:e>
+            <m:r>
+              <w:rPr>
+                <w:rFonts w:ascii="Cambria Math" w:hAnsi="Cambria Math"/>
+              </w:rPr>
+              <m:t>n</m:t>
+            </m:r>
+          </m:e>
+          <m:sup>
+            <m:r>
+              <w:rPr>
+                <w:rFonts w:ascii="Cambria Math" w:hAnsi="Cambria Math"/>
+              </w:rPr>
+              <m:t>1.001</m:t>
+            </m:r>
+          </m:sup>
+        </m:sSup>
+        <m:r>
+          <w:rPr>
+            <w:rFonts w:ascii="Cambria Math" w:hAnsi="Cambria Math"/>
+          </w:rPr>
+          <m:t xml:space="preserve">+n </m:t>
+        </m:r>
+        <m:r>
+          <m:rPr>
+            <m:sty m:val="p"/>
+          </m:rPr>
+          <w:rPr>
+            <w:rFonts w:ascii="Cambria Math" w:hAnsi="Cambria Math"/>
+          </w:rPr>
+          <m:t>log⁡</m:t>
+        </m:r>
+        <m:r>
+          <w:rPr>
+            <w:rFonts w:ascii="Cambria Math" w:hAnsi="Cambria Math"/>
+          </w:rPr>
+          <m:t xml:space="preserve">n=O(n </m:t>
+        </m:r>
+        <m:r>
+          <m:rPr>
+            <m:sty m:val="p"/>
+          </m:rPr>
+          <w:rPr>
+            <w:rFonts w:ascii="Cambria Math" w:hAnsi="Cambria Math"/>
+          </w:rPr>
+          <m:t>log⁡</m:t>
+        </m:r>
+        <m:r>
+          <w:rPr>
+            <w:rFonts w:ascii="Cambria Math" w:hAnsi="Cambria Math"/>
+          </w:rPr>
+          <m:t>n)</m:t>
+        </m:r>
+      </m:oMath>
+    </w:p>
+    <w:p>
+      <w:pPr>
+        <w:autoSpaceDE w:val="0"/>
+        <w:autoSpaceDN w:val="0"/>
+        <w:rPr>
+          <w:szCs w:val="24"/>
+        </w:rPr>
+      </w:pPr>
+      <w:r>
+        <w:rPr>
+          <w:szCs w:val="24"/>
+        </w:rPr>
+        <w:t>(e)</w:t>
+      </w:r>
+      <w:r>
+        <w:rPr>
+          <w:rFonts w:ascii="Cambria Math" w:hAnsi="Cambria Math"/>
+          <w:i/>
+        </w:rPr>
+        <w:t xml:space="preserve"> </w:t>
+      </w:r>
+      <m:oMath>
+        <m:sSup>
+          <m:sSupPr>
+            <m:ctrlPr>
+              <w:rPr>
+                <w:rFonts w:ascii="Cambria Math" w:hAnsi="Cambria Math"/>
+                <w:i/>
+              </w:rPr>
+            </m:ctrlPr>
+          </m:sSupPr>
+          <m:e>
+            <m:r>
+              <w:rPr>
+                <w:rFonts w:ascii="Cambria Math" w:hAnsi="Cambria Math"/>
+              </w:rPr>
+              <m:t>5n</m:t>
+            </m:r>
+          </m:e>
+          <m:sup>
+            <m:r>
+              <w:rPr>
+                <w:rFonts w:ascii="Cambria Math" w:hAnsi="Cambria Math"/>
+              </w:rPr>
+              <m:t>3</m:t>
+            </m:r>
+          </m:sup>
+        </m:sSup>
+        <m:r>
+          <w:rPr>
+            <w:rFonts w:ascii="Cambria Math" w:hAnsi="Cambria Math"/>
+          </w:rPr>
+          <m:t>-3</m:t>
+        </m:r>
+        <m:sSup>
+          <m:sSupPr>
+            <m:ctrlPr>
+              <w:rPr>
+                <w:rFonts w:ascii="Cambria Math" w:hAnsi="Cambria Math"/>
+                <w:i/>
+              </w:rPr>
+            </m:ctrlPr>
+          </m:sSupPr>
+          <m:e>
+            <m:r>
+              <w:rPr>
+                <w:rFonts w:ascii="Cambria Math" w:hAnsi="Cambria Math"/>
+              </w:rPr>
+              <m:t>n</m:t>
+            </m:r>
+          </m:e>
+          <m:sup>
+            <m:r>
+              <w:rPr>
+                <w:rFonts w:ascii="Cambria Math" w:hAnsi="Cambria Math"/>
+              </w:rPr>
+              <m:t>2</m:t>
+            </m:r>
+          </m:sup>
+        </m:sSup>
+        <m:func>
+          <m:funcPr>
+            <m:ctrlPr>
+              <w:rPr>
+                <w:rFonts w:ascii="Cambria Math" w:hAnsi="Cambria Math"/>
+              </w:rPr>
+            </m:ctrlPr>
+          </m:funcPr>
+          <m:fName>
+            <m:r>
+              <m:rPr>
+                <m:sty m:val="p"/>
+              </m:rPr>
+              <w:rPr>
+                <w:rFonts w:ascii="Cambria Math" w:hAnsi="Cambria Math"/>
+              </w:rPr>
+              <m:t>log</m:t>
+            </m:r>
+            <m:ctrlPr>
+              <w:rPr>
+                <w:rFonts w:ascii="Cambria Math" w:hAnsi="Cambria Math"/>
+                <w:i/>
+              </w:rPr>
+            </m:ctrlPr>
+          </m:fName>
+          <m:e>
+            <m:d>
+              <m:dPr>
+                <m:ctrlPr>
+                  <w:rPr>
+                    <w:rFonts w:ascii="Cambria Math" w:hAnsi="Cambria Math"/>
+                    <w:i/>
+                  </w:rPr>
+                </m:ctrlPr>
+              </m:dPr>
+              <m:e>
+                <m:r>
+                  <w:rPr>
+                    <w:rFonts w:ascii="Cambria Math" w:hAnsi="Cambria Math"/>
+                  </w:rPr>
+                  <m:t>n</m:t>
+                </m:r>
+              </m:e>
+            </m:d>
+          </m:e>
+        </m:func>
+        <m:r>
+          <w:rPr>
+            <w:rFonts w:ascii="Cambria Math" w:hAnsi="Cambria Math"/>
+          </w:rPr>
+          <m:t>+2n=O(</m:t>
+        </m:r>
+        <m:sSup>
+          <m:sSupPr>
+            <m:ctrlPr>
+              <w:rPr>
+                <w:rFonts w:ascii="Cambria Math" w:hAnsi="Cambria Math"/>
+                <w:i/>
+              </w:rPr>
+            </m:ctrlPr>
+          </m:sSupPr>
+          <m:e>
+            <m:r>
+              <w:rPr>
+                <w:rFonts w:ascii="Cambria Math" w:hAnsi="Cambria Math"/>
+              </w:rPr>
+              <m:t>n</m:t>
+            </m:r>
+          </m:e>
+          <m:sup>
+            <m:r>
+              <w:rPr>
+                <w:rFonts w:ascii="Cambria Math" w:hAnsi="Cambria Math"/>
+              </w:rPr>
+              <m:t>3</m:t>
+            </m:r>
+          </m:sup>
+        </m:sSup>
+        <m:r>
+          <w:rPr>
+            <w:rFonts w:ascii="Cambria Math" w:hAnsi="Cambria Math"/>
+          </w:rPr>
+          <m:t>)</m:t>
+        </m:r>
+      </m:oMath>
+    </w:p>
+    <w:p>
+      <w:pPr>
+        <w:autoSpaceDE w:val="0"/>
+        <w:autoSpaceDN w:val="0"/>
+        <w:rPr>
+          <w:rFonts w:ascii="Cambria" w:hAnsi="Cambria" w:cs="Cambria"/>
+          <w:szCs w:val="24"/>
+        </w:rPr>
+      </w:pPr>
+    </w:p>
     <w:p>
       <w:pPr>
         <w:autoSpaceDE w:val="0"/>
@@ -5529,7 +5396,6 @@
         <w:ind w:leftChars="177" w:left="425"/>
       </w:pPr>
       <w:r>
-        <w:lastRenderedPageBreak/>
         <w:t xml:space="preserve">int </w:t>
       </w:r>
       <w:proofErr w:type="gramStart"/>
@@ -5680,20 +5546,16 @@
         <w:autoSpaceDN w:val="0"/>
         <w:ind w:leftChars="177" w:left="425"/>
         <w:rPr>
-          <w:szCs w:val="24"/>
-        </w:rPr>
-      </w:pPr>
-      <w:r>
-        <w:rPr>
-          <w:szCs w:val="24"/>
-        </w:rPr>
-        <w:t xml:space="preserve">d) </w:t>
-      </w:r>
-      <w:r>
-        <w:rPr>
-          <w:szCs w:val="24"/>
-        </w:rPr>
-        <w:t>What is the total variable space needed for the execution of the method for an input size of 256, if the integer size is 4 bytes?</w:t>
+          <w:color w:val="0070C0"/>
+          <w:szCs w:val="24"/>
+        </w:rPr>
+      </w:pPr>
+      <w:r>
+        <w:rPr>
+          <w:color w:val="0070C0"/>
+          <w:szCs w:val="24"/>
+        </w:rPr>
+        <w:t>d) What is the total variable space needed for the execution of the method for an input size of 256, if the integer size is 4 bytes?</w:t>
       </w:r>
     </w:p>
     <w:p>
@@ -5711,9 +5573,1240 @@
         <w:t>Sol:</w:t>
       </w:r>
     </w:p>
+    <w:p>
+      <w:pPr>
+        <w:pStyle w:val="a8"/>
+        <w:numPr>
+          <w:ilvl w:val="0"/>
+          <w:numId w:val="26"/>
+        </w:numPr>
+        <w:ind w:leftChars="0"/>
+      </w:pPr>
+      <m:oMath>
+        <m:r>
+          <w:rPr>
+            <w:rFonts w:ascii="Cambria Math" w:hAnsi="Cambria Math"/>
+          </w:rPr>
+          <m:t>rec</m:t>
+        </m:r>
+        <m:d>
+          <m:dPr>
+            <m:ctrlPr>
+              <w:rPr>
+                <w:rFonts w:ascii="Cambria Math" w:hAnsi="Cambria Math"/>
+                <w:i/>
+              </w:rPr>
+            </m:ctrlPr>
+          </m:dPr>
+          <m:e>
+            <m:r>
+              <w:rPr>
+                <w:rFonts w:ascii="Cambria Math" w:hAnsi="Cambria Math"/>
+              </w:rPr>
+              <m:t>8</m:t>
+            </m:r>
+          </m:e>
+        </m:d>
+        <m:r>
+          <w:rPr>
+            <w:rFonts w:ascii="Cambria Math" w:hAnsi="Cambria Math"/>
+          </w:rPr>
+          <m:t>=1+rec</m:t>
+        </m:r>
+        <m:d>
+          <m:dPr>
+            <m:ctrlPr>
+              <w:rPr>
+                <w:rFonts w:ascii="Cambria Math" w:hAnsi="Cambria Math"/>
+                <w:i/>
+              </w:rPr>
+            </m:ctrlPr>
+          </m:dPr>
+          <m:e>
+            <m:r>
+              <w:rPr>
+                <w:rFonts w:ascii="Cambria Math" w:hAnsi="Cambria Math"/>
+              </w:rPr>
+              <m:t>4</m:t>
+            </m:r>
+          </m:e>
+        </m:d>
+        <m:r>
+          <w:rPr>
+            <w:rFonts w:ascii="Cambria Math" w:hAnsi="Cambria Math"/>
+          </w:rPr>
+          <m:t>=1+</m:t>
+        </m:r>
+        <m:d>
+          <m:dPr>
+            <m:ctrlPr>
+              <w:rPr>
+                <w:rFonts w:ascii="Cambria Math" w:hAnsi="Cambria Math"/>
+                <w:i/>
+              </w:rPr>
+            </m:ctrlPr>
+          </m:dPr>
+          <m:e>
+            <m:r>
+              <w:rPr>
+                <w:rFonts w:ascii="Cambria Math" w:hAnsi="Cambria Math"/>
+              </w:rPr>
+              <m:t>1+rec</m:t>
+            </m:r>
+            <m:d>
+              <m:dPr>
+                <m:ctrlPr>
+                  <w:rPr>
+                    <w:rFonts w:ascii="Cambria Math" w:hAnsi="Cambria Math"/>
+                    <w:i/>
+                  </w:rPr>
+                </m:ctrlPr>
+              </m:dPr>
+              <m:e>
+                <m:r>
+                  <w:rPr>
+                    <w:rFonts w:ascii="Cambria Math" w:hAnsi="Cambria Math"/>
+                  </w:rPr>
+                  <m:t>2</m:t>
+                </m:r>
+              </m:e>
+            </m:d>
+          </m:e>
+        </m:d>
+        <m:r>
+          <w:rPr>
+            <w:rFonts w:ascii="Cambria Math" w:hAnsi="Cambria Math"/>
+          </w:rPr>
+          <m:t>=1+1+</m:t>
+        </m:r>
+        <m:d>
+          <m:dPr>
+            <m:ctrlPr>
+              <w:rPr>
+                <w:rFonts w:ascii="Cambria Math" w:hAnsi="Cambria Math"/>
+                <w:i/>
+              </w:rPr>
+            </m:ctrlPr>
+          </m:dPr>
+          <m:e>
+            <m:r>
+              <w:rPr>
+                <w:rFonts w:ascii="Cambria Math" w:hAnsi="Cambria Math"/>
+              </w:rPr>
+              <m:t>1+rec</m:t>
+            </m:r>
+            <m:d>
+              <m:dPr>
+                <m:ctrlPr>
+                  <w:rPr>
+                    <w:rFonts w:ascii="Cambria Math" w:hAnsi="Cambria Math"/>
+                    <w:i/>
+                  </w:rPr>
+                </m:ctrlPr>
+              </m:dPr>
+              <m:e>
+                <m:r>
+                  <w:rPr>
+                    <w:rFonts w:ascii="Cambria Math" w:hAnsi="Cambria Math"/>
+                  </w:rPr>
+                  <m:t>1</m:t>
+                </m:r>
+              </m:e>
+            </m:d>
+          </m:e>
+        </m:d>
+      </m:oMath>
+    </w:p>
+    <w:p>
+      <w:pPr>
+        <w:pStyle w:val="a8"/>
+        <w:ind w:leftChars="0" w:left="360" w:firstLineChars="200" w:firstLine="480"/>
+      </w:pPr>
+      <m:oMath>
+        <m:r>
+          <w:rPr>
+            <w:rFonts w:ascii="Cambria Math" w:hAnsi="Cambria Math"/>
+          </w:rPr>
+          <m:t>=1+1+1+</m:t>
+        </m:r>
+        <m:d>
+          <m:dPr>
+            <m:ctrlPr>
+              <w:rPr>
+                <w:rFonts w:ascii="Cambria Math" w:hAnsi="Cambria Math"/>
+                <w:i/>
+              </w:rPr>
+            </m:ctrlPr>
+          </m:dPr>
+          <m:e>
+            <m:r>
+              <w:rPr>
+                <w:rFonts w:ascii="Cambria Math" w:hAnsi="Cambria Math"/>
+              </w:rPr>
+              <m:t>1+rec</m:t>
+            </m:r>
+            <m:d>
+              <m:dPr>
+                <m:ctrlPr>
+                  <w:rPr>
+                    <w:rFonts w:ascii="Cambria Math" w:hAnsi="Cambria Math"/>
+                    <w:i/>
+                  </w:rPr>
+                </m:ctrlPr>
+              </m:dPr>
+              <m:e>
+                <m:r>
+                  <w:rPr>
+                    <w:rFonts w:ascii="Cambria Math" w:hAnsi="Cambria Math"/>
+                  </w:rPr>
+                  <m:t>0</m:t>
+                </m:r>
+              </m:e>
+            </m:d>
+          </m:e>
+        </m:d>
+        <m:r>
+          <w:rPr>
+            <w:rFonts w:ascii="Cambria Math" w:hAnsi="Cambria Math"/>
+          </w:rPr>
+          <m:t>=1+1+1+1+1=5</m:t>
+        </m:r>
+      </m:oMath>
+      <w:r>
+        <w:rPr>
+          <w:rFonts w:hint="eastAsia"/>
+        </w:rPr>
+        <w:t>.</w:t>
+      </w:r>
+    </w:p>
+    <w:p>
+      <w:pPr>
+        <w:pStyle w:val="a8"/>
+        <w:ind w:leftChars="0" w:left="360" w:firstLineChars="200" w:firstLine="480"/>
+      </w:pPr>
+    </w:p>
+    <w:p>
+      <w:pPr>
+        <w:pStyle w:val="a8"/>
+        <w:numPr>
+          <w:ilvl w:val="0"/>
+          <w:numId w:val="26"/>
+        </w:numPr>
+        <w:ind w:leftChars="0"/>
+      </w:pPr>
+      <w:r>
+        <w:rPr>
+          <w:rFonts w:hint="eastAsia"/>
+        </w:rPr>
+        <w:t xml:space="preserve">By (a), when </w:t>
+      </w:r>
+      <m:oMath>
+        <m:r>
+          <w:rPr>
+            <w:rFonts w:ascii="Cambria Math" w:hAnsi="Cambria Math"/>
+          </w:rPr>
+          <m:t>n=8=</m:t>
+        </m:r>
+        <m:sSup>
+          <m:sSupPr>
+            <m:ctrlPr>
+              <w:rPr>
+                <w:rFonts w:ascii="Cambria Math" w:hAnsi="Cambria Math"/>
+                <w:i/>
+              </w:rPr>
+            </m:ctrlPr>
+          </m:sSupPr>
+          <m:e>
+            <m:r>
+              <w:rPr>
+                <w:rFonts w:ascii="Cambria Math" w:hAnsi="Cambria Math"/>
+              </w:rPr>
+              <m:t>2</m:t>
+            </m:r>
+          </m:e>
+          <m:sup>
+            <m:r>
+              <w:rPr>
+                <w:rFonts w:ascii="Cambria Math" w:hAnsi="Cambria Math"/>
+              </w:rPr>
+              <m:t>3</m:t>
+            </m:r>
+          </m:sup>
+        </m:sSup>
+      </m:oMath>
+      <w:r>
+        <w:rPr>
+          <w:rFonts w:hint="eastAsia"/>
+        </w:rPr>
+        <w:t xml:space="preserve">, </w:t>
+      </w:r>
+      <w:r>
+        <w:t>the</w:t>
+      </w:r>
+      <w:r>
+        <w:rPr>
+          <w:rFonts w:hint="eastAsia"/>
+        </w:rPr>
+        <w:t xml:space="preserve"> method is called </w:t>
+      </w:r>
+      <m:oMath>
+        <m:r>
+          <w:rPr>
+            <w:rFonts w:ascii="Cambria Math" w:hAnsi="Cambria Math"/>
+          </w:rPr>
+          <m:t>3+2=5</m:t>
+        </m:r>
+      </m:oMath>
+      <w:r>
+        <w:rPr>
+          <w:rFonts w:hint="eastAsia"/>
+        </w:rPr>
+        <w:t xml:space="preserve"> times. Therefore, when </w:t>
+      </w:r>
+      <m:oMath>
+        <m:r>
+          <w:rPr>
+            <w:rFonts w:ascii="Cambria Math" w:hAnsi="Cambria Math"/>
+          </w:rPr>
+          <m:t>n=256=</m:t>
+        </m:r>
+        <m:sSup>
+          <m:sSupPr>
+            <m:ctrlPr>
+              <w:rPr>
+                <w:rFonts w:ascii="Cambria Math" w:hAnsi="Cambria Math"/>
+                <w:i/>
+              </w:rPr>
+            </m:ctrlPr>
+          </m:sSupPr>
+          <m:e>
+            <m:r>
+              <w:rPr>
+                <w:rFonts w:ascii="Cambria Math" w:hAnsi="Cambria Math"/>
+              </w:rPr>
+              <m:t>2</m:t>
+            </m:r>
+          </m:e>
+          <m:sup>
+            <m:r>
+              <w:rPr>
+                <w:rFonts w:ascii="Cambria Math" w:hAnsi="Cambria Math"/>
+              </w:rPr>
+              <m:t>8</m:t>
+            </m:r>
+          </m:sup>
+        </m:sSup>
+      </m:oMath>
+      <w:r>
+        <w:rPr>
+          <w:rFonts w:hint="eastAsia"/>
+        </w:rPr>
+        <w:t xml:space="preserve">, the method will be called </w:t>
+      </w:r>
+      <m:oMath>
+        <m:r>
+          <w:rPr>
+            <w:rFonts w:ascii="Cambria Math" w:hAnsi="Cambria Math"/>
+          </w:rPr>
+          <m:t>8+2=10</m:t>
+        </m:r>
+      </m:oMath>
+      <w:r>
+        <w:rPr>
+          <w:rFonts w:hint="eastAsia"/>
+        </w:rPr>
+        <w:t xml:space="preserve"> times.</w:t>
+      </w:r>
+      <w:r>
+        <w:rPr>
+          <w:rFonts w:hint="eastAsia"/>
+        </w:rPr>
+        <w:t xml:space="preserve"> </w:t>
+      </w:r>
+    </w:p>
     <w:p/>
+    <w:p>
+      <w:r>
+        <w:t>(c)</w:t>
+      </w:r>
+    </w:p>
+    <w:tbl>
+      <w:tblPr>
+        <w:tblStyle w:val="a9"/>
+        <w:tblW w:w="8359" w:type="dxa"/>
+        <w:tblLook w:val="04A0" w:firstRow="1" w:lastRow="0" w:firstColumn="1" w:lastColumn="0" w:noHBand="0" w:noVBand="1"/>
+      </w:tblPr>
+      <w:tblGrid>
+        <w:gridCol w:w="2830"/>
+        <w:gridCol w:w="1843"/>
+        <w:gridCol w:w="2126"/>
+        <w:gridCol w:w="1560"/>
+      </w:tblGrid>
+      <w:tr>
+        <w:tc>
+          <w:tcPr>
+            <w:tcW w:w="2830" w:type="dxa"/>
+          </w:tcPr>
+          <w:p>
+            <w:r>
+              <w:rPr>
+                <w:rFonts w:hint="eastAsia"/>
+              </w:rPr>
+              <w:t>Condition: n &gt; 0</w:t>
+            </w:r>
+          </w:p>
+        </w:tc>
+        <w:tc>
+          <w:tcPr>
+            <w:tcW w:w="1843" w:type="dxa"/>
+          </w:tcPr>
+          <w:p>
+            <w:r>
+              <w:rPr>
+                <w:rFonts w:hint="eastAsia"/>
+              </w:rPr>
+              <w:t>s/e</w:t>
+            </w:r>
+          </w:p>
+        </w:tc>
+        <w:tc>
+          <w:tcPr>
+            <w:tcW w:w="2126" w:type="dxa"/>
+          </w:tcPr>
+          <w:p>
+            <w:r>
+              <w:t>F</w:t>
+            </w:r>
+            <w:r>
+              <w:rPr>
+                <w:rFonts w:hint="eastAsia"/>
+              </w:rPr>
+              <w:t>requency</w:t>
+            </w:r>
+          </w:p>
+        </w:tc>
+        <w:tc>
+          <w:tcPr>
+            <w:tcW w:w="1560" w:type="dxa"/>
+          </w:tcPr>
+          <w:p>
+            <w:r>
+              <w:t>S</w:t>
+            </w:r>
+            <w:r>
+              <w:rPr>
+                <w:rFonts w:hint="eastAsia"/>
+              </w:rPr>
+              <w:t>ubtotal</w:t>
+            </w:r>
+          </w:p>
+        </w:tc>
+      </w:tr>
+      <w:tr>
+        <w:tc>
+          <w:tcPr>
+            <w:tcW w:w="2830" w:type="dxa"/>
+          </w:tcPr>
+          <w:p>
+            <w:r>
+              <w:t>if (n &lt;= 0)</w:t>
+            </w:r>
+          </w:p>
+        </w:tc>
+        <w:tc>
+          <w:tcPr>
+            <w:tcW w:w="1843" w:type="dxa"/>
+          </w:tcPr>
+          <w:p>
+            <w:pPr>
+              <w:jc w:val="center"/>
+            </w:pPr>
+            <w:r>
+              <w:rPr>
+                <w:rFonts w:hint="eastAsia"/>
+              </w:rPr>
+              <w:t>1</w:t>
+            </w:r>
+          </w:p>
+        </w:tc>
+        <w:tc>
+          <w:tcPr>
+            <w:tcW w:w="2126" w:type="dxa"/>
+          </w:tcPr>
+          <w:p>
+            <w:pPr>
+              <w:jc w:val="center"/>
+            </w:pPr>
+            <w:r>
+              <w:rPr>
+                <w:rFonts w:hint="eastAsia"/>
+              </w:rPr>
+              <w:t>1</w:t>
+            </w:r>
+          </w:p>
+        </w:tc>
+        <w:tc>
+          <w:tcPr>
+            <w:tcW w:w="1560" w:type="dxa"/>
+          </w:tcPr>
+          <w:p>
+            <w:pPr>
+              <w:jc w:val="center"/>
+            </w:pPr>
+            <w:r>
+              <w:rPr>
+                <w:rFonts w:hint="eastAsia"/>
+              </w:rPr>
+              <w:t>1</w:t>
+            </w:r>
+          </w:p>
+        </w:tc>
+      </w:tr>
+      <w:tr>
+        <w:tc>
+          <w:tcPr>
+            <w:tcW w:w="2830" w:type="dxa"/>
+          </w:tcPr>
+          <w:p>
+            <w:r>
+              <w:t>return 1;</w:t>
+            </w:r>
+          </w:p>
+        </w:tc>
+        <w:tc>
+          <w:tcPr>
+            <w:tcW w:w="1843" w:type="dxa"/>
+          </w:tcPr>
+          <w:p>
+            <w:pPr>
+              <w:jc w:val="center"/>
+            </w:pPr>
+            <w:r>
+              <w:rPr>
+                <w:rFonts w:hint="eastAsia"/>
+              </w:rPr>
+              <w:t>1</w:t>
+            </w:r>
+          </w:p>
+        </w:tc>
+        <w:tc>
+          <w:tcPr>
+            <w:tcW w:w="2126" w:type="dxa"/>
+          </w:tcPr>
+          <w:p>
+            <w:pPr>
+              <w:jc w:val="center"/>
+            </w:pPr>
+            <w:r>
+              <w:rPr>
+                <w:rFonts w:hint="eastAsia"/>
+              </w:rPr>
+              <w:t>0</w:t>
+            </w:r>
+          </w:p>
+        </w:tc>
+        <w:tc>
+          <w:tcPr>
+            <w:tcW w:w="1560" w:type="dxa"/>
+          </w:tcPr>
+          <w:p>
+            <w:pPr>
+              <w:jc w:val="center"/>
+            </w:pPr>
+            <w:r>
+              <w:rPr>
+                <w:rFonts w:hint="eastAsia"/>
+              </w:rPr>
+              <w:t>0</w:t>
+            </w:r>
+          </w:p>
+        </w:tc>
+      </w:tr>
+      <w:tr>
+        <w:tc>
+          <w:tcPr>
+            <w:tcW w:w="2830" w:type="dxa"/>
+          </w:tcPr>
+          <w:p>
+            <w:r>
+              <w:t>else</w:t>
+            </w:r>
+          </w:p>
+        </w:tc>
+        <w:tc>
+          <w:tcPr>
+            <w:tcW w:w="1843" w:type="dxa"/>
+          </w:tcPr>
+          <w:p>
+            <w:pPr>
+              <w:jc w:val="center"/>
+            </w:pPr>
+            <w:r>
+              <w:rPr>
+                <w:rFonts w:hint="eastAsia"/>
+              </w:rPr>
+              <w:t>0</w:t>
+            </w:r>
+          </w:p>
+        </w:tc>
+        <w:tc>
+          <w:tcPr>
+            <w:tcW w:w="2126" w:type="dxa"/>
+          </w:tcPr>
+          <w:p>
+            <w:pPr>
+              <w:jc w:val="center"/>
+            </w:pPr>
+            <w:r>
+              <w:rPr>
+                <w:rFonts w:hint="eastAsia"/>
+              </w:rPr>
+              <w:t>0</w:t>
+            </w:r>
+          </w:p>
+        </w:tc>
+        <w:tc>
+          <w:tcPr>
+            <w:tcW w:w="1560" w:type="dxa"/>
+          </w:tcPr>
+          <w:p>
+            <w:pPr>
+              <w:jc w:val="center"/>
+            </w:pPr>
+            <w:r>
+              <w:rPr>
+                <w:rFonts w:hint="eastAsia"/>
+              </w:rPr>
+              <w:t>0</w:t>
+            </w:r>
+          </w:p>
+        </w:tc>
+      </w:tr>
+      <w:tr>
+        <w:tc>
+          <w:tcPr>
+            <w:tcW w:w="2830" w:type="dxa"/>
+          </w:tcPr>
+          <w:p>
+            <w:r>
+              <w:t>return 1 + recurse(n/2);</w:t>
+            </w:r>
+          </w:p>
+        </w:tc>
+        <w:tc>
+          <w:tcPr>
+            <w:tcW w:w="1843" w:type="dxa"/>
+          </w:tcPr>
+          <w:p>
+            <w:pPr>
+              <w:jc w:val="center"/>
+            </w:pPr>
+            <m:oMathPara>
+              <m:oMath>
+                <m:r>
+                  <w:rPr>
+                    <w:rFonts w:ascii="Cambria Math" w:hAnsi="Cambria Math"/>
+                  </w:rPr>
+                  <m:t>1+T(</m:t>
+                </m:r>
+                <m:f>
+                  <m:fPr>
+                    <m:ctrlPr>
+                      <w:rPr>
+                        <w:rFonts w:ascii="Cambria Math" w:hAnsi="Cambria Math"/>
+                        <w:i/>
+                      </w:rPr>
+                    </m:ctrlPr>
+                  </m:fPr>
+                  <m:num>
+                    <m:r>
+                      <w:rPr>
+                        <w:rFonts w:ascii="Cambria Math" w:hAnsi="Cambria Math"/>
+                      </w:rPr>
+                      <m:t>n</m:t>
+                    </m:r>
+                  </m:num>
+                  <m:den>
+                    <m:r>
+                      <w:rPr>
+                        <w:rFonts w:ascii="Cambria Math" w:hAnsi="Cambria Math"/>
+                      </w:rPr>
+                      <m:t>2</m:t>
+                    </m:r>
+                  </m:den>
+                </m:f>
+                <m:r>
+                  <w:rPr>
+                    <w:rFonts w:ascii="Cambria Math" w:hAnsi="Cambria Math"/>
+                  </w:rPr>
+                  <m:t>)</m:t>
+                </m:r>
+              </m:oMath>
+            </m:oMathPara>
+          </w:p>
+        </w:tc>
+        <w:tc>
+          <w:tcPr>
+            <w:tcW w:w="2126" w:type="dxa"/>
+          </w:tcPr>
+          <w:p>
+            <w:pPr>
+              <w:jc w:val="center"/>
+            </w:pPr>
+            <w:r>
+              <w:rPr>
+                <w:rFonts w:hint="eastAsia"/>
+              </w:rPr>
+              <w:t>1</w:t>
+            </w:r>
+          </w:p>
+        </w:tc>
+        <w:tc>
+          <w:tcPr>
+            <w:tcW w:w="1560" w:type="dxa"/>
+          </w:tcPr>
+          <w:p>
+            <w:pPr>
+              <w:jc w:val="center"/>
+            </w:pPr>
+            <m:oMathPara>
+              <m:oMath>
+                <m:r>
+                  <w:rPr>
+                    <w:rFonts w:ascii="Cambria Math" w:hAnsi="Cambria Math"/>
+                  </w:rPr>
+                  <m:t>1+T(</m:t>
+                </m:r>
+                <m:f>
+                  <m:fPr>
+                    <m:ctrlPr>
+                      <w:rPr>
+                        <w:rFonts w:ascii="Cambria Math" w:hAnsi="Cambria Math"/>
+                        <w:i/>
+                      </w:rPr>
+                    </m:ctrlPr>
+                  </m:fPr>
+                  <m:num>
+                    <m:r>
+                      <w:rPr>
+                        <w:rFonts w:ascii="Cambria Math" w:hAnsi="Cambria Math"/>
+                      </w:rPr>
+                      <m:t>n</m:t>
+                    </m:r>
+                  </m:num>
+                  <m:den>
+                    <m:r>
+                      <w:rPr>
+                        <w:rFonts w:ascii="Cambria Math" w:hAnsi="Cambria Math"/>
+                      </w:rPr>
+                      <m:t>2</m:t>
+                    </m:r>
+                  </m:den>
+                </m:f>
+                <m:r>
+                  <w:rPr>
+                    <w:rFonts w:ascii="Cambria Math" w:hAnsi="Cambria Math"/>
+                  </w:rPr>
+                  <m:t>)</m:t>
+                </m:r>
+              </m:oMath>
+            </m:oMathPara>
+          </w:p>
+        </w:tc>
+      </w:tr>
+      <w:tr>
+        <w:tc>
+          <w:tcPr>
+            <w:tcW w:w="2830" w:type="dxa"/>
+          </w:tcPr>
+          <w:p>
+            <w:r>
+              <w:rPr>
+                <w:rFonts w:hint="eastAsia"/>
+              </w:rPr>
+              <w:t>Total</w:t>
+            </w:r>
+          </w:p>
+        </w:tc>
+        <w:tc>
+          <w:tcPr>
+            <w:tcW w:w="5529" w:type="dxa"/>
+            <w:gridSpan w:val="3"/>
+          </w:tcPr>
+          <w:p>
+            <w:pPr>
+              <w:jc w:val="center"/>
+            </w:pPr>
+            <m:oMath>
+              <m:r>
+                <w:rPr>
+                  <w:rFonts w:ascii="Cambria Math" w:hAnsi="Cambria Math"/>
+                </w:rPr>
+                <m:t>2+T(</m:t>
+              </m:r>
+              <m:f>
+                <m:fPr>
+                  <m:ctrlPr>
+                    <w:rPr>
+                      <w:rFonts w:ascii="Cambria Math" w:hAnsi="Cambria Math"/>
+                      <w:i/>
+                    </w:rPr>
+                  </m:ctrlPr>
+                </m:fPr>
+                <m:num>
+                  <m:r>
+                    <w:rPr>
+                      <w:rFonts w:ascii="Cambria Math" w:hAnsi="Cambria Math"/>
+                    </w:rPr>
+                    <m:t>n</m:t>
+                  </m:r>
+                </m:num>
+                <m:den>
+                  <m:r>
+                    <w:rPr>
+                      <w:rFonts w:ascii="Cambria Math" w:hAnsi="Cambria Math"/>
+                    </w:rPr>
+                    <m:t>2</m:t>
+                  </m:r>
+                </m:den>
+              </m:f>
+              <m:r>
+                <w:rPr>
+                  <w:rFonts w:ascii="Cambria Math" w:hAnsi="Cambria Math"/>
+                </w:rPr>
+                <m:t>)</m:t>
+              </m:r>
+            </m:oMath>
+            <w:r>
+              <w:rPr>
+                <w:rFonts w:hint="eastAsia"/>
+              </w:rPr>
+              <w:t xml:space="preserve">, assume </w:t>
+            </w:r>
+            <m:oMath>
+              <m:r>
+                <w:rPr>
+                  <w:rFonts w:ascii="Cambria Math" w:hAnsi="Cambria Math"/>
+                </w:rPr>
+                <m:t>n=</m:t>
+              </m:r>
+              <m:sSup>
+                <m:sSupPr>
+                  <m:ctrlPr>
+                    <w:rPr>
+                      <w:rFonts w:ascii="Cambria Math" w:hAnsi="Cambria Math"/>
+                      <w:i/>
+                    </w:rPr>
+                  </m:ctrlPr>
+                </m:sSupPr>
+                <m:e>
+                  <m:r>
+                    <w:rPr>
+                      <w:rFonts w:ascii="Cambria Math" w:hAnsi="Cambria Math"/>
+                    </w:rPr>
+                    <m:t>2</m:t>
+                  </m:r>
+                </m:e>
+                <m:sup>
+                  <m:r>
+                    <w:rPr>
+                      <w:rFonts w:ascii="Cambria Math" w:hAnsi="Cambria Math"/>
+                    </w:rPr>
+                    <m:t>k</m:t>
+                  </m:r>
+                </m:sup>
+              </m:sSup>
+            </m:oMath>
+          </w:p>
+        </w:tc>
+      </w:tr>
+    </w:tbl>
+    <w:p>
+      <m:oMathPara>
+        <m:oMathParaPr>
+          <m:jc m:val="left"/>
+        </m:oMathParaPr>
+        <m:oMath>
+          <m:r>
+            <w:rPr>
+              <w:rFonts w:ascii="Cambria Math" w:hAnsi="Cambria Math"/>
+            </w:rPr>
+            <m:t>T</m:t>
+          </m:r>
+          <m:d>
+            <m:dPr>
+              <m:ctrlPr>
+                <w:rPr>
+                  <w:rFonts w:ascii="Cambria Math" w:hAnsi="Cambria Math"/>
+                  <w:i/>
+                </w:rPr>
+              </m:ctrlPr>
+            </m:dPr>
+            <m:e>
+              <m:r>
+                <w:rPr>
+                  <w:rFonts w:ascii="Cambria Math" w:hAnsi="Cambria Math"/>
+                </w:rPr>
+                <m:t>n</m:t>
+              </m:r>
+            </m:e>
+          </m:d>
+          <m:r>
+            <w:rPr>
+              <w:rFonts w:ascii="Cambria Math" w:hAnsi="Cambria Math"/>
+            </w:rPr>
+            <m:t>=2+T</m:t>
+          </m:r>
+          <m:d>
+            <m:dPr>
+              <m:ctrlPr>
+                <w:rPr>
+                  <w:rFonts w:ascii="Cambria Math" w:hAnsi="Cambria Math"/>
+                  <w:i/>
+                </w:rPr>
+              </m:ctrlPr>
+            </m:dPr>
+            <m:e>
+              <m:f>
+                <m:fPr>
+                  <m:ctrlPr>
+                    <w:rPr>
+                      <w:rFonts w:ascii="Cambria Math" w:hAnsi="Cambria Math"/>
+                      <w:i/>
+                    </w:rPr>
+                  </m:ctrlPr>
+                </m:fPr>
+                <m:num>
+                  <m:r>
+                    <w:rPr>
+                      <w:rFonts w:ascii="Cambria Math" w:hAnsi="Cambria Math"/>
+                    </w:rPr>
+                    <m:t>n</m:t>
+                  </m:r>
+                </m:num>
+                <m:den>
+                  <m:r>
+                    <w:rPr>
+                      <w:rFonts w:ascii="Cambria Math" w:hAnsi="Cambria Math"/>
+                    </w:rPr>
+                    <m:t>2</m:t>
+                  </m:r>
+                </m:den>
+              </m:f>
+            </m:e>
+          </m:d>
+          <m:r>
+            <w:rPr>
+              <w:rFonts w:ascii="Cambria Math" w:hAnsi="Cambria Math"/>
+            </w:rPr>
+            <m:t>=2+2+T</m:t>
+          </m:r>
+          <m:d>
+            <m:dPr>
+              <m:ctrlPr>
+                <w:rPr>
+                  <w:rFonts w:ascii="Cambria Math" w:hAnsi="Cambria Math"/>
+                  <w:i/>
+                </w:rPr>
+              </m:ctrlPr>
+            </m:dPr>
+            <m:e>
+              <m:f>
+                <m:fPr>
+                  <m:ctrlPr>
+                    <w:rPr>
+                      <w:rFonts w:ascii="Cambria Math" w:hAnsi="Cambria Math"/>
+                      <w:i/>
+                    </w:rPr>
+                  </m:ctrlPr>
+                </m:fPr>
+                <m:num>
+                  <m:r>
+                    <w:rPr>
+                      <w:rFonts w:ascii="Cambria Math" w:hAnsi="Cambria Math"/>
+                    </w:rPr>
+                    <m:t>n</m:t>
+                  </m:r>
+                </m:num>
+                <m:den>
+                  <m:r>
+                    <w:rPr>
+                      <w:rFonts w:ascii="Cambria Math" w:hAnsi="Cambria Math"/>
+                    </w:rPr>
+                    <m:t>4</m:t>
+                  </m:r>
+                </m:den>
+              </m:f>
+            </m:e>
+          </m:d>
+          <m:r>
+            <w:rPr>
+              <w:rFonts w:ascii="Cambria Math" w:hAnsi="Cambria Math"/>
+            </w:rPr>
+            <m:t>=</m:t>
+          </m:r>
+          <m:r>
+            <w:rPr>
+              <w:rFonts w:ascii="Cambria Math" w:hAnsi="Cambria Math"/>
+            </w:rPr>
+            <m:t>…=2k+T</m:t>
+          </m:r>
+          <m:d>
+            <m:dPr>
+              <m:ctrlPr>
+                <w:rPr>
+                  <w:rFonts w:ascii="Cambria Math" w:hAnsi="Cambria Math"/>
+                  <w:i/>
+                </w:rPr>
+              </m:ctrlPr>
+            </m:dPr>
+            <m:e>
+              <m:r>
+                <w:rPr>
+                  <w:rFonts w:ascii="Cambria Math" w:hAnsi="Cambria Math"/>
+                </w:rPr>
+                <m:t>1</m:t>
+              </m:r>
+            </m:e>
+          </m:d>
+        </m:oMath>
+      </m:oMathPara>
+    </w:p>
+    <w:p>
+      <m:oMath>
+        <m:r>
+          <w:rPr>
+            <w:rFonts w:ascii="Cambria Math" w:hAnsi="Cambria Math"/>
+          </w:rPr>
+          <m:t>=2</m:t>
+        </m:r>
+        <m:func>
+          <m:funcPr>
+            <m:ctrlPr>
+              <w:rPr>
+                <w:rFonts w:ascii="Cambria Math" w:hAnsi="Cambria Math"/>
+                <w:i/>
+              </w:rPr>
+            </m:ctrlPr>
+          </m:funcPr>
+          <m:fName>
+            <m:sSub>
+              <m:sSubPr>
+                <m:ctrlPr>
+                  <w:rPr>
+                    <w:rFonts w:ascii="Cambria Math" w:hAnsi="Cambria Math"/>
+                    <w:i/>
+                  </w:rPr>
+                </m:ctrlPr>
+              </m:sSubPr>
+              <m:e>
+                <m:r>
+                  <m:rPr>
+                    <m:sty m:val="p"/>
+                  </m:rPr>
+                  <w:rPr>
+                    <w:rFonts w:ascii="Cambria Math" w:hAnsi="Cambria Math"/>
+                  </w:rPr>
+                  <m:t>log</m:t>
+                </m:r>
+              </m:e>
+              <m:sub>
+                <m:r>
+                  <w:rPr>
+                    <w:rFonts w:ascii="Cambria Math" w:hAnsi="Cambria Math"/>
+                  </w:rPr>
+                  <m:t>2</m:t>
+                </m:r>
+              </m:sub>
+            </m:sSub>
+          </m:fName>
+          <m:e>
+            <m:r>
+              <w:rPr>
+                <w:rFonts w:ascii="Cambria Math" w:hAnsi="Cambria Math"/>
+              </w:rPr>
+              <m:t>n</m:t>
+            </m:r>
+          </m:e>
+        </m:func>
+        <m:r>
+          <w:rPr>
+            <w:rFonts w:ascii="Cambria Math" w:hAnsi="Cambria Math"/>
+          </w:rPr>
+          <m:t>+T</m:t>
+        </m:r>
+        <m:d>
+          <m:dPr>
+            <m:ctrlPr>
+              <w:rPr>
+                <w:rFonts w:ascii="Cambria Math" w:hAnsi="Cambria Math"/>
+                <w:i/>
+              </w:rPr>
+            </m:ctrlPr>
+          </m:dPr>
+          <m:e>
+            <m:r>
+              <w:rPr>
+                <w:rFonts w:ascii="Cambria Math" w:hAnsi="Cambria Math"/>
+              </w:rPr>
+              <m:t>1</m:t>
+            </m:r>
+          </m:e>
+        </m:d>
+        <m:r>
+          <w:rPr>
+            <w:rFonts w:ascii="Cambria Math" w:hAnsi="Cambria Math"/>
+          </w:rPr>
+          <m:t>=O(</m:t>
+        </m:r>
+        <m:func>
+          <m:funcPr>
+            <m:ctrlPr>
+              <w:rPr>
+                <w:rFonts w:ascii="Cambria Math" w:hAnsi="Cambria Math"/>
+                <w:i/>
+              </w:rPr>
+            </m:ctrlPr>
+          </m:funcPr>
+          <m:fName>
+            <m:r>
+              <m:rPr>
+                <m:sty m:val="p"/>
+              </m:rPr>
+              <w:rPr>
+                <w:rFonts w:ascii="Cambria Math" w:hAnsi="Cambria Math"/>
+              </w:rPr>
+              <m:t>log</m:t>
+            </m:r>
+          </m:fName>
+          <m:e>
+            <m:r>
+              <w:rPr>
+                <w:rFonts w:ascii="Cambria Math" w:hAnsi="Cambria Math"/>
+              </w:rPr>
+              <m:t>n</m:t>
+            </m:r>
+          </m:e>
+        </m:func>
+        <m:r>
+          <w:rPr>
+            <w:rFonts w:ascii="Cambria Math" w:hAnsi="Cambria Math"/>
+          </w:rPr>
+          <m:t>)</m:t>
+        </m:r>
+      </m:oMath>
+      <w:r>
+        <w:t>.</w:t>
+      </w:r>
+    </w:p>
     <w:p/>
-    <w:p/>
+    <w:p>
+      <w:pPr>
+        <w:autoSpaceDE w:val="0"/>
+        <w:autoSpaceDN w:val="0"/>
+        <w:rPr>
+          <w:szCs w:val="24"/>
+        </w:rPr>
+      </w:pPr>
+      <w:r>
+        <w:rPr>
+          <w:rFonts w:hint="eastAsia"/>
+          <w:szCs w:val="24"/>
+        </w:rPr>
+        <w:t xml:space="preserve">(d) </w:t>
+      </w:r>
+      <w:r>
+        <w:rPr>
+          <w:rFonts w:hint="eastAsia"/>
+          <w:szCs w:val="24"/>
+        </w:rPr>
+        <w:t xml:space="preserve">When input </w:t>
+      </w:r>
+      <m:oMath>
+        <m:r>
+          <w:rPr>
+            <w:rFonts w:ascii="Cambria Math" w:hAnsi="Cambria Math"/>
+          </w:rPr>
+          <m:t>n=256</m:t>
+        </m:r>
+      </m:oMath>
+      <w:r>
+        <w:rPr>
+          <w:rFonts w:hint="eastAsia"/>
+        </w:rPr>
+        <w:t xml:space="preserve">, the method will be called 10 times. </w:t>
+      </w:r>
+      <m:oMath>
+        <m:r>
+          <w:rPr>
+            <w:rFonts w:ascii="Cambria Math" w:hAnsi="Cambria Math"/>
+          </w:rPr>
+          <m:t>4(</m:t>
+        </m:r>
+        <m:func>
+          <m:funcPr>
+            <m:ctrlPr>
+              <w:rPr>
+                <w:rFonts w:ascii="Cambria Math" w:hAnsi="Cambria Math"/>
+                <w:i/>
+              </w:rPr>
+            </m:ctrlPr>
+          </m:funcPr>
+          <m:fName>
+            <m:sSub>
+              <m:sSubPr>
+                <m:ctrlPr>
+                  <w:rPr>
+                    <w:rFonts w:ascii="Cambria Math" w:hAnsi="Cambria Math"/>
+                    <w:i/>
+                  </w:rPr>
+                </m:ctrlPr>
+              </m:sSubPr>
+              <m:e>
+                <m:r>
+                  <m:rPr>
+                    <m:sty m:val="p"/>
+                  </m:rPr>
+                  <w:rPr>
+                    <w:rFonts w:ascii="Cambria Math" w:hAnsi="Cambria Math"/>
+                  </w:rPr>
+                  <m:t>log</m:t>
+                </m:r>
+              </m:e>
+              <m:sub>
+                <m:r>
+                  <w:rPr>
+                    <w:rFonts w:ascii="Cambria Math" w:hAnsi="Cambria Math"/>
+                  </w:rPr>
+                  <m:t>2</m:t>
+                </m:r>
+              </m:sub>
+            </m:sSub>
+          </m:fName>
+          <m:e>
+            <m:r>
+              <w:rPr>
+                <w:rFonts w:ascii="Cambria Math" w:hAnsi="Cambria Math"/>
+              </w:rPr>
+              <m:t>n</m:t>
+            </m:r>
+          </m:e>
+        </m:func>
+        <m:r>
+          <w:rPr>
+            <w:rFonts w:ascii="Cambria Math" w:hAnsi="Cambria Math"/>
+          </w:rPr>
+          <m:t>+2)</m:t>
+        </m:r>
+      </m:oMath>
+    </w:p>
+    <w:p>
+      <w:pPr>
+        <w:rPr>
+          <w:szCs w:val="24"/>
+        </w:rPr>
+      </w:pPr>
+    </w:p>
     <w:p>
       <w:pPr>
         <w:rPr>
@@ -5737,6 +6830,7 @@
         <w:rPr>
           <w:szCs w:val="24"/>
         </w:rPr>
+        <w:lastRenderedPageBreak/>
         <w:t>(</w:t>
       </w:r>
       <w:r>
@@ -5981,8 +7075,19 @@
         <w:t>Sol:</w:t>
       </w:r>
     </w:p>
-    <w:p/>
-    <w:p/>
+    <w:p>
+      <w:r>
+        <w:rPr>
+          <w:rFonts w:hint="eastAsia"/>
+        </w:rPr>
+        <w:t>(a)</w:t>
+      </w:r>
+    </w:p>
+    <w:p>
+      <w:r>
+        <w:t>(b)</w:t>
+      </w:r>
+    </w:p>
     <w:p/>
     <w:p>
       <w:pPr>
@@ -6144,15 +7249,7 @@
           <w:rFonts w:ascii="NimbusRomNo9L-Regu" w:hAnsi="NimbusRomNo9L-Regu" w:cs="NimbusRomNo9L-Regu"/>
           <w:szCs w:val="24"/>
         </w:rPr>
-        <w:t xml:space="preserve">sorted array, describe an algorithm to search as efficiently as possible for an object based on a key. You may </w:t>
-      </w:r>
-      <w:r>
-        <w:rPr>
-          <w:rFonts w:ascii="NimbusRomNo9L-Regu" w:hAnsi="NimbusRomNo9L-Regu" w:cs="NimbusRomNo9L-Regu"/>
-          <w:szCs w:val="24"/>
-        </w:rPr>
-        <w:lastRenderedPageBreak/>
-        <w:t xml:space="preserve">describe your algorithm in English, pseudocode, and/or C++ code, </w:t>
+        <w:t xml:space="preserve">sorted array, describe an algorithm to search as efficiently as possible for an object based on a key. You may describe your algorithm in English, pseudocode, and/or C++ code, </w:t>
       </w:r>
       <w:proofErr w:type="gramStart"/>
       <w:r>
@@ -6229,8 +7326,39 @@
         <w:t>Sol:</w:t>
       </w:r>
     </w:p>
-    <w:p/>
-    <w:p/>
+    <w:p>
+      <w:r>
+        <w:rPr>
+          <w:rFonts w:hint="eastAsia"/>
+        </w:rPr>
+        <w:t>(a)</w:t>
+      </w:r>
+    </w:p>
+    <w:p>
+      <w:r>
+        <w:t>(b)</w:t>
+      </w:r>
+    </w:p>
+    <w:p>
+      <w:r>
+        <w:t>(c)</w:t>
+      </w:r>
+    </w:p>
+    <w:p>
+      <w:pPr>
+        <w:autoSpaceDE w:val="0"/>
+        <w:autoSpaceDN w:val="0"/>
+        <w:rPr>
+          <w:szCs w:val="24"/>
+        </w:rPr>
+      </w:pPr>
+      <w:r>
+        <w:rPr>
+          <w:szCs w:val="24"/>
+        </w:rPr>
+        <w:t>(d)</w:t>
+      </w:r>
+    </w:p>
     <w:p/>
     <w:p>
       <w:pPr>
@@ -6427,6 +7555,7 @@
                       <w:rFonts w:hint="eastAsia"/>
                       <w:noProof/>
                     </w:rPr>
+                    <w:lastRenderedPageBreak/>
                     <mc:AlternateContent>
                       <mc:Choice Requires="wps">
                         <w:drawing>
@@ -11613,14 +12742,7 @@
         <w:rPr>
           <w:szCs w:val="24"/>
         </w:rPr>
-        <w:t xml:space="preserve"> in the lower </w:t>
-      </w:r>
-      <w:r>
-        <w:rPr>
-          <w:szCs w:val="24"/>
-        </w:rPr>
-        <w:lastRenderedPageBreak/>
-        <w:t xml:space="preserve">band of </w:t>
+        <w:t xml:space="preserve"> in the lower band of </w:t>
       </w:r>
       <w:proofErr w:type="spellStart"/>
       <w:proofErr w:type="gramStart"/>
@@ -11685,6 +12807,24 @@
           <w:color w:val="FF0000"/>
         </w:rPr>
         <w:t>Sol:</w:t>
+      </w:r>
+    </w:p>
+    <w:p>
+      <w:r>
+        <w:rPr>
+          <w:rFonts w:hint="eastAsia"/>
+        </w:rPr>
+        <w:t>(a)</w:t>
+      </w:r>
+    </w:p>
+    <w:p>
+      <w:r>
+        <w:t>(b)</w:t>
+      </w:r>
+    </w:p>
+    <w:p>
+      <w:r>
+        <w:t>(c)</w:t>
       </w:r>
     </w:p>
     <w:p/>
@@ -11742,7 +12882,6 @@
     <w:p>
       <w:pPr>
         <w:rPr>
-          <w:rFonts w:hint="eastAsia"/>
           <w:szCs w:val="24"/>
         </w:rPr>
       </w:pPr>
@@ -15404,6 +16543,24 @@
         <w:t>Sol:</w:t>
       </w:r>
     </w:p>
+    <w:p>
+      <w:r>
+        <w:rPr>
+          <w:rFonts w:hint="eastAsia"/>
+        </w:rPr>
+        <w:t>(a)</w:t>
+      </w:r>
+    </w:p>
+    <w:p>
+      <w:r>
+        <w:t>(b)</w:t>
+      </w:r>
+    </w:p>
+    <w:p>
+      <w:r>
+        <w:t>(c)</w:t>
+      </w:r>
+    </w:p>
     <w:p/>
     <w:p/>
     <w:p/>
@@ -15460,7 +16617,6 @@
         <w:rPr>
           <w:szCs w:val="24"/>
         </w:rPr>
-        <w:lastRenderedPageBreak/>
         <w:t>Please describe the</w:t>
       </w:r>
       <w:r>
@@ -16376,6 +17532,25 @@
         </w:tc>
       </w:tr>
     </w:tbl>
+    <w:p/>
+    <w:p>
+      <w:r>
+        <w:rPr>
+          <w:rFonts w:hint="eastAsia"/>
+        </w:rPr>
+        <w:t>(a)</w:t>
+      </w:r>
+    </w:p>
+    <w:p>
+      <w:r>
+        <w:t>(b)</w:t>
+      </w:r>
+    </w:p>
+    <w:p>
+      <w:r>
+        <w:t>(c)</w:t>
+      </w:r>
+    </w:p>
     <w:p>
       <w:pPr>
         <w:rPr>
@@ -17373,6 +18548,24 @@
       </w:pPr>
     </w:p>
     <w:p>
+      <w:r>
+        <w:rPr>
+          <w:rFonts w:hint="eastAsia"/>
+        </w:rPr>
+        <w:t>(a)</w:t>
+      </w:r>
+    </w:p>
+    <w:p>
+      <w:r>
+        <w:t>(b)</w:t>
+      </w:r>
+    </w:p>
+    <w:p>
+      <w:r>
+        <w:t>(c)</w:t>
+      </w:r>
+    </w:p>
+    <w:p>
       <w:pPr>
         <w:rPr>
           <w:szCs w:val="24"/>
@@ -19096,6 +20289,95 @@
     </w:lvl>
   </w:abstractNum>
   <w:abstractNum w:abstractNumId="18" w15:restartNumberingAfterBreak="0">
+    <w:nsid w:val="59723060"/>
+    <w:multiLevelType w:val="hybridMultilevel"/>
+    <w:tmpl w:val="F5C08202"/>
+    <w:lvl w:ilvl="0" w:tplc="2C7E45CC">
+      <w:start w:val="1"/>
+      <w:numFmt w:val="lowerLetter"/>
+      <w:lvlText w:val="(%1)"/>
+      <w:lvlJc w:val="left"/>
+      <w:pPr>
+        <w:ind w:left="360" w:hanging="360"/>
+      </w:pPr>
+      <w:rPr>
+        <w:rFonts w:hint="default"/>
+      </w:rPr>
+    </w:lvl>
+    <w:lvl w:ilvl="1" w:tplc="04090019" w:tentative="1">
+      <w:start w:val="1"/>
+      <w:numFmt w:val="ideographTraditional"/>
+      <w:lvlText w:val="%2、"/>
+      <w:lvlJc w:val="left"/>
+      <w:pPr>
+        <w:ind w:left="960" w:hanging="480"/>
+      </w:pPr>
+    </w:lvl>
+    <w:lvl w:ilvl="2" w:tplc="0409001B" w:tentative="1">
+      <w:start w:val="1"/>
+      <w:numFmt w:val="lowerRoman"/>
+      <w:lvlText w:val="%3."/>
+      <w:lvlJc w:val="right"/>
+      <w:pPr>
+        <w:ind w:left="1440" w:hanging="480"/>
+      </w:pPr>
+    </w:lvl>
+    <w:lvl w:ilvl="3" w:tplc="0409000F" w:tentative="1">
+      <w:start w:val="1"/>
+      <w:numFmt w:val="decimal"/>
+      <w:lvlText w:val="%4."/>
+      <w:lvlJc w:val="left"/>
+      <w:pPr>
+        <w:ind w:left="1920" w:hanging="480"/>
+      </w:pPr>
+    </w:lvl>
+    <w:lvl w:ilvl="4" w:tplc="04090019" w:tentative="1">
+      <w:start w:val="1"/>
+      <w:numFmt w:val="ideographTraditional"/>
+      <w:lvlText w:val="%5、"/>
+      <w:lvlJc w:val="left"/>
+      <w:pPr>
+        <w:ind w:left="2400" w:hanging="480"/>
+      </w:pPr>
+    </w:lvl>
+    <w:lvl w:ilvl="5" w:tplc="0409001B" w:tentative="1">
+      <w:start w:val="1"/>
+      <w:numFmt w:val="lowerRoman"/>
+      <w:lvlText w:val="%6."/>
+      <w:lvlJc w:val="right"/>
+      <w:pPr>
+        <w:ind w:left="2880" w:hanging="480"/>
+      </w:pPr>
+    </w:lvl>
+    <w:lvl w:ilvl="6" w:tplc="0409000F" w:tentative="1">
+      <w:start w:val="1"/>
+      <w:numFmt w:val="decimal"/>
+      <w:lvlText w:val="%7."/>
+      <w:lvlJc w:val="left"/>
+      <w:pPr>
+        <w:ind w:left="3360" w:hanging="480"/>
+      </w:pPr>
+    </w:lvl>
+    <w:lvl w:ilvl="7" w:tplc="04090019" w:tentative="1">
+      <w:start w:val="1"/>
+      <w:numFmt w:val="ideographTraditional"/>
+      <w:lvlText w:val="%8、"/>
+      <w:lvlJc w:val="left"/>
+      <w:pPr>
+        <w:ind w:left="3840" w:hanging="480"/>
+      </w:pPr>
+    </w:lvl>
+    <w:lvl w:ilvl="8" w:tplc="0409001B" w:tentative="1">
+      <w:start w:val="1"/>
+      <w:numFmt w:val="lowerRoman"/>
+      <w:lvlText w:val="%9."/>
+      <w:lvlJc w:val="right"/>
+      <w:pPr>
+        <w:ind w:left="4320" w:hanging="480"/>
+      </w:pPr>
+    </w:lvl>
+  </w:abstractNum>
+  <w:abstractNum w:abstractNumId="19" w15:restartNumberingAfterBreak="0">
     <w:nsid w:val="6118202D"/>
     <w:multiLevelType w:val="hybridMultilevel"/>
     <w:tmpl w:val="A0BE495E"/>
@@ -19184,7 +20466,7 @@
       </w:pPr>
     </w:lvl>
   </w:abstractNum>
-  <w:abstractNum w:abstractNumId="19" w15:restartNumberingAfterBreak="0">
+  <w:abstractNum w:abstractNumId="20" w15:restartNumberingAfterBreak="0">
     <w:nsid w:val="65746B77"/>
     <w:multiLevelType w:val="hybridMultilevel"/>
     <w:tmpl w:val="376A5CD2"/>
@@ -19273,7 +20555,7 @@
       </w:pPr>
     </w:lvl>
   </w:abstractNum>
-  <w:abstractNum w:abstractNumId="20" w15:restartNumberingAfterBreak="0">
+  <w:abstractNum w:abstractNumId="21" w15:restartNumberingAfterBreak="0">
     <w:nsid w:val="67D9329B"/>
     <w:multiLevelType w:val="hybridMultilevel"/>
     <w:tmpl w:val="FD042FA2"/>
@@ -19362,7 +20644,7 @@
       </w:pPr>
     </w:lvl>
   </w:abstractNum>
-  <w:abstractNum w:abstractNumId="21" w15:restartNumberingAfterBreak="0">
+  <w:abstractNum w:abstractNumId="22" w15:restartNumberingAfterBreak="0">
     <w:nsid w:val="67F43C6B"/>
     <w:multiLevelType w:val="hybridMultilevel"/>
     <w:tmpl w:val="A0BE495E"/>
@@ -19451,7 +20733,7 @@
       </w:pPr>
     </w:lvl>
   </w:abstractNum>
-  <w:abstractNum w:abstractNumId="22" w15:restartNumberingAfterBreak="0">
+  <w:abstractNum w:abstractNumId="23" w15:restartNumberingAfterBreak="0">
     <w:nsid w:val="692D2EBF"/>
     <w:multiLevelType w:val="hybridMultilevel"/>
     <w:tmpl w:val="6464B61C"/>
@@ -19540,7 +20822,7 @@
       </w:pPr>
     </w:lvl>
   </w:abstractNum>
-  <w:abstractNum w:abstractNumId="23" w15:restartNumberingAfterBreak="0">
+  <w:abstractNum w:abstractNumId="24" w15:restartNumberingAfterBreak="0">
     <w:nsid w:val="696E7428"/>
     <w:multiLevelType w:val="hybridMultilevel"/>
     <w:tmpl w:val="593007FC"/>
@@ -19629,7 +20911,7 @@
       </w:pPr>
     </w:lvl>
   </w:abstractNum>
-  <w:abstractNum w:abstractNumId="24" w15:restartNumberingAfterBreak="0">
+  <w:abstractNum w:abstractNumId="25" w15:restartNumberingAfterBreak="0">
     <w:nsid w:val="7C947F29"/>
     <w:multiLevelType w:val="hybridMultilevel"/>
     <w:tmpl w:val="01AECC94"/>
@@ -19719,7 +21001,7 @@
     </w:lvl>
   </w:abstractNum>
   <w:num w:numId="1" w16cid:durableId="397478041">
-    <w:abstractNumId w:val="24"/>
+    <w:abstractNumId w:val="25"/>
   </w:num>
   <w:num w:numId="2" w16cid:durableId="582222230">
     <w:abstractNumId w:val="13"/>
@@ -19731,7 +21013,7 @@
     <w:abstractNumId w:val="8"/>
   </w:num>
   <w:num w:numId="5" w16cid:durableId="740368809">
-    <w:abstractNumId w:val="22"/>
+    <w:abstractNumId w:val="23"/>
   </w:num>
   <w:num w:numId="6" w16cid:durableId="1110004119">
     <w:abstractNumId w:val="16"/>
@@ -19755,7 +21037,7 @@
     <w:abstractNumId w:val="17"/>
   </w:num>
   <w:num w:numId="13" w16cid:durableId="1854341572">
-    <w:abstractNumId w:val="20"/>
+    <w:abstractNumId w:val="21"/>
   </w:num>
   <w:num w:numId="14" w16cid:durableId="616762461">
     <w:abstractNumId w:val="2"/>
@@ -19764,13 +21046,13 @@
     <w:abstractNumId w:val="1"/>
   </w:num>
   <w:num w:numId="16" w16cid:durableId="1037242628">
-    <w:abstractNumId w:val="18"/>
+    <w:abstractNumId w:val="19"/>
   </w:num>
   <w:num w:numId="17" w16cid:durableId="1965383668">
     <w:abstractNumId w:val="5"/>
   </w:num>
   <w:num w:numId="18" w16cid:durableId="835222099">
-    <w:abstractNumId w:val="21"/>
+    <w:abstractNumId w:val="22"/>
   </w:num>
   <w:num w:numId="19" w16cid:durableId="260072960">
     <w:abstractNumId w:val="14"/>
@@ -19788,10 +21070,13 @@
     <w:abstractNumId w:val="10"/>
   </w:num>
   <w:num w:numId="24" w16cid:durableId="1153983955">
-    <w:abstractNumId w:val="19"/>
+    <w:abstractNumId w:val="20"/>
   </w:num>
   <w:num w:numId="25" w16cid:durableId="2087453579">
-    <w:abstractNumId w:val="23"/>
+    <w:abstractNumId w:val="24"/>
+  </w:num>
+  <w:num w:numId="26" w16cid:durableId="1158229111">
+    <w:abstractNumId w:val="18"/>
   </w:num>
 </w:numbering>
 </file>

</xml_diff>

<commit_message>
hw1 1 problem left
</commit_message>
<xml_diff>
--- a/hw1/Hw1-111060005.docx
+++ b/hw1/Hw1-111060005.docx
@@ -606,20 +606,40 @@
         </w:numPr>
         <w:ind w:leftChars="0"/>
       </w:pPr>
-      <w:r>
-        <w:t>for(i=1;</w:t>
+      <w:proofErr w:type="gramStart"/>
+      <w:r>
+        <w:t>for(</w:t>
+      </w:r>
+      <w:proofErr w:type="spellStart"/>
+      <w:proofErr w:type="gramEnd"/>
+      <w:r>
+        <w:t>i</w:t>
+      </w:r>
+      <w:proofErr w:type="spellEnd"/>
+      <w:r>
+        <w:t>=1;</w:t>
       </w:r>
       <w:r>
         <w:t xml:space="preserve"> </w:t>
       </w:r>
-      <w:r>
-        <w:t>i&lt;=n;</w:t>
+      <w:proofErr w:type="spellStart"/>
+      <w:r>
+        <w:t>i</w:t>
+      </w:r>
+      <w:proofErr w:type="spellEnd"/>
+      <w:r>
+        <w:t>&lt;=n;</w:t>
       </w:r>
       <w:r>
         <w:t xml:space="preserve"> </w:t>
       </w:r>
-      <w:r>
-        <w:t>i++)</w:t>
+      <w:proofErr w:type="spellStart"/>
+      <w:r>
+        <w:t>i</w:t>
+      </w:r>
+      <w:proofErr w:type="spellEnd"/>
+      <w:r>
+        <w:t>++)</w:t>
       </w:r>
       <w:r>
         <w:tab/>
@@ -644,7 +664,15 @@
         <w:ind w:leftChars="0"/>
       </w:pPr>
       <w:r>
-        <w:t xml:space="preserve">  for(j=1;</w:t>
+        <w:t xml:space="preserve">  </w:t>
+      </w:r>
+      <w:proofErr w:type="gramStart"/>
+      <w:r>
+        <w:t>for(</w:t>
+      </w:r>
+      <w:proofErr w:type="gramEnd"/>
+      <w:r>
+        <w:t>j=1;</w:t>
       </w:r>
       <w:r>
         <w:t xml:space="preserve"> </w:t>
@@ -652,9 +680,11 @@
       <w:r>
         <w:t>j&lt;=</w:t>
       </w:r>
+      <w:proofErr w:type="spellStart"/>
       <w:r>
         <w:t>i</w:t>
       </w:r>
+      <w:proofErr w:type="spellEnd"/>
       <w:r>
         <w:t>;</w:t>
       </w:r>
@@ -692,7 +722,15 @@
         <w:ind w:leftChars="0"/>
       </w:pPr>
       <w:r>
-        <w:t xml:space="preserve">    for(k=1;</w:t>
+        <w:t xml:space="preserve">    </w:t>
+      </w:r>
+      <w:proofErr w:type="gramStart"/>
+      <w:r>
+        <w:t>for(</w:t>
+      </w:r>
+      <w:proofErr w:type="gramEnd"/>
+      <w:r>
+        <w:t>k=1;</w:t>
       </w:r>
       <w:r>
         <w:t xml:space="preserve"> </w:t>
@@ -774,8 +812,13 @@
         </w:numPr>
         <w:ind w:leftChars="0"/>
       </w:pPr>
-      <w:r>
-        <w:t>i=</w:t>
+      <w:proofErr w:type="spellStart"/>
+      <w:r>
+        <w:t>i</w:t>
+      </w:r>
+      <w:proofErr w:type="spellEnd"/>
+      <w:r>
+        <w:t>=</w:t>
       </w:r>
       <w:proofErr w:type="gramStart"/>
       <w:r>
@@ -793,7 +836,15 @@
         <w:ind w:leftChars="0"/>
       </w:pPr>
       <w:r>
-        <w:t>while(i&lt;=n)</w:t>
+        <w:t>while(</w:t>
+      </w:r>
+      <w:proofErr w:type="spellStart"/>
+      <w:r>
+        <w:t>i</w:t>
+      </w:r>
+      <w:proofErr w:type="spellEnd"/>
+      <w:r>
+        <w:t>&lt;=n)</w:t>
       </w:r>
     </w:p>
     <w:p>
@@ -848,9 +899,11 @@
         </w:rPr>
         <w:t xml:space="preserve">   </w:t>
       </w:r>
+      <w:proofErr w:type="spellStart"/>
       <w:r>
         <w:t>i</w:t>
       </w:r>
+      <w:proofErr w:type="spellEnd"/>
       <w:r>
         <w:rPr>
           <w:rFonts w:hint="eastAsia"/>
@@ -973,8 +1026,34 @@
             <w:tcW w:w="2263" w:type="dxa"/>
           </w:tcPr>
           <w:p>
-            <w:r>
-              <w:t>for(i=1; i&lt;=n; i++)</w:t>
+            <w:proofErr w:type="gramStart"/>
+            <w:r>
+              <w:t>for(</w:t>
+            </w:r>
+            <w:proofErr w:type="spellStart"/>
+            <w:proofErr w:type="gramEnd"/>
+            <w:r>
+              <w:t>i</w:t>
+            </w:r>
+            <w:proofErr w:type="spellEnd"/>
+            <w:r>
+              <w:t xml:space="preserve">=1; </w:t>
+            </w:r>
+            <w:proofErr w:type="spellStart"/>
+            <w:r>
+              <w:t>i</w:t>
+            </w:r>
+            <w:proofErr w:type="spellEnd"/>
+            <w:r>
+              <w:t xml:space="preserve">&lt;=n; </w:t>
+            </w:r>
+            <w:proofErr w:type="spellStart"/>
+            <w:r>
+              <w:t>i</w:t>
+            </w:r>
+            <w:proofErr w:type="spellEnd"/>
+            <w:r>
+              <w:t>++)</w:t>
             </w:r>
           </w:p>
         </w:tc>
@@ -1041,8 +1120,21 @@
             <w:tcW w:w="2263" w:type="dxa"/>
           </w:tcPr>
           <w:p>
-            <w:r>
-              <w:t xml:space="preserve">for(j=1; j&lt;=i; </w:t>
+            <w:proofErr w:type="gramStart"/>
+            <w:r>
+              <w:t>for(</w:t>
+            </w:r>
+            <w:proofErr w:type="gramEnd"/>
+            <w:r>
+              <w:t>j=1; j&lt;=</w:t>
+            </w:r>
+            <w:proofErr w:type="spellStart"/>
+            <w:r>
+              <w:t>i</w:t>
+            </w:r>
+            <w:proofErr w:type="spellEnd"/>
+            <w:r>
+              <w:t xml:space="preserve">; </w:t>
             </w:r>
             <w:proofErr w:type="spellStart"/>
             <w:r>
@@ -1196,9 +1288,14 @@
             <w:tcW w:w="2263" w:type="dxa"/>
           </w:tcPr>
           <w:p>
+            <w:proofErr w:type="gramStart"/>
             <w:r>
               <w:lastRenderedPageBreak/>
-              <w:t>for(k=1; k&lt;=j;</w:t>
+              <w:t>for(</w:t>
+            </w:r>
+            <w:proofErr w:type="gramEnd"/>
+            <w:r>
+              <w:t>k=1; k&lt;=j;</w:t>
             </w:r>
             <w:r>
               <w:rPr>
@@ -1791,8 +1888,13 @@
             <w:tcW w:w="1980" w:type="dxa"/>
           </w:tcPr>
           <w:p>
-            <w:r>
-              <w:t>i=1</w:t>
+            <w:proofErr w:type="spellStart"/>
+            <w:r>
+              <w:t>i</w:t>
+            </w:r>
+            <w:proofErr w:type="spellEnd"/>
+            <w:r>
+              <w:t>=1</w:t>
             </w:r>
           </w:p>
         </w:tc>
@@ -1852,7 +1954,15 @@
           </w:tcPr>
           <w:p>
             <w:r>
-              <w:t>while(i&lt;=n</w:t>
+              <w:t>while(</w:t>
+            </w:r>
+            <w:proofErr w:type="spellStart"/>
+            <w:r>
+              <w:t>i</w:t>
+            </w:r>
+            <w:proofErr w:type="spellEnd"/>
+            <w:r>
+              <w:t>&lt;=n</w:t>
             </w:r>
             <w:r>
               <w:rPr>
@@ -1993,9 +2103,11 @@
             <w:tcW w:w="1980" w:type="dxa"/>
           </w:tcPr>
           <w:p>
+            <w:proofErr w:type="spellStart"/>
             <w:r>
               <w:t>i</w:t>
             </w:r>
+            <w:proofErr w:type="spellEnd"/>
             <w:r>
               <w:rPr>
                 <w:rFonts w:hint="eastAsia"/>
@@ -2125,11 +2237,16 @@
       <w:r>
         <w:t xml:space="preserve">For the function </w:t>
       </w:r>
+      <w:proofErr w:type="gramStart"/>
       <w:r>
         <w:t>Multiply</w:t>
       </w:r>
       <w:r>
-        <w:t xml:space="preserve">() shown below, </w:t>
+        <w:t>(</w:t>
+      </w:r>
+      <w:proofErr w:type="gramEnd"/>
+      <w:r>
+        <w:t xml:space="preserve">) shown below, </w:t>
       </w:r>
     </w:p>
     <w:p>
@@ -2194,7 +2311,15 @@
         <w:ind w:left="360"/>
       </w:pPr>
       <w:r>
-        <w:t>void Multiply(int **a,</w:t>
+        <w:t xml:space="preserve">void </w:t>
+      </w:r>
+      <w:proofErr w:type="gramStart"/>
+      <w:r>
+        <w:t>Multiply(</w:t>
+      </w:r>
+      <w:proofErr w:type="gramEnd"/>
+      <w:r>
+        <w:t>int **a,</w:t>
       </w:r>
       <w:r>
         <w:t xml:space="preserve"> </w:t>
@@ -2216,7 +2341,23 @@
         <w:ind w:left="360"/>
       </w:pPr>
       <w:r>
-        <w:t xml:space="preserve">  for(int i=0;i&lt;</w:t>
+        <w:t xml:space="preserve">  </w:t>
+      </w:r>
+      <w:proofErr w:type="gramStart"/>
+      <w:r>
+        <w:t>for(</w:t>
+      </w:r>
+      <w:proofErr w:type="gramEnd"/>
+      <w:r>
+        <w:t xml:space="preserve">int </w:t>
+      </w:r>
+      <w:proofErr w:type="spellStart"/>
+      <w:r>
+        <w:t>i</w:t>
+      </w:r>
+      <w:proofErr w:type="spellEnd"/>
+      <w:r>
+        <w:t>=0;i&lt;</w:t>
       </w:r>
       <w:proofErr w:type="spellStart"/>
       <w:r>
@@ -2232,7 +2373,15 @@
         <w:ind w:left="360"/>
       </w:pPr>
       <w:r>
-        <w:t xml:space="preserve">    for(int j=0; </w:t>
+        <w:t xml:space="preserve">    </w:t>
+      </w:r>
+      <w:proofErr w:type="gramStart"/>
+      <w:r>
+        <w:t>for(</w:t>
+      </w:r>
+      <w:proofErr w:type="gramEnd"/>
+      <w:r>
+        <w:t xml:space="preserve">int j=0; </w:t>
       </w:r>
       <w:r>
         <w:t xml:space="preserve">j&lt;p; </w:t>
@@ -2259,7 +2408,15 @@
         <w:ind w:left="360"/>
       </w:pPr>
       <w:r>
-        <w:t xml:space="preserve">      c[i][j] = </w:t>
+        <w:t xml:space="preserve">      c[</w:t>
+      </w:r>
+      <w:proofErr w:type="spellStart"/>
+      <w:r>
+        <w:t>i</w:t>
+      </w:r>
+      <w:proofErr w:type="spellEnd"/>
+      <w:r>
+        <w:t xml:space="preserve">][j] = </w:t>
       </w:r>
       <w:proofErr w:type="gramStart"/>
       <w:r>
@@ -2272,7 +2429,15 @@
         <w:ind w:left="360"/>
       </w:pPr>
       <w:r>
-        <w:t xml:space="preserve">      for(int k=0;k&lt;</w:t>
+        <w:t xml:space="preserve">      </w:t>
+      </w:r>
+      <w:proofErr w:type="gramStart"/>
+      <w:r>
+        <w:t>for(</w:t>
+      </w:r>
+      <w:proofErr w:type="gramEnd"/>
+      <w:r>
+        <w:t>int k=0;k&lt;</w:t>
       </w:r>
       <w:proofErr w:type="spellStart"/>
       <w:r>
@@ -2288,7 +2453,23 @@
         <w:ind w:left="360"/>
       </w:pPr>
       <w:r>
-        <w:t xml:space="preserve">       c[i][j] += a[i][k] * b[k][j</w:t>
+        <w:t xml:space="preserve">       c[</w:t>
+      </w:r>
+      <w:proofErr w:type="spellStart"/>
+      <w:r>
+        <w:t>i</w:t>
+      </w:r>
+      <w:proofErr w:type="spellEnd"/>
+      <w:r>
+        <w:t>][j] += a[</w:t>
+      </w:r>
+      <w:proofErr w:type="spellStart"/>
+      <w:r>
+        <w:t>i</w:t>
+      </w:r>
+      <w:proofErr w:type="spellEnd"/>
+      <w:r>
+        <w:t>][k] * b[k][j</w:t>
       </w:r>
       <w:proofErr w:type="gramStart"/>
       <w:r>
@@ -2466,8 +2647,21 @@
             <w:tcW w:w="2830" w:type="dxa"/>
           </w:tcPr>
           <w:p>
-            <w:r>
-              <w:t>for(int i=0;i&lt;</w:t>
+            <w:proofErr w:type="gramStart"/>
+            <w:r>
+              <w:t>for(</w:t>
+            </w:r>
+            <w:proofErr w:type="gramEnd"/>
+            <w:r>
+              <w:t xml:space="preserve">int </w:t>
+            </w:r>
+            <w:proofErr w:type="spellStart"/>
+            <w:r>
+              <w:t>i</w:t>
+            </w:r>
+            <w:proofErr w:type="spellEnd"/>
+            <w:r>
+              <w:t>=0;i&lt;</w:t>
             </w:r>
             <w:proofErr w:type="spellStart"/>
             <w:r>
@@ -2542,9 +2736,14 @@
             <w:tcW w:w="2830" w:type="dxa"/>
           </w:tcPr>
           <w:p>
+            <w:proofErr w:type="gramStart"/>
             <w:r>
               <w:lastRenderedPageBreak/>
-              <w:t xml:space="preserve">for(int j=0; j&lt;p; </w:t>
+              <w:t>for(</w:t>
+            </w:r>
+            <w:proofErr w:type="gramEnd"/>
+            <w:r>
+              <w:t xml:space="preserve">int j=0; j&lt;p; </w:t>
             </w:r>
             <w:proofErr w:type="spellStart"/>
             <w:r>
@@ -2680,7 +2879,15 @@
           </w:tcPr>
           <w:p>
             <w:r>
-              <w:t>c[i][j] = 0;</w:t>
+              <w:t>c[</w:t>
+            </w:r>
+            <w:proofErr w:type="spellStart"/>
+            <w:r>
+              <w:t>i</w:t>
+            </w:r>
+            <w:proofErr w:type="spellEnd"/>
+            <w:r>
+              <w:t>][j] = 0;</w:t>
             </w:r>
           </w:p>
         </w:tc>
@@ -2747,8 +2954,13 @@
             <w:tcW w:w="2830" w:type="dxa"/>
           </w:tcPr>
           <w:p>
-            <w:r>
-              <w:t>for(int k=0;k&lt;</w:t>
+            <w:proofErr w:type="gramStart"/>
+            <w:r>
+              <w:t>for(</w:t>
+            </w:r>
+            <w:proofErr w:type="gramEnd"/>
+            <w:r>
+              <w:t>int k=0;k&lt;</w:t>
             </w:r>
             <w:proofErr w:type="spellStart"/>
             <w:r>
@@ -2824,7 +3036,23 @@
           </w:tcPr>
           <w:p>
             <w:r>
-              <w:t>c[i][j] += a[i][k] * b[k][j];</w:t>
+              <w:t>c[</w:t>
+            </w:r>
+            <w:proofErr w:type="spellStart"/>
+            <w:r>
+              <w:t>i</w:t>
+            </w:r>
+            <w:proofErr w:type="spellEnd"/>
+            <w:r>
+              <w:t>][j] += a[</w:t>
+            </w:r>
+            <w:proofErr w:type="spellStart"/>
+            <w:r>
+              <w:t>i</w:t>
+            </w:r>
+            <w:proofErr w:type="spellEnd"/>
+            <w:r>
+              <w:t>][k] * b[k][j];</w:t>
             </w:r>
           </w:p>
         </w:tc>
@@ -3192,8 +3420,21 @@
             <w:tcW w:w="2830" w:type="dxa"/>
           </w:tcPr>
           <w:p>
-            <w:r>
-              <w:t>for(int i=0;i&lt;</w:t>
+            <w:proofErr w:type="gramStart"/>
+            <w:r>
+              <w:t>for(</w:t>
+            </w:r>
+            <w:proofErr w:type="gramEnd"/>
+            <w:r>
+              <w:t xml:space="preserve">int </w:t>
+            </w:r>
+            <w:proofErr w:type="spellStart"/>
+            <w:r>
+              <w:t>i</w:t>
+            </w:r>
+            <w:proofErr w:type="spellEnd"/>
+            <w:r>
+              <w:t>=0;i&lt;</w:t>
             </w:r>
             <w:proofErr w:type="spellStart"/>
             <w:r>
@@ -3286,8 +3527,13 @@
             <w:tcW w:w="2830" w:type="dxa"/>
           </w:tcPr>
           <w:p>
-            <w:r>
-              <w:t xml:space="preserve">for(int j=0; j&lt;p; </w:t>
+            <w:proofErr w:type="gramStart"/>
+            <w:r>
+              <w:t>for(</w:t>
+            </w:r>
+            <w:proofErr w:type="gramEnd"/>
+            <w:r>
+              <w:t xml:space="preserve">int j=0; j&lt;p; </w:t>
             </w:r>
             <w:proofErr w:type="spellStart"/>
             <w:r>
@@ -3441,7 +3687,15 @@
           </w:tcPr>
           <w:p>
             <w:r>
-              <w:t>c[i][j] = 0;</w:t>
+              <w:t>c[</w:t>
+            </w:r>
+            <w:proofErr w:type="spellStart"/>
+            <w:r>
+              <w:t>i</w:t>
+            </w:r>
+            <w:proofErr w:type="spellEnd"/>
+            <w:r>
+              <w:t>][j] = 0;</w:t>
             </w:r>
           </w:p>
         </w:tc>
@@ -3526,8 +3780,13 @@
             <w:tcW w:w="2830" w:type="dxa"/>
           </w:tcPr>
           <w:p>
-            <w:r>
-              <w:t>for(int k=0;k&lt;</w:t>
+            <w:proofErr w:type="gramStart"/>
+            <w:r>
+              <w:t>for(</w:t>
+            </w:r>
+            <w:proofErr w:type="gramEnd"/>
+            <w:r>
+              <w:t>int k=0;k&lt;</w:t>
             </w:r>
             <w:proofErr w:type="spellStart"/>
             <w:r>
@@ -3621,7 +3880,23 @@
           </w:tcPr>
           <w:p>
             <w:r>
-              <w:t>c[i][j] += a[i][k] * b[k][j];</w:t>
+              <w:t>c[</w:t>
+            </w:r>
+            <w:proofErr w:type="spellStart"/>
+            <w:r>
+              <w:t>i</w:t>
+            </w:r>
+            <w:proofErr w:type="spellEnd"/>
+            <w:r>
+              <w:t>][j] += a[</w:t>
+            </w:r>
+            <w:proofErr w:type="spellStart"/>
+            <w:r>
+              <w:t>i</w:t>
+            </w:r>
+            <w:proofErr w:type="spellEnd"/>
+            <w:r>
+              <w:t>][k] * b[k][j];</w:t>
             </w:r>
           </w:p>
         </w:tc>
@@ -5121,7 +5396,15 @@
         <w:ind w:leftChars="177" w:left="425"/>
       </w:pPr>
       <w:r>
-        <w:t xml:space="preserve">int recurse(int n) </w:t>
+        <w:t xml:space="preserve">int </w:t>
+      </w:r>
+      <w:proofErr w:type="gramStart"/>
+      <w:r>
+        <w:t>recurse(</w:t>
+      </w:r>
+      <w:proofErr w:type="gramEnd"/>
+      <w:r>
+        <w:t xml:space="preserve">int n) </w:t>
       </w:r>
     </w:p>
     <w:p>
@@ -6620,6 +6903,7 @@
         </w:rPr>
         <w:t xml:space="preserve">. The second phase takes </w:t>
       </w:r>
+      <w:proofErr w:type="gramStart"/>
       <w:r>
         <w:rPr>
           <w:i/>
@@ -6635,6 +6919,7 @@
         </w:rPr>
         <w:t>(</w:t>
       </w:r>
+      <w:proofErr w:type="gramEnd"/>
       <w:r>
         <w:rPr>
           <w:i/>
@@ -6678,6 +6963,7 @@
         </w:rPr>
         <w:t xml:space="preserve">to process the data. The third phase takes </w:t>
       </w:r>
+      <w:proofErr w:type="gramStart"/>
       <w:r>
         <w:rPr>
           <w:i/>
@@ -6693,6 +6979,7 @@
         </w:rPr>
         <w:t>(</w:t>
       </w:r>
+      <w:proofErr w:type="gramEnd"/>
       <w:r>
         <w:rPr>
           <w:szCs w:val="24"/>
@@ -6802,6 +7089,7 @@
         </w:rPr>
         <w:t xml:space="preserve">) Since </w:t>
       </w:r>
+      <w:proofErr w:type="gramStart"/>
       <w:r>
         <w:rPr>
           <w:i/>
@@ -6817,6 +7105,7 @@
         </w:rPr>
         <w:t>(</w:t>
       </w:r>
+      <w:proofErr w:type="gramEnd"/>
       <w:r>
         <w:rPr>
           <w:i/>
@@ -7234,14 +7523,12 @@
         <w:ind w:leftChars="0" w:left="709"/>
         <w:rPr>
           <w:rFonts w:ascii="NimbusRomNo9L-ReguItal" w:hAnsi="NimbusRomNo9L-ReguItal" w:cs="NimbusRomNo9L-ReguItal"/>
-          <w:color w:val="0070C0"/>
           <w:szCs w:val="24"/>
         </w:rPr>
       </w:pPr>
       <w:r>
         <w:rPr>
           <w:rFonts w:ascii="NimbusRomNo9L-Regu" w:hAnsi="NimbusRomNo9L-Regu" w:cs="NimbusRomNo9L-Regu"/>
-          <w:color w:val="0070C0"/>
           <w:szCs w:val="24"/>
         </w:rPr>
         <w:t xml:space="preserve">Given a list of objects stored in a sorted array, describe an algorithm to search as efficiently as possible for an object based on a key. (Note that the key type matches the field type by which the array is sorted.) You may describe your algorithm in English, pseudocode, and/or C++ code, </w:t>
@@ -7250,7 +7537,6 @@
       <w:r>
         <w:rPr>
           <w:rFonts w:ascii="NimbusRomNo9L-Regu" w:hAnsi="NimbusRomNo9L-Regu" w:cs="NimbusRomNo9L-Regu"/>
-          <w:color w:val="0070C0"/>
           <w:szCs w:val="24"/>
         </w:rPr>
         <w:t>as long as</w:t>
@@ -7259,7 +7545,6 @@
       <w:r>
         <w:rPr>
           <w:rFonts w:ascii="NimbusRomNo9L-Regu" w:hAnsi="NimbusRomNo9L-Regu" w:cs="NimbusRomNo9L-Regu"/>
-          <w:color w:val="0070C0"/>
           <w:szCs w:val="24"/>
         </w:rPr>
         <w:t xml:space="preserve"> your description is clear.</w:t>
@@ -7277,14 +7562,12 @@
         <w:ind w:leftChars="0" w:left="709"/>
         <w:rPr>
           <w:rFonts w:ascii="NimbusRomNo9L-Regu" w:hAnsi="NimbusRomNo9L-Regu" w:cs="NimbusRomNo9L-Regu"/>
-          <w:color w:val="0070C0"/>
           <w:szCs w:val="24"/>
         </w:rPr>
       </w:pPr>
       <w:r>
         <w:rPr>
           <w:rFonts w:ascii="NimbusRomNo9L-Regu" w:hAnsi="NimbusRomNo9L-Regu" w:cs="NimbusRomNo9L-Regu"/>
-          <w:color w:val="0070C0"/>
           <w:szCs w:val="24"/>
         </w:rPr>
         <w:t xml:space="preserve">What will be the Big O running time of the algorithm you described in (a)? </w:t>
@@ -7292,7 +7575,6 @@
       <w:r>
         <w:rPr>
           <w:rFonts w:ascii="NimbusRomNo9L-ReguItal" w:hAnsi="NimbusRomNo9L-ReguItal" w:cs="NimbusRomNo9L-ReguItal"/>
-          <w:color w:val="0070C0"/>
           <w:szCs w:val="24"/>
         </w:rPr>
         <w:t>Why?</w:t>
@@ -7309,14 +7591,12 @@
         <w:autoSpaceDN w:val="0"/>
         <w:ind w:leftChars="0" w:left="709"/>
         <w:rPr>
-          <w:color w:val="0070C0"/>
           <w:szCs w:val="24"/>
         </w:rPr>
       </w:pPr>
       <w:r>
         <w:rPr>
           <w:rFonts w:ascii="NimbusRomNo9L-Regu" w:hAnsi="NimbusRomNo9L-Regu" w:cs="NimbusRomNo9L-Regu"/>
-          <w:color w:val="0070C0"/>
           <w:szCs w:val="24"/>
         </w:rPr>
         <w:t>Given a list of objects stored in a</w:t>
@@ -7324,7 +7604,6 @@
       <w:r>
         <w:rPr>
           <w:rFonts w:ascii="NimbusRomNo9L-Regu" w:hAnsi="NimbusRomNo9L-Regu" w:cs="NimbusRomNo9L-Regu"/>
-          <w:color w:val="0070C0"/>
           <w:szCs w:val="24"/>
         </w:rPr>
         <w:t>n</w:t>
@@ -7332,7 +7611,6 @@
       <w:r>
         <w:rPr>
           <w:rFonts w:ascii="NimbusRomNo9L-Regu" w:hAnsi="NimbusRomNo9L-Regu" w:cs="NimbusRomNo9L-Regu"/>
-          <w:color w:val="0070C0"/>
           <w:szCs w:val="24"/>
         </w:rPr>
         <w:t xml:space="preserve"> </w:t>
@@ -7340,7 +7618,6 @@
       <w:r>
         <w:rPr>
           <w:rFonts w:ascii="NimbusRomNo9L-ReguItal" w:hAnsi="NimbusRomNo9L-ReguItal" w:cs="NimbusRomNo9L-ReguItal"/>
-          <w:color w:val="0070C0"/>
           <w:szCs w:val="24"/>
         </w:rPr>
         <w:t>un</w:t>
@@ -7348,7 +7625,6 @@
       <w:r>
         <w:rPr>
           <w:rFonts w:ascii="NimbusRomNo9L-Regu" w:hAnsi="NimbusRomNo9L-Regu" w:cs="NimbusRomNo9L-Regu"/>
-          <w:color w:val="0070C0"/>
           <w:szCs w:val="24"/>
         </w:rPr>
         <w:t xml:space="preserve">sorted array, describe an algorithm to search as efficiently as possible for an object based on a key. You may describe your algorithm in English, pseudocode, and/or C++ code, </w:t>
@@ -7357,7 +7633,6 @@
       <w:r>
         <w:rPr>
           <w:rFonts w:ascii="NimbusRomNo9L-Regu" w:hAnsi="NimbusRomNo9L-Regu" w:cs="NimbusRomNo9L-Regu"/>
-          <w:color w:val="0070C0"/>
           <w:szCs w:val="24"/>
         </w:rPr>
         <w:t>as long as</w:t>
@@ -7366,7 +7641,6 @@
       <w:r>
         <w:rPr>
           <w:rFonts w:ascii="NimbusRomNo9L-Regu" w:hAnsi="NimbusRomNo9L-Regu" w:cs="NimbusRomNo9L-Regu"/>
-          <w:color w:val="0070C0"/>
           <w:szCs w:val="24"/>
         </w:rPr>
         <w:t xml:space="preserve"> your description is clear.</w:t>
@@ -7383,14 +7657,12 @@
         <w:autoSpaceDN w:val="0"/>
         <w:ind w:leftChars="0" w:left="709"/>
         <w:rPr>
-          <w:color w:val="0070C0"/>
           <w:szCs w:val="24"/>
         </w:rPr>
       </w:pPr>
       <w:r>
         <w:rPr>
           <w:rFonts w:ascii="NimbusRomNo9L-Regu" w:hAnsi="NimbusRomNo9L-Regu" w:cs="NimbusRomNo9L-Regu"/>
-          <w:color w:val="0070C0"/>
           <w:szCs w:val="24"/>
         </w:rPr>
         <w:t xml:space="preserve">What will be the Big O running time of the algorithm you described in (c)? </w:t>
@@ -7398,7 +7670,6 @@
       <w:r>
         <w:rPr>
           <w:rFonts w:ascii="NimbusRomNo9L-ReguItal" w:hAnsi="NimbusRomNo9L-ReguItal" w:cs="NimbusRomNo9L-ReguItal"/>
-          <w:color w:val="0070C0"/>
           <w:szCs w:val="24"/>
         </w:rPr>
         <w:t>Why?</w:t>
@@ -7435,37 +7706,464 @@
     </w:p>
     <w:p>
       <w:r>
-        <w:t>(b)</w:t>
+        <w:rPr>
+          <w:noProof/>
+        </w:rPr>
+        <w:lastRenderedPageBreak/>
+        <w:drawing>
+          <wp:inline distT="0" distB="0" distL="0" distR="0" wp14:anchorId="7D96F8B2" wp14:editId="23CFCB63">
+            <wp:extent cx="4597636" cy="2552831"/>
+            <wp:effectExtent l="0" t="0" r="0" b="0"/>
+            <wp:docPr id="1268377610" name="圖片 1" descr="一張含有 文字, 螢幕擷取畫面, 軟體, 陳列 的圖片&#10;&#10;自動產生的描述"/>
+            <wp:cNvGraphicFramePr>
+              <a:graphicFrameLocks xmlns:a="http://schemas.openxmlformats.org/drawingml/2006/main" noChangeAspect="1"/>
+            </wp:cNvGraphicFramePr>
+            <a:graphic xmlns:a="http://schemas.openxmlformats.org/drawingml/2006/main">
+              <a:graphicData uri="http://schemas.openxmlformats.org/drawingml/2006/picture">
+                <pic:pic xmlns:pic="http://schemas.openxmlformats.org/drawingml/2006/picture">
+                  <pic:nvPicPr>
+                    <pic:cNvPr id="1268377610" name="圖片 1" descr="一張含有 文字, 螢幕擷取畫面, 軟體, 陳列 的圖片&#10;&#10;自動產生的描述"/>
+                    <pic:cNvPicPr/>
+                  </pic:nvPicPr>
+                  <pic:blipFill>
+                    <a:blip r:embed="rId8"/>
+                    <a:stretch>
+                      <a:fillRect/>
+                    </a:stretch>
+                  </pic:blipFill>
+                  <pic:spPr>
+                    <a:xfrm>
+                      <a:off x="0" y="0"/>
+                      <a:ext cx="4597636" cy="2552831"/>
+                    </a:xfrm>
+                    <a:prstGeom prst="rect">
+                      <a:avLst/>
+                    </a:prstGeom>
+                  </pic:spPr>
+                </pic:pic>
+              </a:graphicData>
+            </a:graphic>
+          </wp:inline>
+        </w:drawing>
       </w:r>
     </w:p>
     <w:p>
       <w:r>
-        <w:t>(c)</w:t>
-      </w:r>
-      <w:r>
         <w:rPr>
           <w:rFonts w:hint="eastAsia"/>
         </w:rPr>
-        <w:t xml:space="preserve"> linear search</w:t>
+        <w:t xml:space="preserve">First, compare the middle element </w:t>
+      </w:r>
+      <w:r>
+        <w:t>“</w:t>
+      </w:r>
+      <w:r>
+        <w:rPr>
+          <w:rFonts w:hint="eastAsia"/>
+        </w:rPr>
+        <w:t>a[mid]</w:t>
+      </w:r>
+      <w:r>
+        <w:t>”</w:t>
+      </w:r>
+      <w:r>
+        <w:rPr>
+          <w:rFonts w:hint="eastAsia"/>
+        </w:rPr>
+        <w:t xml:space="preserve"> with </w:t>
+      </w:r>
+      <w:r>
+        <w:t>“</w:t>
+      </w:r>
+      <w:r>
+        <w:rPr>
+          <w:rFonts w:hint="eastAsia"/>
+        </w:rPr>
+        <w:t>want</w:t>
+      </w:r>
+      <w:r>
+        <w:t>”</w:t>
+      </w:r>
+      <w:r>
+        <w:rPr>
+          <w:rFonts w:hint="eastAsia"/>
+        </w:rPr>
+        <w:t xml:space="preserve">. If </w:t>
+      </w:r>
+      <w:r>
+        <w:t>“</w:t>
+      </w:r>
+      <w:r>
+        <w:rPr>
+          <w:rFonts w:hint="eastAsia"/>
+        </w:rPr>
+        <w:t>want</w:t>
+      </w:r>
+      <w:r>
+        <w:t>”</w:t>
+      </w:r>
+      <w:r>
+        <w:rPr>
+          <w:rFonts w:hint="eastAsia"/>
+        </w:rPr>
+        <w:t xml:space="preserve"> is larger than </w:t>
+      </w:r>
+      <w:r>
+        <w:t>“</w:t>
+      </w:r>
+      <w:r>
+        <w:rPr>
+          <w:rFonts w:hint="eastAsia"/>
+        </w:rPr>
+        <w:t>a[mid]</w:t>
+      </w:r>
+      <w:r>
+        <w:t>”</w:t>
+      </w:r>
+      <w:r>
+        <w:rPr>
+          <w:rFonts w:hint="eastAsia"/>
+        </w:rPr>
+        <w:t xml:space="preserve">, </w:t>
+      </w:r>
+      <w:r>
+        <w:t>the</w:t>
+      </w:r>
+      <w:r>
+        <w:rPr>
+          <w:rFonts w:hint="eastAsia"/>
+        </w:rPr>
+        <w:t xml:space="preserve"> program will just focus on the right-half-side of the array, which is </w:t>
+      </w:r>
+      <w:proofErr w:type="gramStart"/>
+      <w:r>
+        <w:rPr>
+          <w:rFonts w:hint="eastAsia"/>
+        </w:rPr>
+        <w:t>a[</w:t>
+      </w:r>
+      <w:proofErr w:type="gramEnd"/>
+      <w:r>
+        <w:rPr>
+          <w:rFonts w:hint="eastAsia"/>
+        </w:rPr>
+        <w:t xml:space="preserve">mid + 1] to a[length </w:t>
+      </w:r>
+      <w:r>
+        <w:t>–</w:t>
+      </w:r>
+      <w:r>
+        <w:rPr>
+          <w:rFonts w:hint="eastAsia"/>
+        </w:rPr>
+        <w:t xml:space="preserve"> 1], and do </w:t>
+      </w:r>
+      <w:r>
+        <w:t>the</w:t>
+      </w:r>
+      <w:r>
+        <w:rPr>
+          <w:rFonts w:hint="eastAsia"/>
+        </w:rPr>
+        <w:t xml:space="preserve"> searching since </w:t>
+      </w:r>
+      <w:r>
+        <w:t>the</w:t>
+      </w:r>
+      <w:r>
+        <w:rPr>
+          <w:rFonts w:hint="eastAsia"/>
+        </w:rPr>
+        <w:t xml:space="preserve"> array is sorted so that elements inside are arranged from small (left) to large (right), and vice versa.</w:t>
       </w:r>
     </w:p>
     <w:p>
       <w:pPr>
-        <w:autoSpaceDE w:val="0"/>
-        <w:autoSpaceDN w:val="0"/>
-        <w:rPr>
-          <w:szCs w:val="24"/>
-        </w:rPr>
-      </w:pPr>
-      <w:r>
-        <w:rPr>
-          <w:szCs w:val="24"/>
-        </w:rPr>
-        <w:t>(d)</w:t>
+        <w:rPr>
+          <w:rFonts w:hint="eastAsia"/>
+        </w:rPr>
+      </w:pPr>
+      <w:r>
+        <w:rPr>
+          <w:rFonts w:hint="eastAsia"/>
+        </w:rPr>
+        <w:t xml:space="preserve">Eventually, the program will either find the target </w:t>
+      </w:r>
+      <w:r>
+        <w:t>“</w:t>
+      </w:r>
+      <w:r>
+        <w:rPr>
+          <w:rFonts w:hint="eastAsia"/>
+        </w:rPr>
+        <w:t>want</w:t>
+      </w:r>
+      <w:r>
+        <w:t>”</w:t>
+      </w:r>
+      <w:r>
+        <w:rPr>
+          <w:rFonts w:hint="eastAsia"/>
+        </w:rPr>
+        <w:t xml:space="preserve">, which will return the position of the target </w:t>
+      </w:r>
+      <w:r>
+        <w:t>“</w:t>
+      </w:r>
+      <w:r>
+        <w:rPr>
+          <w:rFonts w:hint="eastAsia"/>
+        </w:rPr>
+        <w:t>mid</w:t>
+      </w:r>
+      <w:r>
+        <w:t>”</w:t>
+      </w:r>
+      <w:r>
+        <w:rPr>
+          <w:rFonts w:hint="eastAsia"/>
+        </w:rPr>
+        <w:t>, or find nothing, which will return -1.</w:t>
       </w:r>
     </w:p>
     <w:p/>
     <w:p>
+      <w:r>
+        <w:t>(b)</w:t>
+      </w:r>
+    </w:p>
+    <w:p>
+      <m:oMath>
+        <m:r>
+          <w:rPr>
+            <w:rFonts w:ascii="Cambria Math" w:hAnsi="Cambria Math"/>
+          </w:rPr>
+          <m:t>O(</m:t>
+        </m:r>
+        <m:func>
+          <m:funcPr>
+            <m:ctrlPr>
+              <w:rPr>
+                <w:rFonts w:ascii="Cambria Math" w:hAnsi="Cambria Math"/>
+                <w:i/>
+              </w:rPr>
+            </m:ctrlPr>
+          </m:funcPr>
+          <m:fName>
+            <m:r>
+              <m:rPr>
+                <m:sty m:val="p"/>
+              </m:rPr>
+              <w:rPr>
+                <w:rFonts w:ascii="Cambria Math" w:hAnsi="Cambria Math"/>
+              </w:rPr>
+              <m:t>log</m:t>
+            </m:r>
+          </m:fName>
+          <m:e>
+            <m:r>
+              <w:rPr>
+                <w:rFonts w:ascii="Cambria Math" w:hAnsi="Cambria Math"/>
+              </w:rPr>
+              <m:t>n</m:t>
+            </m:r>
+          </m:e>
+        </m:func>
+        <m:r>
+          <w:rPr>
+            <w:rFonts w:ascii="Cambria Math" w:hAnsi="Cambria Math"/>
+          </w:rPr>
+          <m:t>)</m:t>
+        </m:r>
+      </m:oMath>
+      <w:r>
+        <w:rPr>
+          <w:rFonts w:hint="eastAsia"/>
+        </w:rPr>
+        <w:t xml:space="preserve"> in the average case and worst </w:t>
+      </w:r>
+      <w:r>
+        <w:t>case</w:t>
+      </w:r>
+      <w:r>
+        <w:rPr>
+          <w:rFonts w:hint="eastAsia"/>
+        </w:rPr>
+        <w:t xml:space="preserve"> since the problem size is divided by 2 in each loop.</w:t>
+      </w:r>
+    </w:p>
+    <w:p>
+      <m:oMath>
+        <m:r>
+          <w:rPr>
+            <w:rFonts w:ascii="Cambria Math" w:hAnsi="Cambria Math"/>
+          </w:rPr>
+          <m:t>O(1)</m:t>
+        </m:r>
+      </m:oMath>
+      <w:r>
+        <w:rPr>
+          <w:rFonts w:hint="eastAsia"/>
+        </w:rPr>
+        <w:t xml:space="preserve"> in the best case.</w:t>
+      </w:r>
+    </w:p>
+    <w:p/>
+    <w:p>
+      <w:r>
+        <w:t>(c)</w:t>
+      </w:r>
+      <w:r>
+        <w:rPr>
+          <w:rFonts w:hint="eastAsia"/>
+        </w:rPr>
+        <w:t xml:space="preserve"> linear search</w:t>
+      </w:r>
+    </w:p>
+    <w:p>
+      <w:r>
+        <w:rPr>
+          <w:noProof/>
+        </w:rPr>
+        <w:drawing>
+          <wp:inline distT="0" distB="0" distL="0" distR="0" wp14:anchorId="334F078F" wp14:editId="79E1D7CE">
+            <wp:extent cx="4445228" cy="1720938"/>
+            <wp:effectExtent l="0" t="0" r="0" b="0"/>
+            <wp:docPr id="957916597" name="圖片 1" descr="一張含有 文字, 螢幕擷取畫面, 軟體, 字型 的圖片&#10;&#10;自動產生的描述"/>
+            <wp:cNvGraphicFramePr>
+              <a:graphicFrameLocks xmlns:a="http://schemas.openxmlformats.org/drawingml/2006/main" noChangeAspect="1"/>
+            </wp:cNvGraphicFramePr>
+            <a:graphic xmlns:a="http://schemas.openxmlformats.org/drawingml/2006/main">
+              <a:graphicData uri="http://schemas.openxmlformats.org/drawingml/2006/picture">
+                <pic:pic xmlns:pic="http://schemas.openxmlformats.org/drawingml/2006/picture">
+                  <pic:nvPicPr>
+                    <pic:cNvPr id="957916597" name="圖片 1" descr="一張含有 文字, 螢幕擷取畫面, 軟體, 字型 的圖片&#10;&#10;自動產生的描述"/>
+                    <pic:cNvPicPr/>
+                  </pic:nvPicPr>
+                  <pic:blipFill>
+                    <a:blip r:embed="rId9"/>
+                    <a:stretch>
+                      <a:fillRect/>
+                    </a:stretch>
+                  </pic:blipFill>
+                  <pic:spPr>
+                    <a:xfrm>
+                      <a:off x="0" y="0"/>
+                      <a:ext cx="4445228" cy="1720938"/>
+                    </a:xfrm>
+                    <a:prstGeom prst="rect">
+                      <a:avLst/>
+                    </a:prstGeom>
+                  </pic:spPr>
+                </pic:pic>
+              </a:graphicData>
+            </a:graphic>
+          </wp:inline>
+        </w:drawing>
+      </w:r>
+    </w:p>
+    <w:p>
+      <w:pPr>
+        <w:rPr>
+          <w:rFonts w:hint="eastAsia"/>
+        </w:rPr>
+      </w:pPr>
+      <w:r>
+        <w:rPr>
+          <w:rFonts w:hint="eastAsia"/>
+        </w:rPr>
+        <w:t xml:space="preserve">The linear search algorithm will go through the entire array and try to find the target </w:t>
+      </w:r>
+      <w:r>
+        <w:t>“</w:t>
+      </w:r>
+      <w:r>
+        <w:rPr>
+          <w:rFonts w:hint="eastAsia"/>
+        </w:rPr>
+        <w:t>want</w:t>
+      </w:r>
+      <w:r>
+        <w:t>”</w:t>
+      </w:r>
+      <w:r>
+        <w:rPr>
+          <w:rFonts w:hint="eastAsia"/>
+        </w:rPr>
+        <w:t xml:space="preserve">. </w:t>
+      </w:r>
+      <w:r>
+        <w:rPr>
+          <w:rFonts w:hint="eastAsia"/>
+        </w:rPr>
+        <w:t xml:space="preserve">If </w:t>
+      </w:r>
+      <w:r>
+        <w:t>“</w:t>
+      </w:r>
+      <w:r>
+        <w:rPr>
+          <w:rFonts w:hint="eastAsia"/>
+        </w:rPr>
+        <w:t>want</w:t>
+      </w:r>
+      <w:r>
+        <w:t>”</w:t>
+      </w:r>
+      <w:r>
+        <w:rPr>
+          <w:rFonts w:hint="eastAsia"/>
+        </w:rPr>
+        <w:t xml:space="preserve"> is</w:t>
+      </w:r>
+      <w:r>
+        <w:rPr>
+          <w:rFonts w:hint="eastAsia"/>
+        </w:rPr>
+        <w:t xml:space="preserve"> found, </w:t>
+      </w:r>
+      <w:r>
+        <w:t>the</w:t>
+      </w:r>
+      <w:r>
+        <w:rPr>
+          <w:rFonts w:hint="eastAsia"/>
+        </w:rPr>
+        <w:t xml:space="preserve"> program will return the position of </w:t>
+      </w:r>
+      <w:r>
+        <w:t>“</w:t>
+      </w:r>
+      <w:r>
+        <w:rPr>
+          <w:rFonts w:hint="eastAsia"/>
+        </w:rPr>
+        <w:t>want</w:t>
+      </w:r>
+      <w:r>
+        <w:t>”</w:t>
+      </w:r>
+      <w:r>
+        <w:rPr>
+          <w:rFonts w:hint="eastAsia"/>
+        </w:rPr>
+        <w:t xml:space="preserve"> in the array, otherwise </w:t>
+      </w:r>
+      <w:r>
+        <w:rPr>
+          <w:rFonts w:hint="eastAsia"/>
+        </w:rPr>
+        <w:t xml:space="preserve">it will </w:t>
+      </w:r>
+      <w:r>
+        <w:rPr>
+          <w:rFonts w:hint="eastAsia"/>
+        </w:rPr>
+        <w:t>return -1.</w:t>
+      </w:r>
+    </w:p>
+    <w:p/>
+    <w:p>
       <w:pPr>
         <w:autoSpaceDE w:val="0"/>
         <w:autoSpaceDN w:val="0"/>
@@ -7473,13 +8171,90 @@
           <w:szCs w:val="24"/>
         </w:rPr>
       </w:pPr>
+      <w:r>
+        <w:rPr>
+          <w:szCs w:val="24"/>
+        </w:rPr>
+        <w:t>(d)</w:t>
+      </w:r>
     </w:p>
     <w:p>
+      <m:oMath>
+        <m:r>
+          <w:rPr>
+            <w:rFonts w:ascii="Cambria Math" w:hAnsi="Cambria Math"/>
+          </w:rPr>
+          <w:lastRenderedPageBreak/>
+          <m:t>O(n)</m:t>
+        </m:r>
+      </m:oMath>
+      <w:r>
+        <w:rPr>
+          <w:rFonts w:hint="eastAsia"/>
+        </w:rPr>
+        <w:t xml:space="preserve"> in the average case </w:t>
+      </w:r>
+      <w:r>
+        <w:t>and</w:t>
+      </w:r>
+      <w:r>
+        <w:rPr>
+          <w:rFonts w:hint="eastAsia"/>
+        </w:rPr>
+        <w:t xml:space="preserve"> worst case since the program need</w:t>
+      </w:r>
+      <w:r>
+        <w:rPr>
+          <w:rFonts w:hint="eastAsia"/>
+        </w:rPr>
+        <w:t>s</w:t>
+      </w:r>
+      <w:r>
+        <w:rPr>
+          <w:rFonts w:hint="eastAsia"/>
+        </w:rPr>
+        <w:t xml:space="preserve"> to go through every element in </w:t>
+      </w:r>
+      <w:r>
+        <w:t>the</w:t>
+      </w:r>
+      <w:r>
+        <w:rPr>
+          <w:rFonts w:hint="eastAsia"/>
+        </w:rPr>
+        <w:t xml:space="preserve"> array.</w:t>
+      </w:r>
+    </w:p>
+    <w:p>
+      <m:oMath>
+        <m:r>
+          <w:rPr>
+            <w:rFonts w:ascii="Cambria Math" w:hAnsi="Cambria Math"/>
+          </w:rPr>
+          <m:t>O(1)</m:t>
+        </m:r>
+      </m:oMath>
+      <w:r>
+        <w:rPr>
+          <w:rFonts w:hint="eastAsia"/>
+        </w:rPr>
+        <w:t xml:space="preserve"> in the best case.</w:t>
+      </w:r>
+    </w:p>
+    <w:p>
       <w:pPr>
         <w:autoSpaceDE w:val="0"/>
         <w:autoSpaceDN w:val="0"/>
         <w:rPr>
-          <w:rFonts w:hint="eastAsia"/>
+          <w:szCs w:val="24"/>
+        </w:rPr>
+      </w:pPr>
+    </w:p>
+    <w:p>
+      <w:pPr>
+        <w:autoSpaceDE w:val="0"/>
+        <w:autoSpaceDN w:val="0"/>
+        <w:rPr>
           <w:szCs w:val="24"/>
         </w:rPr>
       </w:pPr>
@@ -7512,7 +8287,15 @@
         <w:rPr>
           <w:szCs w:val="24"/>
         </w:rPr>
-        <w:t>%) A square band matrix A</w:t>
+        <w:t xml:space="preserve">%) A square band matrix </w:t>
+      </w:r>
+      <w:proofErr w:type="spellStart"/>
+      <w:proofErr w:type="gramStart"/>
+      <w:r>
+        <w:rPr>
+          <w:szCs w:val="24"/>
+        </w:rPr>
+        <w:t>A</w:t>
       </w:r>
       <w:r>
         <w:rPr>
@@ -7521,6 +8304,8 @@
         </w:rPr>
         <w:t>n,a</w:t>
       </w:r>
+      <w:proofErr w:type="spellEnd"/>
+      <w:proofErr w:type="gramEnd"/>
       <w:r>
         <w:rPr>
           <w:szCs w:val="24"/>
@@ -11297,6 +12082,8 @@
                 </mc:Fallback>
               </mc:AlternateContent>
             </w:r>
+            <w:proofErr w:type="spellStart"/>
+            <w:proofErr w:type="gramStart"/>
             <w:r>
               <w:rPr>
                 <w:rFonts w:hint="eastAsia"/>
@@ -11327,6 +12114,8 @@
               </w:rPr>
               <w:t>a</w:t>
             </w:r>
+            <w:proofErr w:type="spellEnd"/>
+            <w:proofErr w:type="gramEnd"/>
           </w:p>
         </w:tc>
       </w:tr>
@@ -11347,7 +12136,15 @@
         <w:rPr>
           <w:szCs w:val="24"/>
         </w:rPr>
-        <w:t>How many elements are there in the band of A</w:t>
+        <w:t xml:space="preserve">How many elements are there in the band of </w:t>
+      </w:r>
+      <w:proofErr w:type="spellStart"/>
+      <w:proofErr w:type="gramStart"/>
+      <w:r>
+        <w:rPr>
+          <w:szCs w:val="24"/>
+        </w:rPr>
+        <w:t>A</w:t>
       </w:r>
       <w:r>
         <w:rPr>
@@ -11356,6 +12153,8 @@
         </w:rPr>
         <w:t>n,a</w:t>
       </w:r>
+      <w:proofErr w:type="spellEnd"/>
+      <w:proofErr w:type="gramEnd"/>
       <w:r>
         <w:rPr>
           <w:szCs w:val="24"/>
@@ -11379,7 +12178,21 @@
         <w:rPr>
           <w:szCs w:val="24"/>
         </w:rPr>
-        <w:t>What is the relationship between i and j for element A</w:t>
+        <w:t xml:space="preserve">What is the relationship between </w:t>
+      </w:r>
+      <w:proofErr w:type="spellStart"/>
+      <w:r>
+        <w:rPr>
+          <w:szCs w:val="24"/>
+        </w:rPr>
+        <w:t>i</w:t>
+      </w:r>
+      <w:proofErr w:type="spellEnd"/>
+      <w:r>
+        <w:rPr>
+          <w:szCs w:val="24"/>
+        </w:rPr>
+        <w:t xml:space="preserve"> and j for element A</w:t>
       </w:r>
       <w:r>
         <w:rPr>
@@ -11392,7 +12205,15 @@
         <w:rPr>
           <w:szCs w:val="24"/>
         </w:rPr>
-        <w:t xml:space="preserve"> in the band of A</w:t>
+        <w:t xml:space="preserve"> in the band of </w:t>
+      </w:r>
+      <w:proofErr w:type="spellStart"/>
+      <w:proofErr w:type="gramStart"/>
+      <w:r>
+        <w:rPr>
+          <w:szCs w:val="24"/>
+        </w:rPr>
+        <w:t>A</w:t>
       </w:r>
       <w:r>
         <w:rPr>
@@ -11401,6 +12222,8 @@
         </w:rPr>
         <w:t>n,a</w:t>
       </w:r>
+      <w:proofErr w:type="spellEnd"/>
+      <w:proofErr w:type="gramEnd"/>
       <w:r>
         <w:rPr>
           <w:szCs w:val="24"/>
@@ -11424,7 +12247,15 @@
         <w:rPr>
           <w:szCs w:val="24"/>
         </w:rPr>
-        <w:t>Assume that the band of A</w:t>
+        <w:t xml:space="preserve">Assume that the band of </w:t>
+      </w:r>
+      <w:proofErr w:type="spellStart"/>
+      <w:proofErr w:type="gramStart"/>
+      <w:r>
+        <w:rPr>
+          <w:szCs w:val="24"/>
+        </w:rPr>
+        <w:t>A</w:t>
       </w:r>
       <w:r>
         <w:rPr>
@@ -11433,6 +12264,8 @@
         </w:rPr>
         <w:t>n,a</w:t>
       </w:r>
+      <w:proofErr w:type="spellEnd"/>
+      <w:proofErr w:type="gramEnd"/>
       <w:r>
         <w:rPr>
           <w:szCs w:val="24"/>
@@ -11499,6 +12332,7 @@
                 <w:sz w:val="20"/>
               </w:rPr>
             </w:pPr>
+            <w:proofErr w:type="gramStart"/>
             <w:r>
               <w:rPr>
                 <w:sz w:val="20"/>
@@ -11512,6 +12346,7 @@
               </w:rPr>
               <w:t>[</w:t>
             </w:r>
+            <w:proofErr w:type="gramEnd"/>
             <w:r>
               <w:rPr>
                 <w:sz w:val="20"/>
@@ -11533,6 +12368,7 @@
                 <w:sz w:val="20"/>
               </w:rPr>
             </w:pPr>
+            <w:proofErr w:type="gramStart"/>
             <w:r>
               <w:rPr>
                 <w:sz w:val="20"/>
@@ -11546,6 +12382,7 @@
               </w:rPr>
               <w:t>[</w:t>
             </w:r>
+            <w:proofErr w:type="gramEnd"/>
             <w:r>
               <w:rPr>
                 <w:sz w:val="20"/>
@@ -11567,6 +12404,7 @@
                 <w:sz w:val="20"/>
               </w:rPr>
             </w:pPr>
+            <w:proofErr w:type="gramStart"/>
             <w:r>
               <w:rPr>
                 <w:sz w:val="20"/>
@@ -11580,6 +12418,7 @@
               </w:rPr>
               <w:t>[</w:t>
             </w:r>
+            <w:proofErr w:type="gramEnd"/>
             <w:r>
               <w:rPr>
                 <w:sz w:val="20"/>
@@ -11601,6 +12440,7 @@
                 <w:sz w:val="20"/>
               </w:rPr>
             </w:pPr>
+            <w:proofErr w:type="gramStart"/>
             <w:r>
               <w:rPr>
                 <w:sz w:val="20"/>
@@ -11614,6 +12454,7 @@
               </w:rPr>
               <w:t>[</w:t>
             </w:r>
+            <w:proofErr w:type="gramEnd"/>
             <w:r>
               <w:rPr>
                 <w:sz w:val="20"/>
@@ -11635,6 +12476,7 @@
                 <w:sz w:val="20"/>
               </w:rPr>
             </w:pPr>
+            <w:proofErr w:type="gramStart"/>
             <w:r>
               <w:rPr>
                 <w:sz w:val="20"/>
@@ -11648,6 +12490,7 @@
               </w:rPr>
               <w:t>[</w:t>
             </w:r>
+            <w:proofErr w:type="gramEnd"/>
             <w:r>
               <w:rPr>
                 <w:sz w:val="20"/>
@@ -11669,6 +12512,7 @@
                 <w:sz w:val="20"/>
               </w:rPr>
             </w:pPr>
+            <w:proofErr w:type="gramStart"/>
             <w:r>
               <w:rPr>
                 <w:sz w:val="20"/>
@@ -11682,6 +12526,7 @@
               </w:rPr>
               <w:t>[</w:t>
             </w:r>
+            <w:proofErr w:type="gramEnd"/>
             <w:r>
               <w:rPr>
                 <w:sz w:val="20"/>
@@ -11703,6 +12548,7 @@
                 <w:sz w:val="20"/>
               </w:rPr>
             </w:pPr>
+            <w:proofErr w:type="gramStart"/>
             <w:r>
               <w:rPr>
                 <w:sz w:val="20"/>
@@ -11716,6 +12562,7 @@
               </w:rPr>
               <w:t>[</w:t>
             </w:r>
+            <w:proofErr w:type="gramEnd"/>
             <w:r>
               <w:rPr>
                 <w:sz w:val="20"/>
@@ -11737,6 +12584,7 @@
                 <w:sz w:val="20"/>
               </w:rPr>
             </w:pPr>
+            <w:proofErr w:type="gramStart"/>
             <w:r>
               <w:rPr>
                 <w:sz w:val="20"/>
@@ -11750,6 +12598,7 @@
               </w:rPr>
               <w:t>[</w:t>
             </w:r>
+            <w:proofErr w:type="gramEnd"/>
             <w:r>
               <w:rPr>
                 <w:sz w:val="20"/>
@@ -11771,6 +12620,7 @@
                 <w:sz w:val="20"/>
               </w:rPr>
             </w:pPr>
+            <w:proofErr w:type="gramStart"/>
             <w:r>
               <w:rPr>
                 <w:sz w:val="20"/>
@@ -11784,6 +12634,7 @@
               </w:rPr>
               <w:t>[</w:t>
             </w:r>
+            <w:proofErr w:type="gramEnd"/>
             <w:r>
               <w:rPr>
                 <w:sz w:val="20"/>
@@ -11805,6 +12656,7 @@
                 <w:sz w:val="20"/>
               </w:rPr>
             </w:pPr>
+            <w:proofErr w:type="gramStart"/>
             <w:r>
               <w:rPr>
                 <w:sz w:val="20"/>
@@ -11818,6 +12670,7 @@
               </w:rPr>
               <w:t>[</w:t>
             </w:r>
+            <w:proofErr w:type="gramEnd"/>
             <w:r>
               <w:rPr>
                 <w:sz w:val="20"/>
@@ -11839,6 +12692,7 @@
                 <w:sz w:val="20"/>
               </w:rPr>
             </w:pPr>
+            <w:proofErr w:type="gramStart"/>
             <w:r>
               <w:rPr>
                 <w:sz w:val="20"/>
@@ -11852,6 +12706,7 @@
               </w:rPr>
               <w:t>[</w:t>
             </w:r>
+            <w:proofErr w:type="gramEnd"/>
             <w:r>
               <w:rPr>
                 <w:sz w:val="20"/>
@@ -11873,6 +12728,7 @@
                 <w:sz w:val="20"/>
               </w:rPr>
             </w:pPr>
+            <w:proofErr w:type="gramStart"/>
             <w:r>
               <w:rPr>
                 <w:sz w:val="20"/>
@@ -11886,6 +12742,7 @@
               </w:rPr>
               <w:t>[</w:t>
             </w:r>
+            <w:proofErr w:type="gramEnd"/>
             <w:r>
               <w:rPr>
                 <w:sz w:val="20"/>
@@ -11907,6 +12764,7 @@
                 <w:sz w:val="20"/>
               </w:rPr>
             </w:pPr>
+            <w:proofErr w:type="gramStart"/>
             <w:r>
               <w:rPr>
                 <w:sz w:val="20"/>
@@ -11920,6 +12778,7 @@
               </w:rPr>
               <w:t>[</w:t>
             </w:r>
+            <w:proofErr w:type="gramEnd"/>
             <w:r>
               <w:rPr>
                 <w:sz w:val="20"/>
@@ -11941,6 +12800,7 @@
                 <w:sz w:val="20"/>
               </w:rPr>
             </w:pPr>
+            <w:proofErr w:type="gramStart"/>
             <w:r>
               <w:rPr>
                 <w:sz w:val="20"/>
@@ -11954,6 +12814,7 @@
               </w:rPr>
               <w:t>[</w:t>
             </w:r>
+            <w:proofErr w:type="gramEnd"/>
             <w:r>
               <w:rPr>
                 <w:sz w:val="20"/>
@@ -12770,7 +13631,15 @@
         <w:rPr>
           <w:szCs w:val="24"/>
         </w:rPr>
-        <w:t xml:space="preserve"> in the lower band of A</w:t>
+        <w:t xml:space="preserve"> in the lower band of </w:t>
+      </w:r>
+      <w:proofErr w:type="spellStart"/>
+      <w:proofErr w:type="gramStart"/>
+      <w:r>
+        <w:rPr>
+          <w:szCs w:val="24"/>
+        </w:rPr>
+        <w:t>A</w:t>
       </w:r>
       <w:r>
         <w:rPr>
@@ -12779,6 +13648,8 @@
         </w:rPr>
         <w:t>n,a</w:t>
       </w:r>
+      <w:proofErr w:type="spellEnd"/>
+      <w:proofErr w:type="gramEnd"/>
       <w:r>
         <w:rPr>
           <w:szCs w:val="24"/>
@@ -13045,34 +13916,43 @@
     </w:p>
     <w:p/>
     <w:p>
-      <w:pPr>
+      <w:r>
+        <w:t>(b)</w:t>
+      </w:r>
+      <w:r>
         <w:rPr>
           <w:rFonts w:hint="eastAsia"/>
         </w:rPr>
-      </w:pPr>
-      <w:r>
-        <w:t>(b)</w:t>
+        <w:t xml:space="preserve"> </w:t>
       </w:r>
       <w:r>
         <w:rPr>
           <w:rFonts w:hint="eastAsia"/>
         </w:rPr>
-        <w:t xml:space="preserve"> </w:t>
+        <w:t>T</w:t>
+      </w:r>
+      <w:r>
+        <w:t>h</w:t>
       </w:r>
       <w:r>
         <w:rPr>
           <w:rFonts w:hint="eastAsia"/>
         </w:rPr>
-        <w:t>T</w:t>
-      </w:r>
-      <w:r>
-        <w:t>h</w:t>
-      </w:r>
+        <w:t xml:space="preserve">e </w:t>
+      </w:r>
+      <w:proofErr w:type="spellStart"/>
       <w:r>
         <w:rPr>
           <w:rFonts w:hint="eastAsia"/>
         </w:rPr>
-        <w:t xml:space="preserve">e i, j of elements lying in the same diagonal have the same difference </w:t>
+        <w:t>i</w:t>
+      </w:r>
+      <w:proofErr w:type="spellEnd"/>
+      <w:r>
+        <w:rPr>
+          <w:rFonts w:hint="eastAsia"/>
+        </w:rPr>
+        <w:t xml:space="preserve">, j of elements lying in the same diagonal have the same difference </w:t>
       </w:r>
       <m:oMath>
         <m:r>
@@ -13120,16 +14000,12 @@
           <w:p>
             <w:pPr>
               <w:jc w:val="center"/>
-              <w:rPr>
-                <w:rFonts w:hint="eastAsia"/>
-              </w:rPr>
             </w:pPr>
             <m:oMath>
               <m:r>
                 <w:rPr>
                   <w:rFonts w:ascii="Cambria Math" w:hAnsi="Cambria Math"/>
                 </w:rPr>
-                <w:lastRenderedPageBreak/>
                 <m:t xml:space="preserve">i-j </m:t>
               </m:r>
             </m:oMath>
@@ -13149,9 +14025,6 @@
           <w:p>
             <w:pPr>
               <w:jc w:val="center"/>
-              <w:rPr>
-                <w:rFonts w:hint="eastAsia"/>
-              </w:rPr>
             </w:pPr>
             <w:r>
               <w:rPr>
@@ -13168,11 +14041,6 @@
             <w:tcW w:w="4148" w:type="dxa"/>
           </w:tcPr>
           <w:p>
-            <w:pPr>
-              <w:rPr>
-                <w:rFonts w:hint="eastAsia"/>
-              </w:rPr>
-            </w:pPr>
             <m:oMathPara>
               <m:oMath>
                 <m:r>
@@ -13190,11 +14058,6 @@
             <w:tcW w:w="4148" w:type="dxa"/>
           </w:tcPr>
           <w:p>
-            <w:pPr>
-              <w:rPr>
-                <w:rFonts w:hint="eastAsia"/>
-              </w:rPr>
-            </w:pPr>
             <w:r>
               <w:rPr>
                 <w:rFonts w:hint="eastAsia"/>
@@ -13210,11 +14073,6 @@
             <w:tcW w:w="4148" w:type="dxa"/>
           </w:tcPr>
           <w:p>
-            <w:pPr>
-              <w:rPr>
-                <w:rFonts w:hint="eastAsia"/>
-              </w:rPr>
-            </w:pPr>
             <m:oMathPara>
               <m:oMath>
                 <m:r>
@@ -13232,11 +14090,6 @@
             <w:tcW w:w="4148" w:type="dxa"/>
           </w:tcPr>
           <w:p>
-            <w:pPr>
-              <w:rPr>
-                <w:rFonts w:hint="eastAsia"/>
-              </w:rPr>
-            </w:pPr>
             <w:r>
               <w:rPr>
                 <w:rFonts w:hint="eastAsia"/>
@@ -13252,11 +14105,6 @@
             <w:tcW w:w="4148" w:type="dxa"/>
           </w:tcPr>
           <w:p>
-            <w:pPr>
-              <w:rPr>
-                <w:rFonts w:hint="eastAsia"/>
-              </w:rPr>
-            </w:pPr>
             <m:oMathPara>
               <m:oMath>
                 <m:r>
@@ -13274,11 +14122,6 @@
             <w:tcW w:w="4148" w:type="dxa"/>
           </w:tcPr>
           <w:p>
-            <w:pPr>
-              <w:rPr>
-                <w:rFonts w:hint="eastAsia"/>
-              </w:rPr>
-            </w:pPr>
             <w:r>
               <w:rPr>
                 <w:rFonts w:hint="eastAsia"/>
@@ -13291,11 +14134,6 @@
     </w:tbl>
     <w:p/>
     <w:p>
-      <w:pPr>
-        <w:rPr>
-          <w:rFonts w:hint="eastAsia"/>
-        </w:rPr>
-      </w:pPr>
       <w:r>
         <w:t>(c)</w:t>
       </w:r>
@@ -13310,19 +14148,7 @@
           <w:rPr>
             <w:rFonts w:ascii="Cambria Math" w:hAnsi="Cambria Math"/>
           </w:rPr>
-          <m:t>(</m:t>
-        </m:r>
-        <m:r>
-          <w:rPr>
-            <w:rFonts w:ascii="Cambria Math" w:hAnsi="Cambria Math"/>
-          </w:rPr>
-          <m:t>i-j</m:t>
-        </m:r>
-        <m:r>
-          <w:rPr>
-            <w:rFonts w:ascii="Cambria Math" w:hAnsi="Cambria Math"/>
-          </w:rPr>
-          <m:t>)</m:t>
+          <m:t>(i-j)</m:t>
         </m:r>
       </m:oMath>
       <w:r>
@@ -13348,19 +14174,7 @@
           <w:rPr>
             <w:rFonts w:ascii="Cambria Math" w:hAnsi="Cambria Math"/>
           </w:rPr>
-          <m:t>a-1-(</m:t>
-        </m:r>
-        <m:r>
-          <w:rPr>
-            <w:rFonts w:ascii="Cambria Math" w:hAnsi="Cambria Math"/>
-          </w:rPr>
-          <m:t>i-j</m:t>
-        </m:r>
-        <m:r>
-          <w:rPr>
-            <w:rFonts w:ascii="Cambria Math" w:hAnsi="Cambria Math"/>
-          </w:rPr>
-          <m:t>)</m:t>
+          <m:t>a-1-(i-j)</m:t>
         </m:r>
       </m:oMath>
       <w:r>
@@ -13389,19 +14203,7 @@
               <w:rPr>
                 <w:rFonts w:ascii="Cambria Math" w:hAnsi="Cambria Math"/>
               </w:rPr>
-              <m:t>k</m:t>
-            </m:r>
-            <m:r>
-              <w:rPr>
-                <w:rFonts w:ascii="Cambria Math" w:hAnsi="Cambria Math"/>
-              </w:rPr>
-              <m:t>=</m:t>
-            </m:r>
-            <m:r>
-              <w:rPr>
-                <w:rFonts w:ascii="Cambria Math" w:hAnsi="Cambria Math"/>
-              </w:rPr>
-              <m:t>i-j+1</m:t>
+              <m:t>k=i-j+1</m:t>
             </m:r>
           </m:sub>
           <m:sup>
@@ -13503,11 +14305,6 @@
       </w:r>
     </w:p>
     <w:p>
-      <w:pPr>
-        <w:rPr>
-          <w:rFonts w:hint="eastAsia"/>
-        </w:rPr>
-      </w:pPr>
       <m:oMathPara>
         <m:oMath>
           <m:sSub>
@@ -13603,7 +14400,6 @@
     <w:p>
       <w:pPr>
         <w:rPr>
-          <w:rFonts w:hint="eastAsia"/>
           <w:szCs w:val="24"/>
         </w:rPr>
       </w:pPr>
@@ -13642,15 +14438,32 @@
         <w:rPr>
           <w:szCs w:val="24"/>
         </w:rPr>
-        <w:t>A generalized band matrix A</w:t>
+        <w:t xml:space="preserve">A generalized band matrix </w:t>
+      </w:r>
+      <w:proofErr w:type="spellStart"/>
+      <w:proofErr w:type="gramStart"/>
+      <w:r>
+        <w:rPr>
+          <w:szCs w:val="24"/>
+        </w:rPr>
+        <w:t>A</w:t>
       </w:r>
       <w:r>
         <w:rPr>
           <w:szCs w:val="24"/>
           <w:vertAlign w:val="subscript"/>
         </w:rPr>
-        <w:t>n,a,b</w:t>
-      </w:r>
+        <w:t>n,a</w:t>
+      </w:r>
+      <w:proofErr w:type="gramEnd"/>
+      <w:r>
+        <w:rPr>
+          <w:szCs w:val="24"/>
+          <w:vertAlign w:val="subscript"/>
+        </w:rPr>
+        <w:t>,b</w:t>
+      </w:r>
+      <w:proofErr w:type="spellEnd"/>
       <w:r>
         <w:rPr>
           <w:szCs w:val="24"/>
@@ -17015,15 +17828,32 @@
         <w:rPr>
           <w:szCs w:val="24"/>
         </w:rPr>
-        <w:t>How many elements are there in the band of A</w:t>
+        <w:t xml:space="preserve">How many elements are there in the band of </w:t>
+      </w:r>
+      <w:proofErr w:type="spellStart"/>
+      <w:proofErr w:type="gramStart"/>
+      <w:r>
+        <w:rPr>
+          <w:szCs w:val="24"/>
+        </w:rPr>
+        <w:t>A</w:t>
       </w:r>
       <w:r>
         <w:rPr>
           <w:szCs w:val="24"/>
           <w:vertAlign w:val="subscript"/>
         </w:rPr>
-        <w:t>n,a,b</w:t>
-      </w:r>
+        <w:t>n,a</w:t>
+      </w:r>
+      <w:proofErr w:type="gramEnd"/>
+      <w:r>
+        <w:rPr>
+          <w:szCs w:val="24"/>
+          <w:vertAlign w:val="subscript"/>
+        </w:rPr>
+        <w:t>,b</w:t>
+      </w:r>
+      <w:proofErr w:type="spellEnd"/>
       <w:r>
         <w:rPr>
           <w:szCs w:val="24"/>
@@ -17047,7 +17877,21 @@
         <w:rPr>
           <w:szCs w:val="24"/>
         </w:rPr>
-        <w:t>What is the relationship between i and j for element A</w:t>
+        <w:t xml:space="preserve">What is the relationship between </w:t>
+      </w:r>
+      <w:proofErr w:type="spellStart"/>
+      <w:r>
+        <w:rPr>
+          <w:szCs w:val="24"/>
+        </w:rPr>
+        <w:t>i</w:t>
+      </w:r>
+      <w:proofErr w:type="spellEnd"/>
+      <w:r>
+        <w:rPr>
+          <w:szCs w:val="24"/>
+        </w:rPr>
+        <w:t xml:space="preserve"> and j for element A</w:t>
       </w:r>
       <w:r>
         <w:rPr>
@@ -17060,15 +17904,32 @@
         <w:rPr>
           <w:szCs w:val="24"/>
         </w:rPr>
-        <w:t xml:space="preserve"> in the band of A</w:t>
+        <w:t xml:space="preserve"> in the band of </w:t>
+      </w:r>
+      <w:proofErr w:type="spellStart"/>
+      <w:proofErr w:type="gramStart"/>
+      <w:r>
+        <w:rPr>
+          <w:szCs w:val="24"/>
+        </w:rPr>
+        <w:t>A</w:t>
       </w:r>
       <w:r>
         <w:rPr>
           <w:szCs w:val="24"/>
           <w:vertAlign w:val="subscript"/>
         </w:rPr>
-        <w:t>n,a,b</w:t>
-      </w:r>
+        <w:t>n,a</w:t>
+      </w:r>
+      <w:proofErr w:type="gramEnd"/>
+      <w:r>
+        <w:rPr>
+          <w:szCs w:val="24"/>
+          <w:vertAlign w:val="subscript"/>
+        </w:rPr>
+        <w:t>,b</w:t>
+      </w:r>
+      <w:proofErr w:type="spellEnd"/>
       <w:r>
         <w:rPr>
           <w:szCs w:val="24"/>
@@ -17092,15 +17953,32 @@
         <w:rPr>
           <w:szCs w:val="24"/>
         </w:rPr>
-        <w:t>Obtain a sequential representation of the band of A</w:t>
+        <w:t xml:space="preserve">Obtain a sequential representation of the band of </w:t>
+      </w:r>
+      <w:proofErr w:type="spellStart"/>
+      <w:proofErr w:type="gramStart"/>
+      <w:r>
+        <w:rPr>
+          <w:szCs w:val="24"/>
+        </w:rPr>
+        <w:t>A</w:t>
       </w:r>
       <w:r>
         <w:rPr>
           <w:szCs w:val="24"/>
           <w:vertAlign w:val="subscript"/>
         </w:rPr>
-        <w:t>n,a,b</w:t>
-      </w:r>
+        <w:t>n,a</w:t>
+      </w:r>
+      <w:proofErr w:type="gramEnd"/>
+      <w:r>
+        <w:rPr>
+          <w:szCs w:val="24"/>
+          <w:vertAlign w:val="subscript"/>
+        </w:rPr>
+        <w:t>,b</w:t>
+      </w:r>
+      <w:proofErr w:type="spellEnd"/>
       <w:r>
         <w:rPr>
           <w:szCs w:val="24"/>
@@ -17120,6 +17998,7 @@
           <w:b/>
           <w:color w:val="FF0000"/>
         </w:rPr>
+        <w:lastRenderedPageBreak/>
         <w:t>Sol:</w:t>
       </w:r>
     </w:p>
@@ -17414,7 +18293,6 @@
         <w:rPr>
           <w:rFonts w:hint="eastAsia"/>
         </w:rPr>
-        <w:lastRenderedPageBreak/>
         <w:t xml:space="preserve">   </w:t>
       </w:r>
       <m:oMath>
@@ -17478,34 +18356,43 @@
     </w:p>
     <w:p/>
     <w:p>
-      <w:pPr>
+      <w:r>
+        <w:t>(b)</w:t>
+      </w:r>
+      <w:r>
         <w:rPr>
           <w:rFonts w:hint="eastAsia"/>
         </w:rPr>
-      </w:pPr>
-      <w:r>
-        <w:t>(b)</w:t>
+        <w:t xml:space="preserve"> </w:t>
       </w:r>
       <w:r>
         <w:rPr>
           <w:rFonts w:hint="eastAsia"/>
         </w:rPr>
-        <w:t xml:space="preserve"> </w:t>
+        <w:t>T</w:t>
+      </w:r>
+      <w:r>
+        <w:t>h</w:t>
       </w:r>
       <w:r>
         <w:rPr>
           <w:rFonts w:hint="eastAsia"/>
         </w:rPr>
-        <w:t>T</w:t>
-      </w:r>
-      <w:r>
-        <w:t>h</w:t>
-      </w:r>
+        <w:t xml:space="preserve">e </w:t>
+      </w:r>
+      <w:proofErr w:type="spellStart"/>
       <w:r>
         <w:rPr>
           <w:rFonts w:hint="eastAsia"/>
         </w:rPr>
-        <w:t>e i, j of e</w:t>
+        <w:t>i</w:t>
+      </w:r>
+      <w:proofErr w:type="spellEnd"/>
+      <w:r>
+        <w:rPr>
+          <w:rFonts w:hint="eastAsia"/>
+        </w:rPr>
+        <w:t>, j of e</w:t>
       </w:r>
       <w:r>
         <w:rPr>
@@ -17576,22 +18463,13 @@
           <w:p>
             <w:pPr>
               <w:jc w:val="center"/>
-              <w:rPr>
-                <w:rFonts w:hint="eastAsia"/>
-              </w:rPr>
             </w:pPr>
             <m:oMath>
               <m:r>
                 <w:rPr>
                   <w:rFonts w:ascii="Cambria Math" w:hAnsi="Cambria Math"/>
                 </w:rPr>
-                <m:t>i-j</m:t>
-              </m:r>
-              <m:r>
-                <w:rPr>
-                  <w:rFonts w:ascii="Cambria Math" w:hAnsi="Cambria Math"/>
-                </w:rPr>
-                <m:t xml:space="preserve"> </m:t>
+                <m:t xml:space="preserve">i-j </m:t>
               </m:r>
             </m:oMath>
             <w:r>
@@ -17609,9 +18487,6 @@
           <w:p>
             <w:pPr>
               <w:jc w:val="center"/>
-              <w:rPr>
-                <w:rFonts w:hint="eastAsia"/>
-              </w:rPr>
             </w:pPr>
             <w:r>
               <w:rPr>
@@ -17628,24 +18503,13 @@
             <w:tcW w:w="4148" w:type="dxa"/>
           </w:tcPr>
           <w:p>
-            <w:pPr>
-              <w:rPr>
-                <w:rFonts w:hint="eastAsia"/>
-              </w:rPr>
-            </w:pPr>
             <m:oMathPara>
               <m:oMath>
                 <m:r>
                   <w:rPr>
                     <w:rFonts w:ascii="Cambria Math" w:hAnsi="Cambria Math"/>
                   </w:rPr>
-                  <m:t>i-j</m:t>
-                </m:r>
-                <m:r>
-                  <w:rPr>
-                    <w:rFonts w:ascii="Cambria Math" w:hAnsi="Cambria Math"/>
-                  </w:rPr>
-                  <m:t>&gt;0</m:t>
+                  <m:t>i-j&gt;0</m:t>
                 </m:r>
               </m:oMath>
             </m:oMathPara>
@@ -17656,11 +18520,6 @@
             <w:tcW w:w="4148" w:type="dxa"/>
           </w:tcPr>
           <w:p>
-            <w:pPr>
-              <w:rPr>
-                <w:rFonts w:hint="eastAsia"/>
-              </w:rPr>
-            </w:pPr>
             <w:r>
               <w:rPr>
                 <w:rFonts w:hint="eastAsia"/>
@@ -17676,24 +18535,13 @@
             <w:tcW w:w="4148" w:type="dxa"/>
           </w:tcPr>
           <w:p>
-            <w:pPr>
-              <w:rPr>
-                <w:rFonts w:hint="eastAsia"/>
-              </w:rPr>
-            </w:pPr>
             <m:oMathPara>
               <m:oMath>
                 <m:r>
                   <w:rPr>
                     <w:rFonts w:ascii="Cambria Math" w:hAnsi="Cambria Math"/>
                   </w:rPr>
-                  <m:t>i-j</m:t>
-                </m:r>
-                <m:r>
-                  <w:rPr>
-                    <w:rFonts w:ascii="Cambria Math" w:hAnsi="Cambria Math"/>
-                  </w:rPr>
-                  <m:t>=0</m:t>
+                  <m:t>i-j=0</m:t>
                 </m:r>
               </m:oMath>
             </m:oMathPara>
@@ -17704,11 +18552,6 @@
             <w:tcW w:w="4148" w:type="dxa"/>
           </w:tcPr>
           <w:p>
-            <w:pPr>
-              <w:rPr>
-                <w:rFonts w:hint="eastAsia"/>
-              </w:rPr>
-            </w:pPr>
             <w:r>
               <w:rPr>
                 <w:rFonts w:hint="eastAsia"/>
@@ -17724,24 +18567,13 @@
             <w:tcW w:w="4148" w:type="dxa"/>
           </w:tcPr>
           <w:p>
-            <w:pPr>
-              <w:rPr>
-                <w:rFonts w:hint="eastAsia"/>
-              </w:rPr>
-            </w:pPr>
             <m:oMathPara>
               <m:oMath>
                 <m:r>
                   <w:rPr>
                     <w:rFonts w:ascii="Cambria Math" w:hAnsi="Cambria Math"/>
                   </w:rPr>
-                  <m:t>i-j</m:t>
-                </m:r>
-                <m:r>
-                  <w:rPr>
-                    <w:rFonts w:ascii="Cambria Math" w:hAnsi="Cambria Math"/>
-                  </w:rPr>
-                  <m:t>&lt;0</m:t>
+                  <m:t>i-j&lt;0</m:t>
                 </m:r>
               </m:oMath>
             </m:oMathPara>
@@ -17752,11 +18584,6 @@
             <w:tcW w:w="4148" w:type="dxa"/>
           </w:tcPr>
           <w:p>
-            <w:pPr>
-              <w:rPr>
-                <w:rFonts w:hint="eastAsia"/>
-              </w:rPr>
-            </w:pPr>
             <w:r>
               <w:rPr>
                 <w:rFonts w:hint="eastAsia"/>
@@ -17767,19 +18594,8 @@
         </w:tc>
       </w:tr>
     </w:tbl>
+    <w:p/>
     <w:p>
-      <w:pPr>
-        <w:rPr>
-          <w:rFonts w:hint="eastAsia"/>
-        </w:rPr>
-      </w:pPr>
-    </w:p>
-    <w:p>
-      <w:pPr>
-        <w:rPr>
-          <w:rFonts w:hint="eastAsia"/>
-        </w:rPr>
-      </w:pPr>
       <w:r>
         <w:t>(c)</w:t>
       </w:r>
@@ -17893,32 +18709,28 @@
         </m:oMath>
       </m:oMathPara>
     </w:p>
+    <w:p/>
     <w:p>
-      <w:pPr>
+      <w:r>
         <w:rPr>
           <w:rFonts w:hint="eastAsia"/>
         </w:rPr>
-      </w:pPr>
+        <w:t xml:space="preserve">  </w:t>
+      </w:r>
+      <w:r>
+        <w:rPr>
+          <w:rFonts w:hint="eastAsia"/>
+        </w:rPr>
+        <w:t xml:space="preserve"> </w:t>
+      </w:r>
+      <w:r>
+        <w:rPr>
+          <w:rFonts w:hint="eastAsia"/>
+        </w:rPr>
+        <w:t>In the upper band:</w:t>
+      </w:r>
     </w:p>
     <w:p>
-      <w:pPr>
-        <w:rPr>
-          <w:rFonts w:hint="eastAsia"/>
-        </w:rPr>
-      </w:pPr>
-      <w:r>
-        <w:rPr>
-          <w:rFonts w:hint="eastAsia"/>
-        </w:rPr>
-        <w:t xml:space="preserve">  In the upper band:</w:t>
-      </w:r>
-    </w:p>
-    <w:p>
-      <w:pPr>
-        <w:rPr>
-          <w:rFonts w:hint="eastAsia"/>
-        </w:rPr>
-      </w:pPr>
       <m:oMathPara>
         <m:oMath>
           <m:sSub>
@@ -17979,13 +18791,7 @@
                     <w:rPr>
                       <w:rFonts w:ascii="Cambria Math" w:hAnsi="Cambria Math"/>
                     </w:rPr>
-                    <m:t>k=</m:t>
-                  </m:r>
-                  <m:r>
-                    <w:rPr>
-                      <w:rFonts w:ascii="Cambria Math" w:hAnsi="Cambria Math"/>
-                    </w:rPr>
-                    <m:t>0</m:t>
+                    <m:t>k=0</m:t>
                   </m:r>
                 </m:sub>
                 <m:sup>
@@ -17993,13 +18799,7 @@
                     <w:rPr>
                       <w:rFonts w:ascii="Cambria Math" w:hAnsi="Cambria Math"/>
                     </w:rPr>
-                    <m:t>j-i</m:t>
-                  </m:r>
-                  <m:r>
-                    <w:rPr>
-                      <w:rFonts w:ascii="Cambria Math" w:hAnsi="Cambria Math"/>
-                    </w:rPr>
-                    <m:t>+1</m:t>
+                    <m:t>j-i+1</m:t>
                   </m:r>
                 </m:sup>
                 <m:e>
@@ -18017,13 +18817,7 @@
             <w:rPr>
               <w:rFonts w:ascii="Cambria Math" w:hAnsi="Cambria Math"/>
             </w:rPr>
-            <m:t>+</m:t>
-          </m:r>
-          <m:r>
-            <w:rPr>
-              <w:rFonts w:ascii="Cambria Math" w:hAnsi="Cambria Math"/>
-            </w:rPr>
-            <m:t>i+</m:t>
+            <m:t>+i+</m:t>
           </m:r>
           <m:d>
             <m:dPr>
@@ -18077,13 +18871,7 @@
       </m:oMathPara>
     </w:p>
     <w:p/>
-    <w:p>
-      <w:pPr>
-        <w:rPr>
-          <w:rFonts w:hint="eastAsia"/>
-        </w:rPr>
-      </w:pPr>
-    </w:p>
+    <w:p/>
     <w:p>
       <w:pPr>
         <w:pStyle w:val="a8"/>
@@ -18201,22 +18989,35 @@
         </w:numPr>
         <w:ind w:leftChars="0"/>
         <w:rPr>
+          <w:szCs w:val="24"/>
+        </w:rPr>
+      </w:pPr>
+      <w:r>
+        <w:rPr>
           <w:rFonts w:hint="eastAsia"/>
           <w:szCs w:val="24"/>
         </w:rPr>
-      </w:pPr>
-      <w:r>
-        <w:rPr>
-          <w:rFonts w:hint="eastAsia"/>
-          <w:szCs w:val="24"/>
-        </w:rPr>
         <w:t xml:space="preserve">Assume string s = </w:t>
       </w:r>
       <w:r>
         <w:rPr>
           <w:szCs w:val="24"/>
         </w:rPr>
-        <w:t>“a pattern matching algorithm” with 28 characters, and p = “rithm” with 5 characters. Illustrate the matching process of the KMP algorithm graphically (as in the handout ppt file) and how many character comparisons are performed in the process?</w:t>
+        <w:t>“a pattern matching algorithm” with 28 characters, and p = “</w:t>
+      </w:r>
+      <w:proofErr w:type="spellStart"/>
+      <w:r>
+        <w:rPr>
+          <w:szCs w:val="24"/>
+        </w:rPr>
+        <w:t>rithm</w:t>
+      </w:r>
+      <w:proofErr w:type="spellEnd"/>
+      <w:r>
+        <w:rPr>
+          <w:szCs w:val="24"/>
+        </w:rPr>
+        <w:t>” with 5 characters. Illustrate the matching process of the KMP algorithm graphically (as in the handout ppt file) and how many character comparisons are performed in the process?</w:t>
       </w:r>
     </w:p>
     <w:p>
@@ -18606,6 +19407,7 @@
                 <w:sz w:val="20"/>
               </w:rPr>
             </w:pPr>
+            <w:proofErr w:type="spellStart"/>
             <w:r>
               <w:rPr>
                 <w:rFonts w:hint="eastAsia"/>
@@ -18613,6 +19415,7 @@
               </w:rPr>
               <w:t>i</w:t>
             </w:r>
+            <w:proofErr w:type="spellEnd"/>
           </w:p>
         </w:tc>
         <w:tc>
@@ -18797,6 +19600,7 @@
                 <w:sz w:val="20"/>
               </w:rPr>
             </w:pPr>
+            <w:proofErr w:type="spellStart"/>
             <w:r>
               <w:rPr>
                 <w:rFonts w:hint="eastAsia"/>
@@ -18804,6 +19608,7 @@
               </w:rPr>
               <w:t>i</w:t>
             </w:r>
+            <w:proofErr w:type="spellEnd"/>
           </w:p>
         </w:tc>
         <w:tc>
@@ -18935,6 +19740,7 @@
                 <w:sz w:val="20"/>
               </w:rPr>
             </w:pPr>
+            <w:proofErr w:type="spellStart"/>
             <w:r>
               <w:rPr>
                 <w:rFonts w:hint="eastAsia"/>
@@ -18942,6 +19748,7 @@
               </w:rPr>
               <w:t>i</w:t>
             </w:r>
+            <w:proofErr w:type="spellEnd"/>
           </w:p>
         </w:tc>
         <w:tc>
@@ -19018,6 +19825,7 @@
         <w:rPr>
           <w:rFonts w:hint="eastAsia"/>
         </w:rPr>
+        <w:lastRenderedPageBreak/>
         <w:t>(a)</w:t>
       </w:r>
     </w:p>
@@ -19032,9 +19840,6 @@
     <w:p>
       <w:pPr>
         <w:ind w:firstLine="480"/>
-        <w:rPr>
-          <w:rFonts w:hint="eastAsia"/>
-        </w:rPr>
       </w:pPr>
       <w:r>
         <w:rPr>
@@ -19119,13 +19924,7 @@
           <w:rPr>
             <w:rFonts w:ascii="Cambria Math" w:hAnsi="Cambria Math"/>
           </w:rPr>
-          <m:t>p</m:t>
-        </m:r>
-        <m:r>
-          <w:rPr>
-            <w:rFonts w:ascii="Cambria Math" w:hAnsi="Cambria Math"/>
-          </w:rPr>
-          <m:t>=</m:t>
+          <m:t>p=</m:t>
         </m:r>
         <m:sSub>
           <m:sSubPr>
@@ -19181,13 +19980,7 @@
               <w:rPr>
                 <w:rFonts w:ascii="Cambria Math" w:hAnsi="Cambria Math"/>
               </w:rPr>
-              <m:t>m</m:t>
-            </m:r>
-            <m:r>
-              <w:rPr>
-                <w:rFonts w:ascii="Cambria Math" w:hAnsi="Cambria Math"/>
-              </w:rPr>
-              <m:t>-1</m:t>
+              <m:t>m-1</m:t>
             </m:r>
           </m:sub>
         </m:sSub>
@@ -19210,9 +20003,6 @@
     <w:p>
       <w:pPr>
         <w:ind w:left="480"/>
-        <w:rPr>
-          <w:rFonts w:hint="eastAsia"/>
-        </w:rPr>
       </w:pPr>
       <w:r>
         <w:rPr>
@@ -19343,11 +20133,6 @@
       </m:oMath>
     </w:p>
     <w:p>
-      <w:pPr>
-        <w:rPr>
-          <w:rFonts w:hint="eastAsia"/>
-        </w:rPr>
-      </w:pPr>
       <w:r>
         <w:rPr>
           <w:rFonts w:hint="eastAsia"/>
@@ -19420,13 +20205,7 @@
               <w:rPr>
                 <w:rFonts w:ascii="Cambria Math" w:hAnsi="Cambria Math"/>
               </w:rPr>
-              <m:t>i</m:t>
-            </m:r>
-            <m:r>
-              <w:rPr>
-                <w:rFonts w:ascii="Cambria Math" w:hAnsi="Cambria Math"/>
-              </w:rPr>
-              <m:t>-1</m:t>
+              <m:t>i-1</m:t>
             </m:r>
           </m:sub>
         </m:sSub>
@@ -19490,13 +20269,7 @@
               <w:rPr>
                 <w:rFonts w:ascii="Cambria Math" w:hAnsi="Cambria Math"/>
               </w:rPr>
-              <m:t>j</m:t>
-            </m:r>
-            <m:r>
-              <w:rPr>
-                <w:rFonts w:ascii="Cambria Math" w:hAnsi="Cambria Math"/>
-              </w:rPr>
-              <m:t>-1</m:t>
+              <m:t>j-1</m:t>
             </m:r>
           </m:sub>
         </m:sSub>
@@ -19578,22 +20351,13 @@
           <w:rPr>
             <w:rFonts w:ascii="Cambria Math" w:hAnsi="Cambria Math"/>
           </w:rPr>
-          <m:t>j</m:t>
-        </m:r>
-        <m:r>
-          <w:rPr>
-            <w:rFonts w:ascii="Cambria Math" w:hAnsi="Cambria Math"/>
-          </w:rPr>
-          <m:t>≠</m:t>
+          <m:t>j≠</m:t>
         </m:r>
       </m:oMath>
     </w:p>
     <w:p>
       <w:pPr>
         <w:ind w:firstLine="480"/>
-        <w:rPr>
-          <w:rFonts w:hint="eastAsia"/>
-        </w:rPr>
       </w:pPr>
       <m:oMath>
         <m:r>
@@ -19717,19 +20481,7 @@
           <w:rPr>
             <w:rFonts w:ascii="Cambria Math" w:hAnsi="Cambria Math"/>
           </w:rPr>
-          <m:t>j</m:t>
-        </m:r>
-        <m:r>
-          <w:rPr>
-            <w:rFonts w:ascii="Cambria Math" w:hAnsi="Cambria Math"/>
-          </w:rPr>
-          <m:t>=</m:t>
-        </m:r>
-        <m:r>
-          <w:rPr>
-            <w:rFonts w:ascii="Cambria Math" w:hAnsi="Cambria Math"/>
-          </w:rPr>
-          <m:t>0</m:t>
+          <m:t>j=0</m:t>
         </m:r>
       </m:oMath>
       <w:r>
@@ -19751,9 +20503,6 @@
     <w:p>
       <w:pPr>
         <w:ind w:firstLine="480"/>
-        <w:rPr>
-          <w:rFonts w:hint="eastAsia"/>
-        </w:rPr>
       </w:pPr>
       <w:r>
         <w:rPr>
@@ -19830,13 +20579,7 @@
         <w:t>.</w:t>
       </w:r>
     </w:p>
-    <w:p>
-      <w:pPr>
-        <w:rPr>
-          <w:rFonts w:hint="eastAsia"/>
-        </w:rPr>
-      </w:pPr>
-    </w:p>
+    <w:p/>
     <w:p>
       <w:r>
         <w:t>(b)</w:t>
@@ -20700,6 +21443,7 @@
                 <w:sz w:val="20"/>
               </w:rPr>
             </w:pPr>
+            <w:proofErr w:type="spellStart"/>
             <w:r>
               <w:rPr>
                 <w:rFonts w:hint="eastAsia"/>
@@ -20707,6 +21451,7 @@
               </w:rPr>
               <w:t>i</w:t>
             </w:r>
+            <w:proofErr w:type="spellEnd"/>
           </w:p>
         </w:tc>
         <w:tc>
@@ -20891,6 +21636,7 @@
                 <w:sz w:val="20"/>
               </w:rPr>
             </w:pPr>
+            <w:proofErr w:type="spellStart"/>
             <w:r>
               <w:rPr>
                 <w:rFonts w:hint="eastAsia"/>
@@ -20898,6 +21644,7 @@
               </w:rPr>
               <w:t>i</w:t>
             </w:r>
+            <w:proofErr w:type="spellEnd"/>
           </w:p>
         </w:tc>
         <w:tc>
@@ -20971,12 +21718,12 @@
     <w:p>
       <w:pPr>
         <w:rPr>
-          <w:rFonts w:hint="eastAsia"/>
-          <w:szCs w:val="24"/>
-        </w:rPr>
-      </w:pPr>
-      <w:r>
-        <w:rPr>
+          <w:szCs w:val="24"/>
+        </w:rPr>
+      </w:pPr>
+      <w:r>
+        <w:rPr>
+          <w:noProof/>
           <w:szCs w:val="24"/>
         </w:rPr>
         <w:drawing>
@@ -21003,7 +21750,7 @@
                     <pic:cNvPicPr/>
                   </pic:nvPicPr>
                   <pic:blipFill rotWithShape="1">
-                    <a:blip r:embed="rId8">
+                    <a:blip r:embed="rId10">
                       <a:extLst>
                         <a:ext uri="{28A0092B-C50C-407E-A947-70E740481C1C}">
                           <a14:useLocalDpi xmlns:a14="http://schemas.microsoft.com/office/drawing/2010/main" val="0"/>
@@ -21044,6 +21791,7 @@
       </w:r>
       <w:r>
         <w:rPr>
+          <w:noProof/>
           <w:szCs w:val="24"/>
         </w:rPr>
         <w:drawing>
@@ -21070,7 +21818,7 @@
                     <pic:cNvPicPr/>
                   </pic:nvPicPr>
                   <pic:blipFill rotWithShape="1">
-                    <a:blip r:embed="rId8">
+                    <a:blip r:embed="rId10">
                       <a:extLst>
                         <a:ext uri="{28A0092B-C50C-407E-A947-70E740481C1C}">
                           <a14:useLocalDpi xmlns:a14="http://schemas.microsoft.com/office/drawing/2010/main" val="0"/>
@@ -21111,6 +21859,7 @@
       </w:r>
       <w:r>
         <w:rPr>
+          <w:noProof/>
           <w:szCs w:val="24"/>
         </w:rPr>
         <w:drawing>
@@ -21137,7 +21886,7 @@
                     <pic:cNvPicPr/>
                   </pic:nvPicPr>
                   <pic:blipFill rotWithShape="1">
-                    <a:blip r:embed="rId8">
+                    <a:blip r:embed="rId10">
                       <a:extLst>
                         <a:ext uri="{28A0092B-C50C-407E-A947-70E740481C1C}">
                           <a14:useLocalDpi xmlns:a14="http://schemas.microsoft.com/office/drawing/2010/main" val="0"/>
@@ -21180,7 +21929,6 @@
     <w:p>
       <w:pPr>
         <w:rPr>
-          <w:rFonts w:hint="eastAsia"/>
           <w:szCs w:val="24"/>
         </w:rPr>
       </w:pPr>
@@ -21190,7 +21938,7 @@
           <w:szCs w:val="24"/>
         </w:rPr>
         <w:drawing>
-          <wp:anchor distT="0" distB="0" distL="114300" distR="114300" simplePos="0" relativeHeight="251848704" behindDoc="0" locked="0" layoutInCell="1" allowOverlap="1" wp14:anchorId="33A799E1" wp14:editId="1F6125FC">
+          <wp:anchor distT="0" distB="0" distL="114300" distR="114300" simplePos="0" relativeHeight="251848704" behindDoc="0" locked="0" layoutInCell="1" allowOverlap="1" wp14:anchorId="33A799E1" wp14:editId="568E3C8C">
             <wp:simplePos x="0" y="0"/>
             <wp:positionH relativeFrom="column">
               <wp:posOffset>3387674</wp:posOffset>
@@ -21223,7 +21971,7 @@
                     </pic:cNvPicPr>
                   </pic:nvPicPr>
                   <pic:blipFill>
-                    <a:blip r:embed="rId9" cstate="print">
+                    <a:blip r:embed="rId11" cstate="print">
                       <a:extLst>
                         <a:ext uri="{28A0092B-C50C-407E-A947-70E740481C1C}">
                           <a14:useLocalDpi xmlns:a14="http://schemas.microsoft.com/office/drawing/2010/main" val="0"/>
@@ -21296,7 +22044,7 @@
                     </pic:cNvPicPr>
                   </pic:nvPicPr>
                   <pic:blipFill>
-                    <a:blip r:embed="rId10">
+                    <a:blip r:embed="rId12">
                       <a:extLst>
                         <a:ext uri="{28A0092B-C50C-407E-A947-70E740481C1C}">
                           <a14:useLocalDpi xmlns:a14="http://schemas.microsoft.com/office/drawing/2010/main" val="0"/>
@@ -21369,7 +22117,7 @@
                     </pic:cNvPicPr>
                   </pic:nvPicPr>
                   <pic:blipFill>
-                    <a:blip r:embed="rId11">
+                    <a:blip r:embed="rId13">
                       <a:extLst>
                         <a:ext uri="{28A0092B-C50C-407E-A947-70E740481C1C}">
                           <a14:useLocalDpi xmlns:a14="http://schemas.microsoft.com/office/drawing/2010/main" val="0"/>
@@ -21399,6 +22147,7 @@
       </w:r>
       <w:r>
         <w:rPr>
+          <w:noProof/>
           <w:szCs w:val="24"/>
         </w:rPr>
         <w:drawing>
@@ -21425,7 +22174,7 @@
                     <pic:cNvPicPr/>
                   </pic:nvPicPr>
                   <pic:blipFill rotWithShape="1">
-                    <a:blip r:embed="rId8">
+                    <a:blip r:embed="rId10">
                       <a:extLst>
                         <a:ext uri="{28A0092B-C50C-407E-A947-70E740481C1C}">
                           <a14:useLocalDpi xmlns:a14="http://schemas.microsoft.com/office/drawing/2010/main" val="0"/>
@@ -21466,6 +22215,7 @@
       </w:r>
       <w:r>
         <w:rPr>
+          <w:noProof/>
           <w:szCs w:val="24"/>
         </w:rPr>
         <w:drawing>
@@ -21492,7 +22242,7 @@
                     <pic:cNvPicPr/>
                   </pic:nvPicPr>
                   <pic:blipFill rotWithShape="1">
-                    <a:blip r:embed="rId8">
+                    <a:blip r:embed="rId10">
                       <a:extLst>
                         <a:ext uri="{28A0092B-C50C-407E-A947-70E740481C1C}">
                           <a14:useLocalDpi xmlns:a14="http://schemas.microsoft.com/office/drawing/2010/main" val="0"/>
@@ -21533,6 +22283,7 @@
       </w:r>
       <w:r>
         <w:rPr>
+          <w:noProof/>
           <w:szCs w:val="24"/>
         </w:rPr>
         <w:drawing>
@@ -21559,7 +22310,7 @@
                     <pic:cNvPicPr/>
                   </pic:nvPicPr>
                   <pic:blipFill rotWithShape="1">
-                    <a:blip r:embed="rId8">
+                    <a:blip r:embed="rId10">
                       <a:extLst>
                         <a:ext uri="{28A0092B-C50C-407E-A947-70E740481C1C}">
                           <a14:useLocalDpi xmlns:a14="http://schemas.microsoft.com/office/drawing/2010/main" val="0"/>
@@ -21651,7 +22402,7 @@
                     </pic:cNvPicPr>
                   </pic:nvPicPr>
                   <pic:blipFill>
-                    <a:blip r:embed="rId12">
+                    <a:blip r:embed="rId14">
                       <a:extLst>
                         <a:ext uri="{28A0092B-C50C-407E-A947-70E740481C1C}">
                           <a14:useLocalDpi xmlns:a14="http://schemas.microsoft.com/office/drawing/2010/main" val="0"/>
@@ -21724,7 +22475,7 @@
                     </pic:cNvPicPr>
                   </pic:nvPicPr>
                   <pic:blipFill>
-                    <a:blip r:embed="rId13">
+                    <a:blip r:embed="rId15">
                       <a:extLst>
                         <a:ext uri="{28A0092B-C50C-407E-A947-70E740481C1C}">
                           <a14:useLocalDpi xmlns:a14="http://schemas.microsoft.com/office/drawing/2010/main" val="0"/>
@@ -21797,7 +22548,7 @@
                     </pic:cNvPicPr>
                   </pic:nvPicPr>
                   <pic:blipFill>
-                    <a:blip r:embed="rId14">
+                    <a:blip r:embed="rId16">
                       <a:extLst>
                         <a:ext uri="{28A0092B-C50C-407E-A947-70E740481C1C}">
                           <a14:useLocalDpi xmlns:a14="http://schemas.microsoft.com/office/drawing/2010/main" val="0"/>
@@ -21870,7 +22621,7 @@
                     </pic:cNvPicPr>
                   </pic:nvPicPr>
                   <pic:blipFill>
-                    <a:blip r:embed="rId15">
+                    <a:blip r:embed="rId17">
                       <a:extLst>
                         <a:ext uri="{28A0092B-C50C-407E-A947-70E740481C1C}">
                           <a14:useLocalDpi xmlns:a14="http://schemas.microsoft.com/office/drawing/2010/main" val="0"/>
@@ -21903,6 +22654,7 @@
       </w:r>
       <w:r>
         <w:rPr>
+          <w:noProof/>
           <w:szCs w:val="24"/>
         </w:rPr>
         <w:drawing>
@@ -21929,7 +22681,7 @@
                     <pic:cNvPicPr/>
                   </pic:nvPicPr>
                   <pic:blipFill rotWithShape="1">
-                    <a:blip r:embed="rId8">
+                    <a:blip r:embed="rId10">
                       <a:extLst>
                         <a:ext uri="{28A0092B-C50C-407E-A947-70E740481C1C}">
                           <a14:useLocalDpi xmlns:a14="http://schemas.microsoft.com/office/drawing/2010/main" val="0"/>
@@ -21970,6 +22722,7 @@
       </w:r>
       <w:r>
         <w:rPr>
+          <w:noProof/>
           <w:szCs w:val="24"/>
         </w:rPr>
         <w:drawing>
@@ -21996,7 +22749,7 @@
                     <pic:cNvPicPr/>
                   </pic:nvPicPr>
                   <pic:blipFill rotWithShape="1">
-                    <a:blip r:embed="rId8">
+                    <a:blip r:embed="rId10">
                       <a:extLst>
                         <a:ext uri="{28A0092B-C50C-407E-A947-70E740481C1C}">
                           <a14:useLocalDpi xmlns:a14="http://schemas.microsoft.com/office/drawing/2010/main" val="0"/>
@@ -22037,6 +22790,7 @@
       </w:r>
       <w:r>
         <w:rPr>
+          <w:noProof/>
           <w:szCs w:val="24"/>
         </w:rPr>
         <w:drawing>
@@ -22063,7 +22817,7 @@
                     <pic:cNvPicPr/>
                   </pic:nvPicPr>
                   <pic:blipFill rotWithShape="1">
-                    <a:blip r:embed="rId8">
+                    <a:blip r:embed="rId10">
                       <a:extLst>
                         <a:ext uri="{28A0092B-C50C-407E-A947-70E740481C1C}">
                           <a14:useLocalDpi xmlns:a14="http://schemas.microsoft.com/office/drawing/2010/main" val="0"/>
@@ -22104,6 +22858,7 @@
       </w:r>
       <w:r>
         <w:rPr>
+          <w:noProof/>
           <w:szCs w:val="24"/>
         </w:rPr>
         <w:drawing>
@@ -22130,7 +22885,7 @@
                     <pic:cNvPicPr/>
                   </pic:nvPicPr>
                   <pic:blipFill rotWithShape="1">
-                    <a:blip r:embed="rId8">
+                    <a:blip r:embed="rId10">
                       <a:extLst>
                         <a:ext uri="{28A0092B-C50C-407E-A947-70E740481C1C}">
                           <a14:useLocalDpi xmlns:a14="http://schemas.microsoft.com/office/drawing/2010/main" val="0"/>
@@ -22171,6 +22926,7 @@
       </w:r>
       <w:r>
         <w:rPr>
+          <w:noProof/>
           <w:szCs w:val="24"/>
         </w:rPr>
         <w:drawing>
@@ -22197,7 +22953,7 @@
                     <pic:cNvPicPr/>
                   </pic:nvPicPr>
                   <pic:blipFill rotWithShape="1">
-                    <a:blip r:embed="rId8">
+                    <a:blip r:embed="rId10">
                       <a:extLst>
                         <a:ext uri="{28A0092B-C50C-407E-A947-70E740481C1C}">
                           <a14:useLocalDpi xmlns:a14="http://schemas.microsoft.com/office/drawing/2010/main" val="0"/>
@@ -22240,7 +22996,6 @@
     <w:p>
       <w:pPr>
         <w:rPr>
-          <w:rFonts w:hint="eastAsia"/>
           <w:szCs w:val="24"/>
         </w:rPr>
       </w:pPr>
@@ -22283,7 +23038,7 @@
                     </pic:cNvPicPr>
                   </pic:nvPicPr>
                   <pic:blipFill>
-                    <a:blip r:embed="rId16">
+                    <a:blip r:embed="rId18">
                       <a:extLst>
                         <a:ext uri="{28A0092B-C50C-407E-A947-70E740481C1C}">
                           <a14:useLocalDpi xmlns:a14="http://schemas.microsoft.com/office/drawing/2010/main" val="0"/>
@@ -22356,7 +23111,7 @@
                     </pic:cNvPicPr>
                   </pic:nvPicPr>
                   <pic:blipFill>
-                    <a:blip r:embed="rId17">
+                    <a:blip r:embed="rId19">
                       <a:extLst>
                         <a:ext uri="{28A0092B-C50C-407E-A947-70E740481C1C}">
                           <a14:useLocalDpi xmlns:a14="http://schemas.microsoft.com/office/drawing/2010/main" val="0"/>
@@ -22429,7 +23184,7 @@
                     </pic:cNvPicPr>
                   </pic:nvPicPr>
                   <pic:blipFill>
-                    <a:blip r:embed="rId18">
+                    <a:blip r:embed="rId20">
                       <a:extLst>
                         <a:ext uri="{28A0092B-C50C-407E-A947-70E740481C1C}">
                           <a14:useLocalDpi xmlns:a14="http://schemas.microsoft.com/office/drawing/2010/main" val="0"/>
@@ -22496,7 +23251,7 @@
                     </pic:cNvPicPr>
                   </pic:nvPicPr>
                   <pic:blipFill>
-                    <a:blip r:embed="rId19">
+                    <a:blip r:embed="rId21">
                       <a:extLst>
                         <a:ext uri="{28A0092B-C50C-407E-A947-70E740481C1C}">
                           <a14:useLocalDpi xmlns:a14="http://schemas.microsoft.com/office/drawing/2010/main" val="0"/>
@@ -22569,7 +23324,7 @@
                     </pic:cNvPicPr>
                   </pic:nvPicPr>
                   <pic:blipFill>
-                    <a:blip r:embed="rId20">
+                    <a:blip r:embed="rId22">
                       <a:extLst>
                         <a:ext uri="{28A0092B-C50C-407E-A947-70E740481C1C}">
                           <a14:useLocalDpi xmlns:a14="http://schemas.microsoft.com/office/drawing/2010/main" val="0"/>
@@ -22605,6 +23360,7 @@
       </w:r>
       <w:r>
         <w:rPr>
+          <w:noProof/>
           <w:szCs w:val="24"/>
         </w:rPr>
         <w:drawing>
@@ -22631,7 +23387,7 @@
                     <pic:cNvPicPr/>
                   </pic:nvPicPr>
                   <pic:blipFill rotWithShape="1">
-                    <a:blip r:embed="rId8">
+                    <a:blip r:embed="rId10">
                       <a:extLst>
                         <a:ext uri="{28A0092B-C50C-407E-A947-70E740481C1C}">
                           <a14:useLocalDpi xmlns:a14="http://schemas.microsoft.com/office/drawing/2010/main" val="0"/>
@@ -22672,6 +23428,7 @@
       </w:r>
       <w:r>
         <w:rPr>
+          <w:noProof/>
           <w:szCs w:val="24"/>
         </w:rPr>
         <w:drawing>
@@ -22698,7 +23455,7 @@
                     <pic:cNvPicPr/>
                   </pic:nvPicPr>
                   <pic:blipFill rotWithShape="1">
-                    <a:blip r:embed="rId8">
+                    <a:blip r:embed="rId10">
                       <a:extLst>
                         <a:ext uri="{28A0092B-C50C-407E-A947-70E740481C1C}">
                           <a14:useLocalDpi xmlns:a14="http://schemas.microsoft.com/office/drawing/2010/main" val="0"/>
@@ -22739,6 +23496,7 @@
       </w:r>
       <w:r>
         <w:rPr>
+          <w:noProof/>
           <w:szCs w:val="24"/>
         </w:rPr>
         <w:drawing>
@@ -22765,7 +23523,7 @@
                     <pic:cNvPicPr/>
                   </pic:nvPicPr>
                   <pic:blipFill rotWithShape="1">
-                    <a:blip r:embed="rId8">
+                    <a:blip r:embed="rId10">
                       <a:extLst>
                         <a:ext uri="{28A0092B-C50C-407E-A947-70E740481C1C}">
                           <a14:useLocalDpi xmlns:a14="http://schemas.microsoft.com/office/drawing/2010/main" val="0"/>
@@ -22806,6 +23564,7 @@
       </w:r>
       <w:r>
         <w:rPr>
+          <w:noProof/>
           <w:szCs w:val="24"/>
         </w:rPr>
         <w:drawing>
@@ -22832,7 +23591,7 @@
                     <pic:cNvPicPr/>
                   </pic:nvPicPr>
                   <pic:blipFill rotWithShape="1">
-                    <a:blip r:embed="rId8">
+                    <a:blip r:embed="rId10">
                       <a:extLst>
                         <a:ext uri="{28A0092B-C50C-407E-A947-70E740481C1C}">
                           <a14:useLocalDpi xmlns:a14="http://schemas.microsoft.com/office/drawing/2010/main" val="0"/>
@@ -22884,7 +23643,7 @@
           <w:szCs w:val="24"/>
         </w:rPr>
         <w:drawing>
-          <wp:anchor distT="0" distB="0" distL="114300" distR="114300" simplePos="0" relativeHeight="251852800" behindDoc="0" locked="0" layoutInCell="1" allowOverlap="1" wp14:anchorId="5C554088" wp14:editId="63F093C0">
+          <wp:anchor distT="0" distB="0" distL="114300" distR="114300" simplePos="0" relativeHeight="251852800" behindDoc="0" locked="0" layoutInCell="1" allowOverlap="1" wp14:anchorId="5C554088" wp14:editId="6AD05D0A">
             <wp:simplePos x="0" y="0"/>
             <wp:positionH relativeFrom="column">
               <wp:posOffset>4170028</wp:posOffset>
@@ -22917,7 +23676,7 @@
                     </pic:cNvPicPr>
                   </pic:nvPicPr>
                   <pic:blipFill>
-                    <a:blip r:embed="rId21" cstate="print">
+                    <a:blip r:embed="rId23" cstate="print">
                       <a:extLst>
                         <a:ext uri="{28A0092B-C50C-407E-A947-70E740481C1C}">
                           <a14:useLocalDpi xmlns:a14="http://schemas.microsoft.com/office/drawing/2010/main" val="0"/>
@@ -22984,7 +23743,7 @@
                     </pic:cNvPicPr>
                   </pic:nvPicPr>
                   <pic:blipFill>
-                    <a:blip r:embed="rId22">
+                    <a:blip r:embed="rId24">
                       <a:extLst>
                         <a:ext uri="{28A0092B-C50C-407E-A947-70E740481C1C}">
                           <a14:useLocalDpi xmlns:a14="http://schemas.microsoft.com/office/drawing/2010/main" val="0"/>
@@ -23051,7 +23810,7 @@
                     </pic:cNvPicPr>
                   </pic:nvPicPr>
                   <pic:blipFill>
-                    <a:blip r:embed="rId23">
+                    <a:blip r:embed="rId25">
                       <a:extLst>
                         <a:ext uri="{28A0092B-C50C-407E-A947-70E740481C1C}">
                           <a14:useLocalDpi xmlns:a14="http://schemas.microsoft.com/office/drawing/2010/main" val="0"/>
@@ -23087,6 +23846,7 @@
       </w:r>
       <w:r>
         <w:rPr>
+          <w:noProof/>
           <w:szCs w:val="24"/>
         </w:rPr>
         <w:drawing>
@@ -23113,7 +23873,7 @@
                     <pic:cNvPicPr/>
                   </pic:nvPicPr>
                   <pic:blipFill rotWithShape="1">
-                    <a:blip r:embed="rId8">
+                    <a:blip r:embed="rId10">
                       <a:extLst>
                         <a:ext uri="{28A0092B-C50C-407E-A947-70E740481C1C}">
                           <a14:useLocalDpi xmlns:a14="http://schemas.microsoft.com/office/drawing/2010/main" val="0"/>
@@ -23154,6 +23914,7 @@
       </w:r>
       <w:r>
         <w:rPr>
+          <w:noProof/>
           <w:szCs w:val="24"/>
         </w:rPr>
         <w:drawing>
@@ -23180,7 +23941,7 @@
                     <pic:cNvPicPr/>
                   </pic:nvPicPr>
                   <pic:blipFill rotWithShape="1">
-                    <a:blip r:embed="rId8">
+                    <a:blip r:embed="rId10">
                       <a:extLst>
                         <a:ext uri="{28A0092B-C50C-407E-A947-70E740481C1C}">
                           <a14:useLocalDpi xmlns:a14="http://schemas.microsoft.com/office/drawing/2010/main" val="0"/>
@@ -23221,6 +23982,7 @@
       </w:r>
       <w:r>
         <w:rPr>
+          <w:noProof/>
           <w:szCs w:val="24"/>
         </w:rPr>
         <w:drawing>
@@ -23247,7 +24009,7 @@
                     <pic:cNvPicPr/>
                   </pic:nvPicPr>
                   <pic:blipFill rotWithShape="1">
-                    <a:blip r:embed="rId8">
+                    <a:blip r:embed="rId10">
                       <a:extLst>
                         <a:ext uri="{28A0092B-C50C-407E-A947-70E740481C1C}">
                           <a14:useLocalDpi xmlns:a14="http://schemas.microsoft.com/office/drawing/2010/main" val="0"/>
@@ -23332,7 +24094,7 @@
                     </pic:cNvPicPr>
                   </pic:nvPicPr>
                   <pic:blipFill>
-                    <a:blip r:embed="rId24">
+                    <a:blip r:embed="rId26">
                       <a:extLst>
                         <a:ext uri="{28A0092B-C50C-407E-A947-70E740481C1C}">
                           <a14:useLocalDpi xmlns:a14="http://schemas.microsoft.com/office/drawing/2010/main" val="0"/>
@@ -23405,7 +24167,7 @@
                     </pic:cNvPicPr>
                   </pic:nvPicPr>
                   <pic:blipFill>
-                    <a:blip r:embed="rId25">
+                    <a:blip r:embed="rId27">
                       <a:extLst>
                         <a:ext uri="{28A0092B-C50C-407E-A947-70E740481C1C}">
                           <a14:useLocalDpi xmlns:a14="http://schemas.microsoft.com/office/drawing/2010/main" val="0"/>
@@ -23472,7 +24234,7 @@
                     </pic:cNvPicPr>
                   </pic:nvPicPr>
                   <pic:blipFill>
-                    <a:blip r:embed="rId26">
+                    <a:blip r:embed="rId28">
                       <a:extLst>
                         <a:ext uri="{28A0092B-C50C-407E-A947-70E740481C1C}">
                           <a14:useLocalDpi xmlns:a14="http://schemas.microsoft.com/office/drawing/2010/main" val="0"/>
@@ -23545,7 +24307,7 @@
                     </pic:cNvPicPr>
                   </pic:nvPicPr>
                   <pic:blipFill>
-                    <a:blip r:embed="rId27">
+                    <a:blip r:embed="rId29">
                       <a:extLst>
                         <a:ext uri="{28A0092B-C50C-407E-A947-70E740481C1C}">
                           <a14:useLocalDpi xmlns:a14="http://schemas.microsoft.com/office/drawing/2010/main" val="0"/>
@@ -23612,7 +24374,7 @@
                     </pic:cNvPicPr>
                   </pic:nvPicPr>
                   <pic:blipFill>
-                    <a:blip r:embed="rId28">
+                    <a:blip r:embed="rId30">
                       <a:extLst>
                         <a:ext uri="{28A0092B-C50C-407E-A947-70E740481C1C}">
                           <a14:useLocalDpi xmlns:a14="http://schemas.microsoft.com/office/drawing/2010/main" val="0"/>
@@ -23652,7 +24414,7 @@
           <w:szCs w:val="24"/>
         </w:rPr>
         <w:drawing>
-          <wp:anchor distT="0" distB="0" distL="114300" distR="114300" simplePos="0" relativeHeight="251842560" behindDoc="0" locked="0" layoutInCell="1" allowOverlap="1" wp14:anchorId="028B9002" wp14:editId="1D7D17CC">
+          <wp:anchor distT="0" distB="0" distL="114300" distR="114300" simplePos="0" relativeHeight="251842560" behindDoc="0" locked="0" layoutInCell="1" allowOverlap="1" wp14:anchorId="028B9002" wp14:editId="72ACD0BA">
             <wp:simplePos x="0" y="0"/>
             <wp:positionH relativeFrom="margin">
               <wp:posOffset>2636966</wp:posOffset>
@@ -23685,7 +24447,7 @@
                     </pic:cNvPicPr>
                   </pic:nvPicPr>
                   <pic:blipFill>
-                    <a:blip r:embed="rId29" cstate="print">
+                    <a:blip r:embed="rId31" cstate="print">
                       <a:extLst>
                         <a:ext uri="{28A0092B-C50C-407E-A947-70E740481C1C}">
                           <a14:useLocalDpi xmlns:a14="http://schemas.microsoft.com/office/drawing/2010/main" val="0"/>
@@ -23758,7 +24520,7 @@
                     </pic:cNvPicPr>
                   </pic:nvPicPr>
                   <pic:blipFill>
-                    <a:blip r:embed="rId30">
+                    <a:blip r:embed="rId32">
                       <a:extLst>
                         <a:ext uri="{28A0092B-C50C-407E-A947-70E740481C1C}">
                           <a14:useLocalDpi xmlns:a14="http://schemas.microsoft.com/office/drawing/2010/main" val="0"/>
@@ -23831,7 +24593,7 @@
                     </pic:cNvPicPr>
                   </pic:nvPicPr>
                   <pic:blipFill>
-                    <a:blip r:embed="rId31">
+                    <a:blip r:embed="rId33">
                       <a:extLst>
                         <a:ext uri="{28A0092B-C50C-407E-A947-70E740481C1C}">
                           <a14:useLocalDpi xmlns:a14="http://schemas.microsoft.com/office/drawing/2010/main" val="0"/>
@@ -23867,6 +24629,7 @@
       </w:r>
       <w:r>
         <w:rPr>
+          <w:noProof/>
           <w:szCs w:val="24"/>
         </w:rPr>
         <w:drawing>
@@ -23893,7 +24656,7 @@
                     <pic:cNvPicPr/>
                   </pic:nvPicPr>
                   <pic:blipFill rotWithShape="1">
-                    <a:blip r:embed="rId8">
+                    <a:blip r:embed="rId10">
                       <a:extLst>
                         <a:ext uri="{28A0092B-C50C-407E-A947-70E740481C1C}">
                           <a14:useLocalDpi xmlns:a14="http://schemas.microsoft.com/office/drawing/2010/main" val="0"/>
@@ -23934,6 +24697,7 @@
       </w:r>
       <w:r>
         <w:rPr>
+          <w:noProof/>
           <w:szCs w:val="24"/>
         </w:rPr>
         <w:drawing>
@@ -23960,7 +24724,7 @@
                     <pic:cNvPicPr/>
                   </pic:nvPicPr>
                   <pic:blipFill rotWithShape="1">
-                    <a:blip r:embed="rId8">
+                    <a:blip r:embed="rId10">
                       <a:extLst>
                         <a:ext uri="{28A0092B-C50C-407E-A947-70E740481C1C}">
                           <a14:useLocalDpi xmlns:a14="http://schemas.microsoft.com/office/drawing/2010/main" val="0"/>
@@ -24001,6 +24765,7 @@
       </w:r>
       <w:r>
         <w:rPr>
+          <w:noProof/>
           <w:szCs w:val="24"/>
         </w:rPr>
         <w:drawing>
@@ -24027,7 +24792,7 @@
                     <pic:cNvPicPr/>
                   </pic:nvPicPr>
                   <pic:blipFill rotWithShape="1">
-                    <a:blip r:embed="rId8">
+                    <a:blip r:embed="rId10">
                       <a:extLst>
                         <a:ext uri="{28A0092B-C50C-407E-A947-70E740481C1C}">
                           <a14:useLocalDpi xmlns:a14="http://schemas.microsoft.com/office/drawing/2010/main" val="0"/>
@@ -24112,7 +24877,7 @@
                     </pic:cNvPicPr>
                   </pic:nvPicPr>
                   <pic:blipFill>
-                    <a:blip r:embed="rId32">
+                    <a:blip r:embed="rId34">
                       <a:extLst>
                         <a:ext uri="{28A0092B-C50C-407E-A947-70E740481C1C}">
                           <a14:useLocalDpi xmlns:a14="http://schemas.microsoft.com/office/drawing/2010/main" val="0"/>
@@ -24142,6 +24907,7 @@
       </w:r>
       <w:r>
         <w:rPr>
+          <w:noProof/>
           <w:szCs w:val="24"/>
         </w:rPr>
         <w:drawing>
@@ -24168,7 +24934,7 @@
                     <pic:cNvPicPr/>
                   </pic:nvPicPr>
                   <pic:blipFill rotWithShape="1">
-                    <a:blip r:embed="rId8">
+                    <a:blip r:embed="rId10">
                       <a:extLst>
                         <a:ext uri="{28A0092B-C50C-407E-A947-70E740481C1C}">
                           <a14:useLocalDpi xmlns:a14="http://schemas.microsoft.com/office/drawing/2010/main" val="0"/>
@@ -24246,7 +25012,7 @@
                     </pic:cNvPicPr>
                   </pic:nvPicPr>
                   <pic:blipFill>
-                    <a:blip r:embed="rId33">
+                    <a:blip r:embed="rId35">
                       <a:extLst>
                         <a:ext uri="{28A0092B-C50C-407E-A947-70E740481C1C}">
                           <a14:useLocalDpi xmlns:a14="http://schemas.microsoft.com/office/drawing/2010/main" val="0"/>
@@ -24319,7 +25085,7 @@
                     </pic:cNvPicPr>
                   </pic:nvPicPr>
                   <pic:blipFill>
-                    <a:blip r:embed="rId34">
+                    <a:blip r:embed="rId36">
                       <a:extLst>
                         <a:ext uri="{28A0092B-C50C-407E-A947-70E740481C1C}">
                           <a14:useLocalDpi xmlns:a14="http://schemas.microsoft.com/office/drawing/2010/main" val="0"/>
@@ -24392,7 +25158,7 @@
                     </pic:cNvPicPr>
                   </pic:nvPicPr>
                   <pic:blipFill>
-                    <a:blip r:embed="rId35">
+                    <a:blip r:embed="rId37">
                       <a:extLst>
                         <a:ext uri="{28A0092B-C50C-407E-A947-70E740481C1C}">
                           <a14:useLocalDpi xmlns:a14="http://schemas.microsoft.com/office/drawing/2010/main" val="0"/>
@@ -24422,6 +25188,7 @@
       </w:r>
       <w:r>
         <w:rPr>
+          <w:noProof/>
           <w:szCs w:val="24"/>
         </w:rPr>
         <w:drawing>
@@ -24448,7 +25215,7 @@
                     <pic:cNvPicPr/>
                   </pic:nvPicPr>
                   <pic:blipFill rotWithShape="1">
-                    <a:blip r:embed="rId8">
+                    <a:blip r:embed="rId10">
                       <a:extLst>
                         <a:ext uri="{28A0092B-C50C-407E-A947-70E740481C1C}">
                           <a14:useLocalDpi xmlns:a14="http://schemas.microsoft.com/office/drawing/2010/main" val="0"/>
@@ -24533,7 +25300,7 @@
                     </pic:cNvPicPr>
                   </pic:nvPicPr>
                   <pic:blipFill>
-                    <a:blip r:embed="rId36">
+                    <a:blip r:embed="rId38">
                       <a:extLst>
                         <a:ext uri="{28A0092B-C50C-407E-A947-70E740481C1C}">
                           <a14:useLocalDpi xmlns:a14="http://schemas.microsoft.com/office/drawing/2010/main" val="0"/>
@@ -24569,6 +25336,7 @@
       </w:r>
       <w:r>
         <w:rPr>
+          <w:noProof/>
           <w:szCs w:val="24"/>
         </w:rPr>
         <w:drawing>
@@ -24595,7 +25363,7 @@
                     <pic:cNvPicPr/>
                   </pic:nvPicPr>
                   <pic:blipFill rotWithShape="1">
-                    <a:blip r:embed="rId8">
+                    <a:blip r:embed="rId10">
                       <a:extLst>
                         <a:ext uri="{28A0092B-C50C-407E-A947-70E740481C1C}">
                           <a14:useLocalDpi xmlns:a14="http://schemas.microsoft.com/office/drawing/2010/main" val="0"/>
@@ -24638,7 +25406,6 @@
     <w:p>
       <w:pPr>
         <w:rPr>
-          <w:rFonts w:hint="eastAsia"/>
           <w:szCs w:val="24"/>
         </w:rPr>
       </w:pPr>
@@ -24681,7 +25448,7 @@
                     </pic:cNvPicPr>
                   </pic:nvPicPr>
                   <pic:blipFill>
-                    <a:blip r:embed="rId37">
+                    <a:blip r:embed="rId39">
                       <a:extLst>
                         <a:ext uri="{28A0092B-C50C-407E-A947-70E740481C1C}">
                           <a14:useLocalDpi xmlns:a14="http://schemas.microsoft.com/office/drawing/2010/main" val="0"/>
@@ -24719,7 +25486,6 @@
     <w:p>
       <w:pPr>
         <w:rPr>
-          <w:rFonts w:hint="eastAsia"/>
           <w:szCs w:val="24"/>
         </w:rPr>
       </w:pPr>
@@ -24741,7 +25507,6 @@
     <w:p>
       <w:pPr>
         <w:rPr>
-          <w:rFonts w:hint="eastAsia"/>
           <w:szCs w:val="24"/>
         </w:rPr>
       </w:pPr>
@@ -24870,22 +25635,42 @@
         </w:numPr>
         <w:ind w:leftChars="0"/>
         <w:rPr>
+          <w:szCs w:val="24"/>
+        </w:rPr>
+      </w:pPr>
+      <w:r>
+        <w:rPr>
           <w:rFonts w:hint="eastAsia"/>
           <w:szCs w:val="24"/>
         </w:rPr>
-      </w:pPr>
-      <w:r>
-        <w:rPr>
-          <w:rFonts w:hint="eastAsia"/>
-          <w:szCs w:val="24"/>
-        </w:rPr>
         <w:t xml:space="preserve">Assume string s = </w:t>
       </w:r>
       <w:r>
         <w:rPr>
           <w:szCs w:val="24"/>
         </w:rPr>
-        <w:t>“a pattern matching algorithm” with 28 characters, and p = “rithm” with 5 characters. Illustrate the matching process of BM algorithm graphically (as in the handout ppt file) and how many character comparisons are performed in the process?</w:t>
+        <w:t>“a pattern matching algorithm” with 28 characters, and p = “</w:t>
+      </w:r>
+      <w:proofErr w:type="spellStart"/>
+      <w:r>
+        <w:rPr>
+          <w:szCs w:val="24"/>
+        </w:rPr>
+        <w:t>rithm</w:t>
+      </w:r>
+      <w:proofErr w:type="spellEnd"/>
+      <w:r>
+        <w:rPr>
+          <w:szCs w:val="24"/>
+        </w:rPr>
+        <w:t xml:space="preserve">” with 5 characters. Illustrate the matching process of BM algorithm </w:t>
+      </w:r>
+      <w:r>
+        <w:rPr>
+          <w:szCs w:val="24"/>
+        </w:rPr>
+        <w:lastRenderedPageBreak/>
+        <w:t>graphically (as in the handout ppt file) and how many character comparisons are performed in the process?</w:t>
       </w:r>
     </w:p>
     <w:p>
@@ -25276,6 +26061,7 @@
                 <w:sz w:val="20"/>
               </w:rPr>
             </w:pPr>
+            <w:proofErr w:type="spellStart"/>
             <w:r>
               <w:rPr>
                 <w:rFonts w:hint="eastAsia"/>
@@ -25283,6 +26069,7 @@
               </w:rPr>
               <w:t>i</w:t>
             </w:r>
+            <w:proofErr w:type="spellEnd"/>
           </w:p>
         </w:tc>
         <w:tc>
@@ -25467,6 +26254,7 @@
                 <w:sz w:val="20"/>
               </w:rPr>
             </w:pPr>
+            <w:proofErr w:type="spellStart"/>
             <w:r>
               <w:rPr>
                 <w:rFonts w:hint="eastAsia"/>
@@ -25474,6 +26262,7 @@
               </w:rPr>
               <w:t>i</w:t>
             </w:r>
+            <w:proofErr w:type="spellEnd"/>
           </w:p>
         </w:tc>
         <w:tc>
@@ -25590,7 +26379,6 @@
                 <w:rFonts w:hint="eastAsia"/>
                 <w:sz w:val="20"/>
               </w:rPr>
-              <w:lastRenderedPageBreak/>
               <w:t>r</w:t>
             </w:r>
           </w:p>
@@ -25608,6 +26396,7 @@
                 <w:sz w:val="20"/>
               </w:rPr>
             </w:pPr>
+            <w:proofErr w:type="spellStart"/>
             <w:r>
               <w:rPr>
                 <w:rFonts w:hint="eastAsia"/>
@@ -25615,6 +26404,7 @@
               </w:rPr>
               <w:t>i</w:t>
             </w:r>
+            <w:proofErr w:type="spellEnd"/>
           </w:p>
         </w:tc>
         <w:tc>
@@ -25712,9 +26502,6 @@
     <w:p>
       <w:pPr>
         <w:ind w:firstLine="480"/>
-        <w:rPr>
-          <w:rFonts w:hint="eastAsia"/>
-        </w:rPr>
       </w:pPr>
       <w:r>
         <w:rPr>
@@ -25862,11 +26649,6 @@
       </m:oMath>
     </w:p>
     <w:p>
-      <w:pPr>
-        <w:rPr>
-          <w:rFonts w:hint="eastAsia"/>
-        </w:rPr>
-      </w:pPr>
       <w:r>
         <w:rPr>
           <w:rFonts w:hint="eastAsia"/>
@@ -25877,9 +26659,6 @@
     <w:p>
       <w:pPr>
         <w:ind w:left="480"/>
-        <w:rPr>
-          <w:rFonts w:hint="eastAsia"/>
-        </w:rPr>
       </w:pPr>
       <w:r>
         <w:rPr>
@@ -26013,13 +26792,7 @@
         <w:rPr>
           <w:rFonts w:hint="eastAsia"/>
         </w:rPr>
-        <w:t xml:space="preserve">- If </w:t>
-      </w:r>
-      <w:r>
-        <w:rPr>
-          <w:rFonts w:hint="eastAsia"/>
-        </w:rPr>
-        <w:t xml:space="preserve">pattern </w:t>
+        <w:t xml:space="preserve">- If pattern </w:t>
       </w:r>
       <m:oMath>
         <m:r>
@@ -26244,14 +27017,7 @@
           <w:rFonts w:ascii="Cambria Math" w:hAnsi="Cambria Math" w:hint="eastAsia"/>
           <w:iCs/>
         </w:rPr>
-        <w:t xml:space="preserve"> </w:t>
-      </w:r>
-      <w:r>
-        <w:rPr>
-          <w:rFonts w:ascii="Cambria Math" w:hAnsi="Cambria Math" w:hint="eastAsia"/>
-          <w:iCs/>
-        </w:rPr>
-        <w:t>to align</w:t>
+        <w:t xml:space="preserve"> to align</w:t>
       </w:r>
       <w:r>
         <w:rPr>
@@ -26317,13 +27083,7 @@
               <w:rPr>
                 <w:rFonts w:ascii="Cambria Math" w:hAnsi="Cambria Math"/>
               </w:rPr>
-              <m:t>i</m:t>
-            </m:r>
-            <m:r>
-              <w:rPr>
-                <w:rFonts w:ascii="Cambria Math" w:hAnsi="Cambria Math"/>
-              </w:rPr>
-              <m:t>+1</m:t>
+              <m:t>i+1</m:t>
             </m:r>
           </m:sub>
         </m:sSub>
@@ -26339,17 +27099,11 @@
       <w:pPr>
         <w:ind w:left="960"/>
         <w:rPr>
-          <w:rFonts w:hint="eastAsia"/>
           <w:iCs/>
         </w:rPr>
       </w:pPr>
     </w:p>
     <w:p>
-      <w:pPr>
-        <w:rPr>
-          <w:rFonts w:hint="eastAsia"/>
-        </w:rPr>
-      </w:pPr>
       <w:r>
         <w:t>(b)</w:t>
       </w:r>
@@ -26856,6 +27610,7 @@
                 <w:sz w:val="20"/>
               </w:rPr>
             </w:pPr>
+            <w:proofErr w:type="spellStart"/>
             <w:r>
               <w:rPr>
                 <w:rFonts w:hint="eastAsia"/>
@@ -26863,6 +27618,7 @@
               </w:rPr>
               <w:t>i</w:t>
             </w:r>
+            <w:proofErr w:type="spellEnd"/>
           </w:p>
         </w:tc>
         <w:tc>
@@ -27047,6 +27803,7 @@
                 <w:sz w:val="20"/>
               </w:rPr>
             </w:pPr>
+            <w:proofErr w:type="spellStart"/>
             <w:r>
               <w:rPr>
                 <w:rFonts w:hint="eastAsia"/>
@@ -27054,6 +27811,7 @@
               </w:rPr>
               <w:t>i</w:t>
             </w:r>
+            <w:proofErr w:type="spellEnd"/>
           </w:p>
         </w:tc>
         <w:tc>
@@ -27169,7 +27927,7 @@
                     </pic:cNvPicPr>
                   </pic:nvPicPr>
                   <pic:blipFill>
-                    <a:blip r:embed="rId38">
+                    <a:blip r:embed="rId40">
                       <a:extLst>
                         <a:ext uri="{28A0092B-C50C-407E-A947-70E740481C1C}">
                           <a14:useLocalDpi xmlns:a14="http://schemas.microsoft.com/office/drawing/2010/main" val="0"/>
@@ -27235,7 +27993,7 @@
                     </pic:cNvPicPr>
                   </pic:nvPicPr>
                   <pic:blipFill>
-                    <a:blip r:embed="rId39">
+                    <a:blip r:embed="rId41">
                       <a:extLst>
                         <a:ext uri="{28A0092B-C50C-407E-A947-70E740481C1C}">
                           <a14:useLocalDpi xmlns:a14="http://schemas.microsoft.com/office/drawing/2010/main" val="0"/>
@@ -27265,6 +28023,7 @@
       </w:r>
       <w:r>
         <w:rPr>
+          <w:noProof/>
           <w:szCs w:val="24"/>
         </w:rPr>
         <w:drawing>
@@ -27291,7 +28050,7 @@
                     <pic:cNvPicPr/>
                   </pic:nvPicPr>
                   <pic:blipFill rotWithShape="1">
-                    <a:blip r:embed="rId8">
+                    <a:blip r:embed="rId10">
                       <a:extLst>
                         <a:ext uri="{28A0092B-C50C-407E-A947-70E740481C1C}">
                           <a14:useLocalDpi xmlns:a14="http://schemas.microsoft.com/office/drawing/2010/main" val="0"/>
@@ -27332,6 +28091,7 @@
       </w:r>
       <w:r>
         <w:rPr>
+          <w:noProof/>
           <w:szCs w:val="24"/>
         </w:rPr>
         <w:drawing>
@@ -27358,7 +28118,7 @@
                     <pic:cNvPicPr/>
                   </pic:nvPicPr>
                   <pic:blipFill rotWithShape="1">
-                    <a:blip r:embed="rId8">
+                    <a:blip r:embed="rId10">
                       <a:extLst>
                         <a:ext uri="{28A0092B-C50C-407E-A947-70E740481C1C}">
                           <a14:useLocalDpi xmlns:a14="http://schemas.microsoft.com/office/drawing/2010/main" val="0"/>
@@ -27401,7 +28161,6 @@
     <w:p>
       <w:pPr>
         <w:rPr>
-          <w:rFonts w:hint="eastAsia"/>
           <w:szCs w:val="24"/>
         </w:rPr>
       </w:pPr>
@@ -27444,7 +28203,7 @@
                     </pic:cNvPicPr>
                   </pic:nvPicPr>
                   <pic:blipFill>
-                    <a:blip r:embed="rId14">
+                    <a:blip r:embed="rId16">
                       <a:extLst>
                         <a:ext uri="{28A0092B-C50C-407E-A947-70E740481C1C}">
                           <a14:useLocalDpi xmlns:a14="http://schemas.microsoft.com/office/drawing/2010/main" val="0"/>
@@ -27517,7 +28276,7 @@
                     </pic:cNvPicPr>
                   </pic:nvPicPr>
                   <pic:blipFill>
-                    <a:blip r:embed="rId10">
+                    <a:blip r:embed="rId12">
                       <a:extLst>
                         <a:ext uri="{28A0092B-C50C-407E-A947-70E740481C1C}">
                           <a14:useLocalDpi xmlns:a14="http://schemas.microsoft.com/office/drawing/2010/main" val="0"/>
@@ -27590,7 +28349,7 @@
                     </pic:cNvPicPr>
                   </pic:nvPicPr>
                   <pic:blipFill>
-                    <a:blip r:embed="rId33">
+                    <a:blip r:embed="rId35">
                       <a:extLst>
                         <a:ext uri="{28A0092B-C50C-407E-A947-70E740481C1C}">
                           <a14:useLocalDpi xmlns:a14="http://schemas.microsoft.com/office/drawing/2010/main" val="0"/>
@@ -27663,7 +28422,7 @@
                     </pic:cNvPicPr>
                   </pic:nvPicPr>
                   <pic:blipFill>
-                    <a:blip r:embed="rId34">
+                    <a:blip r:embed="rId36">
                       <a:extLst>
                         <a:ext uri="{28A0092B-C50C-407E-A947-70E740481C1C}">
                           <a14:useLocalDpi xmlns:a14="http://schemas.microsoft.com/office/drawing/2010/main" val="0"/>
@@ -27736,7 +28495,7 @@
                     </pic:cNvPicPr>
                   </pic:nvPicPr>
                   <pic:blipFill>
-                    <a:blip r:embed="rId35">
+                    <a:blip r:embed="rId37">
                       <a:extLst>
                         <a:ext uri="{28A0092B-C50C-407E-A947-70E740481C1C}">
                           <a14:useLocalDpi xmlns:a14="http://schemas.microsoft.com/office/drawing/2010/main" val="0"/>
@@ -28268,7 +29027,6 @@
     <w:p>
       <w:pPr>
         <w:rPr>
-          <w:rFonts w:hint="eastAsia"/>
           <w:szCs w:val="24"/>
         </w:rPr>
       </w:pPr>
@@ -28276,12 +29034,12 @@
     <w:p>
       <w:pPr>
         <w:rPr>
-          <w:rFonts w:hint="eastAsia"/>
-          <w:szCs w:val="24"/>
-        </w:rPr>
-      </w:pPr>
-      <w:r>
-        <w:rPr>
+          <w:szCs w:val="24"/>
+        </w:rPr>
+      </w:pPr>
+      <w:r>
+        <w:rPr>
+          <w:noProof/>
           <w:szCs w:val="24"/>
         </w:rPr>
         <w:drawing>
@@ -28308,7 +29066,7 @@
                     <pic:cNvPicPr/>
                   </pic:nvPicPr>
                   <pic:blipFill rotWithShape="1">
-                    <a:blip r:embed="rId8">
+                    <a:blip r:embed="rId10">
                       <a:extLst>
                         <a:ext uri="{28A0092B-C50C-407E-A947-70E740481C1C}">
                           <a14:useLocalDpi xmlns:a14="http://schemas.microsoft.com/office/drawing/2010/main" val="0"/>
@@ -28349,6 +29107,7 @@
       </w:r>
       <w:r>
         <w:rPr>
+          <w:noProof/>
           <w:szCs w:val="24"/>
         </w:rPr>
         <w:drawing>
@@ -28375,7 +29134,7 @@
                     <pic:cNvPicPr/>
                   </pic:nvPicPr>
                   <pic:blipFill rotWithShape="1">
-                    <a:blip r:embed="rId8">
+                    <a:blip r:embed="rId10">
                       <a:extLst>
                         <a:ext uri="{28A0092B-C50C-407E-A947-70E740481C1C}">
                           <a14:useLocalDpi xmlns:a14="http://schemas.microsoft.com/office/drawing/2010/main" val="0"/>
@@ -28445,7 +29204,7 @@
                     </pic:cNvPicPr>
                   </pic:nvPicPr>
                   <pic:blipFill>
-                    <a:blip r:embed="rId39">
+                    <a:blip r:embed="rId41">
                       <a:extLst>
                         <a:ext uri="{28A0092B-C50C-407E-A947-70E740481C1C}">
                           <a14:useLocalDpi xmlns:a14="http://schemas.microsoft.com/office/drawing/2010/main" val="0"/>
@@ -28553,7 +29312,6 @@
     <w:p>
       <w:pPr>
         <w:rPr>
-          <w:rFonts w:hint="eastAsia"/>
           <w:szCs w:val="24"/>
         </w:rPr>
       </w:pPr>
@@ -31555,7 +32313,7 @@
   <w:style w:type="paragraph" w:default="1" w:styleId="a">
     <w:name w:val="Normal"/>
     <w:qFormat/>
-    <w:rsid w:val="00CE79A9"/>
+    <w:rsid w:val="00301FB6"/>
     <w:pPr>
       <w:widowControl w:val="0"/>
       <w:adjustRightInd w:val="0"/>
@@ -31571,6 +32329,7 @@
   <w:style w:type="character" w:default="1" w:styleId="a0">
     <w:name w:val="Default Paragraph Font"/>
     <w:uiPriority w:val="1"/>
+    <w:semiHidden/>
     <w:unhideWhenUsed/>
   </w:style>
   <w:style w:type="table" w:default="1" w:styleId="a1">

</xml_diff>